<commit_message>
update parser file and documentation
</commit_message>
<xml_diff>
--- a/instructions.docx
+++ b/instructions.docx
@@ -17,39 +17,69 @@
     </w:p>
     <w:p>
       <w:r>
-        <w:t xml:space="preserve">This folder contains two programs. The first, under </w:t>
+        <w:t xml:space="preserve">This folder contains two programs. The first, </w:t>
       </w:r>
       <w:r>
         <w:rPr>
           <w:b/>
         </w:rPr>
+        <w:t>P</w:t>
+      </w:r>
+      <w:r>
+        <w:rPr>
+          <w:b/>
+        </w:rPr>
+        <w:t>arser.jar</w:t>
+      </w:r>
+      <w:r>
+        <w:t>, is an executable file. Double cli</w:t>
+      </w:r>
+      <w:r>
+        <w:t xml:space="preserve">ck </w:t>
+      </w:r>
+      <w:r>
+        <w:t>it to run</w:t>
+      </w:r>
+      <w:r>
+        <w:t>. This program</w:t>
+      </w:r>
+      <w:r>
+        <w:t xml:space="preserve"> reads in an input file containing vocabulary words, as well as possibly some extra text, and returns an output file with alternating lines of traditional and simplified characters. </w:t>
+      </w:r>
+      <w:r>
+        <w:t>I</w:t>
+      </w:r>
+      <w:r>
+        <w:t>f a phrase is the same in traditional and simplified, both lines will be the same.</w:t>
+      </w:r>
+    </w:p>
+    <w:p>
+      <w:r>
+        <w:t xml:space="preserve">The operation of </w:t>
+      </w:r>
+      <w:r>
+        <w:rPr>
+          <w:b/>
+        </w:rPr>
         <w:t>Parser.jar</w:t>
       </w:r>
       <w:r>
-        <w:t>, is an executable file. Double click on it to run. This executable reads in an input file containing vocabulary words, as well as possibly some extra text, and returns an output file with alternating lines of traditional and simplified characters. Importantly, if a phrase is the same in traditional and simplified, both lines will be the same.</w:t>
-      </w:r>
-    </w:p>
-    <w:p>
-      <w:r>
-        <w:t xml:space="preserve">The operation of </w:t>
+        <w:t xml:space="preserve"> is controlled by the text file </w:t>
       </w:r>
       <w:r>
         <w:rPr>
           <w:b/>
         </w:rPr>
-        <w:t>Parser.jar</w:t>
-      </w:r>
-      <w:r>
-        <w:t xml:space="preserve"> is controlled by the text file </w:t>
-      </w:r>
-      <w:r>
-        <w:rPr>
-          <w:b/>
-        </w:rPr>
         <w:t>ParserParameters.txt</w:t>
       </w:r>
       <w:r>
-        <w:t xml:space="preserve">. This is a text file with </w:t>
+        <w:t xml:space="preserve">. This </w:t>
+      </w:r>
+      <w:r>
+        <w:t>contains</w:t>
+      </w:r>
+      <w:r>
+        <w:t xml:space="preserve"> </w:t>
       </w:r>
       <w:r>
         <w:t xml:space="preserve">the following </w:t>
@@ -97,8 +127,13 @@
       <w:r>
         <w:t>“</w:t>
       </w:r>
-      <w:r>
-        <w:t>http:\\</w:t>
+      <w:proofErr w:type="gramStart"/>
+      <w:r>
+        <w:t>http:\</w:t>
+      </w:r>
+      <w:proofErr w:type="gramEnd"/>
+      <w:r>
+        <w:t>\</w:t>
       </w:r>
       <w:r>
         <w:t>”.</w:t>
@@ -113,7 +148,13 @@
         </w:numPr>
       </w:pPr>
       <w:r>
-        <w:t>Source file: This line will only be used if From URL is set to no. It is the location of the text file to read in. For safety, enter the entire address of the file, including all directories.</w:t>
+        <w:t xml:space="preserve">Source file: This line will only be used if From URL is set to no. It is the location of the text file to read in. For safety, enter the entire address of the file, including all </w:t>
+      </w:r>
+      <w:r>
+        <w:t>root folder</w:t>
+      </w:r>
+      <w:r>
+        <w:t>s.</w:t>
       </w:r>
     </w:p>
     <w:p>
@@ -125,7 +166,34 @@
         </w:numPr>
       </w:pPr>
       <w:r>
-        <w:t xml:space="preserve">Encode method: This line accepts a number from 1-3 inclusive. Each encoding indicates an acceptable format for the </w:t>
+        <w:t xml:space="preserve">Automatically detect encoding: This line is default set to yes, which is recommended. This will allow </w:t>
+      </w:r>
+      <w:r>
+        <w:rPr>
+          <w:b/>
+        </w:rPr>
+        <w:t>Parser.jar</w:t>
+      </w:r>
+      <w:r>
+        <w:t xml:space="preserve"> to deal with encode method and spacing on its own, as explained below. </w:t>
+      </w:r>
+    </w:p>
+    <w:p>
+      <w:pPr>
+        <w:pStyle w:val="ListParagraph"/>
+        <w:numPr>
+          <w:ilvl w:val="0"/>
+          <w:numId w:val="1"/>
+        </w:numPr>
+      </w:pPr>
+      <w:r>
+        <w:t xml:space="preserve">Encode method: </w:t>
+      </w:r>
+      <w:r>
+        <w:t xml:space="preserve">This line will only be used if Automatically detect encoding is set to no. </w:t>
+      </w:r>
+      <w:r>
+        <w:t xml:space="preserve">This line accepts a number from 1-3 inclusive. Each encoding indicates an acceptable format for the </w:t>
       </w:r>
       <w:r>
         <w:t xml:space="preserve">source file. </w:t>
@@ -302,7 +370,7 @@
         <w:rPr>
           <w:rFonts w:hint="eastAsia"/>
         </w:rPr>
-        <w:t xml:space="preserve"> on separate lines. </w:t>
+        <w:t xml:space="preserve"> on separate lines.</w:t>
       </w:r>
     </w:p>
     <w:p>
@@ -314,13 +382,51 @@
         </w:numPr>
       </w:pPr>
       <w:r>
-        <w:t xml:space="preserve">Write file: This line indicates the address of the output file. </w:t>
-      </w:r>
-      <w:r>
-        <w:t>For safety, enter the entire address of the file, including all directories.</w:t>
-      </w:r>
-      <w:r>
-        <w:t xml:space="preserve"> If the same write file is used twice, the second run will overwrite any data stored in the first. Therefore it is recommended to put all vocabulary words for a grade in one file before running </w:t>
+        <w:t>Ignore spaces:</w:t>
+      </w:r>
+      <w:r>
+        <w:rPr>
+          <w:rFonts w:hint="eastAsia"/>
+        </w:rPr>
+        <w:t xml:space="preserve"> </w:t>
+      </w:r>
+      <w:r>
+        <w:t>This line will only be used if Automatically detect encoding is set to no.</w:t>
+      </w:r>
+      <w:r>
+        <w:t xml:space="preserve"> This line determines whether spaces are skipped as the file is being processed. It is default set to yes; set it to no if vocabulary words are space separated rather than new-line separated. </w:t>
+      </w:r>
+    </w:p>
+    <w:p>
+      <w:pPr>
+        <w:pStyle w:val="ListParagraph"/>
+        <w:numPr>
+          <w:ilvl w:val="0"/>
+          <w:numId w:val="1"/>
+        </w:numPr>
+      </w:pPr>
+      <w:r>
+        <w:t>Write file: This line indicates the address of the output file. For safety, enter the entire address of the file, including all</w:t>
+      </w:r>
+      <w:r>
+        <w:t xml:space="preserve"> root folders</w:t>
+      </w:r>
+      <w:r>
+        <w:t xml:space="preserve">. If the same write file is used twice, the second run will overwrite any data stored in the first. </w:t>
+      </w:r>
+      <w:proofErr w:type="gramStart"/>
+      <w:r>
+        <w:t>Therefore</w:t>
+      </w:r>
+      <w:proofErr w:type="gramEnd"/>
+      <w:r>
+        <w:t xml:space="preserve"> it is recommended to put all vocabulary words for a grade in one</w:t>
+      </w:r>
+      <w:r>
+        <w:t xml:space="preserve"> source</w:t>
+      </w:r>
+      <w:r>
+        <w:t xml:space="preserve"> file before running </w:t>
       </w:r>
       <w:r>
         <w:rPr>
@@ -331,6 +437,18 @@
       <w:r>
         <w:t>.</w:t>
       </w:r>
+      <w:r>
+        <w:t xml:space="preserve"> This file does not need to be manually created; if it does not exist already, </w:t>
+      </w:r>
+      <w:r>
+        <w:rPr>
+          <w:b/>
+        </w:rPr>
+        <w:t>Parser.jar</w:t>
+      </w:r>
+      <w:r>
+        <w:t xml:space="preserve"> will create it for you.</w:t>
+      </w:r>
     </w:p>
     <w:p>
       <w:r>
@@ -360,7 +478,13 @@
         <w:t>PowerpointCreator.txt</w:t>
       </w:r>
       <w:r>
-        <w:t xml:space="preserve">. To run this code, create a PowerPoint presentation and save it as a PowerPoint Macro-Enabled Presentation. </w:t>
+        <w:t xml:space="preserve">. To run this code, create a PowerPoint presentation and save </w:t>
+      </w:r>
+      <w:r>
+        <w:t>a</w:t>
+      </w:r>
+      <w:r>
+        <w:t xml:space="preserve">s a PowerPoint Macro-Enabled Presentation. </w:t>
       </w:r>
     </w:p>
     <w:p>
@@ -529,25 +653,7 @@
           <w:sz w:val="22"/>
           <w:szCs w:val="22"/>
         </w:rPr>
-        <w:t>dialog box.</w:t>
-      </w:r>
-      <w:r>
-        <w:rPr>
-          <w:rFonts w:asciiTheme="minorHAnsi" w:hAnsiTheme="minorHAnsi" w:cstheme="minorHAnsi"/>
-          <w:color w:val="2A2A2A"/>
-          <w:sz w:val="22"/>
-          <w:szCs w:val="22"/>
-        </w:rPr>
-        <w:t xml:space="preserve"> </w:t>
-      </w:r>
-      <w:r>
-        <w:rPr>
-          <w:rFonts w:asciiTheme="minorHAnsi" w:hAnsiTheme="minorHAnsi" w:cstheme="minorHAnsi"/>
-          <w:color w:val="2A2A2A"/>
-          <w:sz w:val="22"/>
-          <w:szCs w:val="22"/>
-        </w:rPr>
-        <w:t>Click</w:t>
+        <w:t>dialog box. Click</w:t>
       </w:r>
       <w:r>
         <w:rPr>
@@ -588,25 +694,7 @@
           <w:sz w:val="22"/>
           <w:szCs w:val="22"/>
         </w:rPr>
-        <w:t>on the left side of the dialog box.</w:t>
-      </w:r>
-      <w:r>
-        <w:rPr>
-          <w:rFonts w:asciiTheme="minorHAnsi" w:hAnsiTheme="minorHAnsi" w:cstheme="minorHAnsi"/>
-          <w:color w:val="2A2A2A"/>
-          <w:sz w:val="22"/>
-          <w:szCs w:val="22"/>
-        </w:rPr>
-        <w:t xml:space="preserve"> </w:t>
-      </w:r>
-      <w:r>
-        <w:rPr>
-          <w:rFonts w:asciiTheme="minorHAnsi" w:hAnsiTheme="minorHAnsi" w:cstheme="minorHAnsi"/>
-          <w:color w:val="2A2A2A"/>
-          <w:sz w:val="22"/>
-          <w:szCs w:val="22"/>
-        </w:rPr>
-        <w:t>Under</w:t>
+        <w:t>on the left side of the dialog box. Under</w:t>
       </w:r>
       <w:r>
         <w:rPr>
@@ -647,7 +735,17 @@
           <w:sz w:val="22"/>
           <w:szCs w:val="22"/>
         </w:rPr>
-        <w:t>on the left side of the dialog box, select</w:t>
+        <w:t xml:space="preserve">on the </w:t>
+      </w:r>
+      <w:r>
+        <w:rPr>
+          <w:rFonts w:asciiTheme="minorHAnsi" w:hAnsiTheme="minorHAnsi" w:cstheme="minorHAnsi"/>
+          <w:color w:val="2A2A2A"/>
+          <w:sz w:val="22"/>
+          <w:szCs w:val="22"/>
+        </w:rPr>
+        <w:lastRenderedPageBreak/>
+        <w:t>left side of the dialog box, select</w:t>
       </w:r>
       <w:r>
         <w:rPr>
@@ -678,25 +776,7 @@
           <w:sz w:val="22"/>
           <w:szCs w:val="22"/>
         </w:rPr>
-        <w:t>.</w:t>
-      </w:r>
-      <w:r>
-        <w:rPr>
-          <w:rFonts w:asciiTheme="minorHAnsi" w:hAnsiTheme="minorHAnsi" w:cstheme="minorHAnsi"/>
-          <w:color w:val="2A2A2A"/>
-          <w:sz w:val="22"/>
-          <w:szCs w:val="22"/>
-        </w:rPr>
-        <w:t xml:space="preserve"> </w:t>
-      </w:r>
-      <w:r>
-        <w:rPr>
-          <w:rFonts w:asciiTheme="minorHAnsi" w:hAnsiTheme="minorHAnsi" w:cstheme="minorHAnsi"/>
-          <w:color w:val="2A2A2A"/>
-          <w:sz w:val="22"/>
-          <w:szCs w:val="22"/>
-        </w:rPr>
-        <w:t>Under</w:t>
+        <w:t>. Under</w:t>
       </w:r>
       <w:r>
         <w:rPr>
@@ -809,16 +889,7 @@
           <w:sz w:val="22"/>
           <w:szCs w:val="22"/>
         </w:rPr>
-        <w:t>check box, and c</w:t>
-      </w:r>
-      <w:r>
-        <w:rPr>
-          <w:rFonts w:asciiTheme="minorHAnsi" w:hAnsiTheme="minorHAnsi" w:cstheme="minorHAnsi"/>
-          <w:color w:val="2A2A2A"/>
-          <w:sz w:val="22"/>
-          <w:szCs w:val="22"/>
-        </w:rPr>
-        <w:t>lick</w:t>
+        <w:t>check box, and click</w:t>
       </w:r>
       <w:r>
         <w:rPr>
@@ -967,6 +1038,7 @@
         </w:rPr>
         <w:t xml:space="preserve">tab. In the dialog box, type </w:t>
       </w:r>
+      <w:proofErr w:type="spellStart"/>
       <w:r>
         <w:rPr>
           <w:rFonts w:asciiTheme="minorHAnsi" w:hAnsiTheme="minorHAnsi" w:cstheme="minorHAnsi"/>
@@ -977,6 +1049,7 @@
         </w:rPr>
         <w:t>PowerpointCreator</w:t>
       </w:r>
+      <w:proofErr w:type="spellEnd"/>
       <w:r>
         <w:rPr>
           <w:rFonts w:asciiTheme="minorHAnsi" w:hAnsiTheme="minorHAnsi" w:cstheme="minorHAnsi"/>
@@ -1043,8 +1116,25 @@
           <w:sz w:val="22"/>
           <w:szCs w:val="22"/>
         </w:rPr>
-        <w:lastRenderedPageBreak/>
-        <w:t xml:space="preserve">Now, delete any code present and paste in the code from </w:t>
+        <w:t>Now, delete any code present</w:t>
+      </w:r>
+      <w:r>
+        <w:rPr>
+          <w:rFonts w:asciiTheme="minorHAnsi" w:hAnsiTheme="minorHAnsi" w:cstheme="minorHAnsi"/>
+          <w:color w:val="2A2A2A"/>
+          <w:sz w:val="22"/>
+          <w:szCs w:val="22"/>
+        </w:rPr>
+        <w:t xml:space="preserve"> in the editor</w:t>
+      </w:r>
+      <w:r>
+        <w:rPr>
+          <w:rFonts w:asciiTheme="minorHAnsi" w:hAnsiTheme="minorHAnsi" w:cstheme="minorHAnsi"/>
+          <w:color w:val="2A2A2A"/>
+          <w:sz w:val="22"/>
+          <w:szCs w:val="22"/>
+        </w:rPr>
+        <w:t xml:space="preserve"> and paste in the code from </w:t>
       </w:r>
       <w:r>
         <w:rPr>
@@ -1162,6 +1252,7 @@
         </w:rPr>
         <w:t xml:space="preserve">The behavior of this macro is controlled by the lines following </w:t>
       </w:r>
+      <w:proofErr w:type="gramStart"/>
       <w:r>
         <w:rPr>
           <w:rFonts w:asciiTheme="minorHAnsi" w:hAnsiTheme="minorHAnsi" w:cstheme="minorHAnsi"/>
@@ -1172,6 +1263,7 @@
         </w:rPr>
         <w:t>‘ PARAMETERS</w:t>
       </w:r>
+      <w:proofErr w:type="gramEnd"/>
       <w:r>
         <w:rPr>
           <w:rFonts w:asciiTheme="minorHAnsi" w:hAnsiTheme="minorHAnsi" w:cstheme="minorHAnsi"/>
@@ -1198,14 +1290,25 @@
           <w:szCs w:val="22"/>
         </w:rPr>
       </w:pPr>
-      <w:r>
-        <w:rPr>
-          <w:rFonts w:asciiTheme="minorHAnsi" w:hAnsiTheme="minorHAnsi" w:cstheme="minorHAnsi"/>
-          <w:color w:val="2A2A2A"/>
-          <w:sz w:val="22"/>
-          <w:szCs w:val="22"/>
-        </w:rPr>
-        <w:t xml:space="preserve">FileName: This is the location of the file to read in vocabulary from, i.e. the one created by </w:t>
+      <w:proofErr w:type="spellStart"/>
+      <w:r>
+        <w:rPr>
+          <w:rFonts w:asciiTheme="minorHAnsi" w:hAnsiTheme="minorHAnsi" w:cstheme="minorHAnsi"/>
+          <w:color w:val="2A2A2A"/>
+          <w:sz w:val="22"/>
+          <w:szCs w:val="22"/>
+        </w:rPr>
+        <w:t>FileName</w:t>
+      </w:r>
+      <w:proofErr w:type="spellEnd"/>
+      <w:r>
+        <w:rPr>
+          <w:rFonts w:asciiTheme="minorHAnsi" w:hAnsiTheme="minorHAnsi" w:cstheme="minorHAnsi"/>
+          <w:color w:val="2A2A2A"/>
+          <w:sz w:val="22"/>
+          <w:szCs w:val="22"/>
+        </w:rPr>
+        <w:t xml:space="preserve">: This is the location of the file to read in vocabulary from, i.e. the one created by </w:t>
       </w:r>
       <w:r>
         <w:rPr>
@@ -1252,6 +1355,7 @@
           <w:szCs w:val="22"/>
         </w:rPr>
       </w:pPr>
+      <w:proofErr w:type="spellStart"/>
       <w:r>
         <w:rPr>
           <w:rFonts w:asciiTheme="minorHAnsi" w:hAnsiTheme="minorHAnsi" w:cstheme="minorHAnsi"/>
@@ -1268,16 +1372,17 @@
           <w:sz w:val="22"/>
           <w:szCs w:val="22"/>
         </w:rPr>
-        <w:t xml:space="preserve">Name: The image file containing the small home logo to display on each slide. It will hyperlink back to the table of contents slide. </w:t>
-      </w:r>
-      <w:r>
-        <w:rPr>
-          <w:rFonts w:asciiTheme="minorHAnsi" w:hAnsiTheme="minorHAnsi" w:cstheme="minorHAnsi"/>
-          <w:color w:val="2A2A2A"/>
-          <w:sz w:val="22"/>
-          <w:szCs w:val="22"/>
-        </w:rPr>
-        <w:t>Do not include any directories; the file name is sufficient.</w:t>
+        <w:t>Name</w:t>
+      </w:r>
+      <w:proofErr w:type="spellEnd"/>
+      <w:r>
+        <w:rPr>
+          <w:rFonts w:asciiTheme="minorHAnsi" w:hAnsiTheme="minorHAnsi" w:cstheme="minorHAnsi"/>
+          <w:color w:val="2A2A2A"/>
+          <w:sz w:val="22"/>
+          <w:szCs w:val="22"/>
+        </w:rPr>
+        <w:t>: The image file containing the small home logo to display on each slide. It will hyperlink back to the table of contents slide. Do not include any directories; the file name is sufficient.</w:t>
       </w:r>
       <w:r>
         <w:rPr>
@@ -1314,14 +1419,25 @@
           <w:szCs w:val="22"/>
         </w:rPr>
       </w:pPr>
-      <w:r>
-        <w:rPr>
-          <w:rFonts w:asciiTheme="minorHAnsi" w:hAnsiTheme="minorHAnsi" w:cstheme="minorHAnsi"/>
-          <w:color w:val="2A2A2A"/>
-          <w:sz w:val="22"/>
-          <w:szCs w:val="22"/>
-        </w:rPr>
-        <w:t>DefaultTradSize: This is the font size for traditional words, if they are shorter than three characters. Longer words will automatically scale.</w:t>
+      <w:proofErr w:type="spellStart"/>
+      <w:r>
+        <w:rPr>
+          <w:rFonts w:asciiTheme="minorHAnsi" w:hAnsiTheme="minorHAnsi" w:cstheme="minorHAnsi"/>
+          <w:color w:val="2A2A2A"/>
+          <w:sz w:val="22"/>
+          <w:szCs w:val="22"/>
+        </w:rPr>
+        <w:t>DefaultTradSize</w:t>
+      </w:r>
+      <w:proofErr w:type="spellEnd"/>
+      <w:r>
+        <w:rPr>
+          <w:rFonts w:asciiTheme="minorHAnsi" w:hAnsiTheme="minorHAnsi" w:cstheme="minorHAnsi"/>
+          <w:color w:val="2A2A2A"/>
+          <w:sz w:val="22"/>
+          <w:szCs w:val="22"/>
+        </w:rPr>
+        <w:t>: This is the font size for traditional words, if they are shorter than three characters. Longer words will automatically scale.</w:t>
       </w:r>
     </w:p>
     <w:p>
@@ -1340,41 +1456,25 @@
           <w:szCs w:val="22"/>
         </w:rPr>
       </w:pPr>
-      <w:r>
-        <w:rPr>
-          <w:rFonts w:asciiTheme="minorHAnsi" w:hAnsiTheme="minorHAnsi" w:cstheme="minorHAnsi"/>
-          <w:color w:val="2A2A2A"/>
-          <w:sz w:val="22"/>
-          <w:szCs w:val="22"/>
-        </w:rPr>
-        <w:t xml:space="preserve">DefaultSimpSize: </w:t>
-      </w:r>
-      <w:r>
-        <w:rPr>
-          <w:rFonts w:asciiTheme="minorHAnsi" w:hAnsiTheme="minorHAnsi" w:cstheme="minorHAnsi"/>
-          <w:color w:val="2A2A2A"/>
-          <w:sz w:val="22"/>
-          <w:szCs w:val="22"/>
-        </w:rPr>
-        <w:t xml:space="preserve">This is the font size for </w:t>
-      </w:r>
-      <w:r>
-        <w:rPr>
-          <w:rFonts w:asciiTheme="minorHAnsi" w:hAnsiTheme="minorHAnsi" w:cstheme="minorHAnsi"/>
-          <w:color w:val="2A2A2A"/>
-          <w:sz w:val="22"/>
-          <w:szCs w:val="22"/>
-        </w:rPr>
-        <w:t>simplified</w:t>
-      </w:r>
-      <w:r>
-        <w:rPr>
-          <w:rFonts w:asciiTheme="minorHAnsi" w:hAnsiTheme="minorHAnsi" w:cstheme="minorHAnsi"/>
-          <w:color w:val="2A2A2A"/>
-          <w:sz w:val="22"/>
-          <w:szCs w:val="22"/>
-        </w:rPr>
-        <w:t xml:space="preserve"> words, if they are shorter than three characters. Longer words will automatically scale.</w:t>
+      <w:proofErr w:type="spellStart"/>
+      <w:r>
+        <w:rPr>
+          <w:rFonts w:asciiTheme="minorHAnsi" w:hAnsiTheme="minorHAnsi" w:cstheme="minorHAnsi"/>
+          <w:color w:val="2A2A2A"/>
+          <w:sz w:val="22"/>
+          <w:szCs w:val="22"/>
+        </w:rPr>
+        <w:t>DefaultSimpSize</w:t>
+      </w:r>
+      <w:proofErr w:type="spellEnd"/>
+      <w:r>
+        <w:rPr>
+          <w:rFonts w:asciiTheme="minorHAnsi" w:hAnsiTheme="minorHAnsi" w:cstheme="minorHAnsi"/>
+          <w:color w:val="2A2A2A"/>
+          <w:sz w:val="22"/>
+          <w:szCs w:val="22"/>
+        </w:rPr>
+        <w:t>: This is the font size for simplified words, if they are shorter than three characters. Longer words will automatically scale.</w:t>
       </w:r>
     </w:p>
     <w:p>
@@ -1393,14 +1493,25 @@
           <w:szCs w:val="22"/>
         </w:rPr>
       </w:pPr>
-      <w:r>
-        <w:rPr>
-          <w:rFonts w:asciiTheme="minorHAnsi" w:hAnsiTheme="minorHAnsi" w:cstheme="minorHAnsi"/>
-          <w:color w:val="2A2A2A"/>
-          <w:sz w:val="22"/>
-          <w:szCs w:val="22"/>
-        </w:rPr>
-        <w:t>DefaultPadding: This is the space maintained between traditional and simplified text boxes.</w:t>
+      <w:proofErr w:type="spellStart"/>
+      <w:r>
+        <w:rPr>
+          <w:rFonts w:asciiTheme="minorHAnsi" w:hAnsiTheme="minorHAnsi" w:cstheme="minorHAnsi"/>
+          <w:color w:val="2A2A2A"/>
+          <w:sz w:val="22"/>
+          <w:szCs w:val="22"/>
+        </w:rPr>
+        <w:t>DefaultPadding</w:t>
+      </w:r>
+      <w:proofErr w:type="spellEnd"/>
+      <w:r>
+        <w:rPr>
+          <w:rFonts w:asciiTheme="minorHAnsi" w:hAnsiTheme="minorHAnsi" w:cstheme="minorHAnsi"/>
+          <w:color w:val="2A2A2A"/>
+          <w:sz w:val="22"/>
+          <w:szCs w:val="22"/>
+        </w:rPr>
+        <w:t>: This is the space maintained between traditional and simplified text boxes.</w:t>
       </w:r>
     </w:p>
     <w:p>
@@ -1419,23 +1530,25 @@
           <w:szCs w:val="22"/>
         </w:rPr>
       </w:pPr>
-      <w:r>
-        <w:rPr>
-          <w:rFonts w:asciiTheme="minorHAnsi" w:hAnsiTheme="minorHAnsi" w:cstheme="minorHAnsi"/>
-          <w:color w:val="2A2A2A"/>
-          <w:sz w:val="22"/>
-          <w:szCs w:val="22"/>
-        </w:rPr>
-        <w:t xml:space="preserve">Fontname: The font to display characters in. </w:t>
-      </w:r>
-      <w:r>
-        <w:rPr>
-          <w:rFonts w:asciiTheme="minorHAnsi" w:hAnsiTheme="minorHAnsi" w:cstheme="minorHAnsi"/>
-          <w:color w:val="2A2A2A"/>
-          <w:sz w:val="22"/>
-          <w:szCs w:val="22"/>
-        </w:rPr>
-        <w:t xml:space="preserve">Do not forget to include double quotes. </w:t>
+      <w:proofErr w:type="spellStart"/>
+      <w:r>
+        <w:rPr>
+          <w:rFonts w:asciiTheme="minorHAnsi" w:hAnsiTheme="minorHAnsi" w:cstheme="minorHAnsi"/>
+          <w:color w:val="2A2A2A"/>
+          <w:sz w:val="22"/>
+          <w:szCs w:val="22"/>
+        </w:rPr>
+        <w:t>Fontname</w:t>
+      </w:r>
+      <w:proofErr w:type="spellEnd"/>
+      <w:r>
+        <w:rPr>
+          <w:rFonts w:asciiTheme="minorHAnsi" w:hAnsiTheme="minorHAnsi" w:cstheme="minorHAnsi"/>
+          <w:color w:val="2A2A2A"/>
+          <w:sz w:val="22"/>
+          <w:szCs w:val="22"/>
+        </w:rPr>
+        <w:t xml:space="preserve">: The font to display characters in. Do not forget to include double quotes. </w:t>
       </w:r>
     </w:p>
     <w:p>
@@ -1454,14 +1567,25 @@
           <w:szCs w:val="22"/>
         </w:rPr>
       </w:pPr>
-      <w:r>
-        <w:rPr>
-          <w:rFonts w:asciiTheme="minorHAnsi" w:hAnsiTheme="minorHAnsi" w:cstheme="minorHAnsi"/>
-          <w:color w:val="2A2A2A"/>
-          <w:sz w:val="22"/>
-          <w:szCs w:val="22"/>
-        </w:rPr>
-        <w:t>TradBold: Defaults to true. Controls if traditional characters are bolded.</w:t>
+      <w:proofErr w:type="spellStart"/>
+      <w:r>
+        <w:rPr>
+          <w:rFonts w:asciiTheme="minorHAnsi" w:hAnsiTheme="minorHAnsi" w:cstheme="minorHAnsi"/>
+          <w:color w:val="2A2A2A"/>
+          <w:sz w:val="22"/>
+          <w:szCs w:val="22"/>
+        </w:rPr>
+        <w:t>TradBold</w:t>
+      </w:r>
+      <w:proofErr w:type="spellEnd"/>
+      <w:r>
+        <w:rPr>
+          <w:rFonts w:asciiTheme="minorHAnsi" w:hAnsiTheme="minorHAnsi" w:cstheme="minorHAnsi"/>
+          <w:color w:val="2A2A2A"/>
+          <w:sz w:val="22"/>
+          <w:szCs w:val="22"/>
+        </w:rPr>
+        <w:t>: Defaults to true. Controls if traditional characters are bolded.</w:t>
       </w:r>
     </w:p>
     <w:p>
@@ -1480,41 +1604,25 @@
           <w:szCs w:val="22"/>
         </w:rPr>
       </w:pPr>
-      <w:r>
-        <w:rPr>
-          <w:rFonts w:asciiTheme="minorHAnsi" w:hAnsiTheme="minorHAnsi" w:cstheme="minorHAnsi"/>
-          <w:color w:val="2A2A2A"/>
-          <w:sz w:val="22"/>
-          <w:szCs w:val="22"/>
-        </w:rPr>
-        <w:t>Simp</w:t>
-      </w:r>
-      <w:r>
-        <w:rPr>
-          <w:rFonts w:asciiTheme="minorHAnsi" w:hAnsiTheme="minorHAnsi" w:cstheme="minorHAnsi"/>
-          <w:color w:val="2A2A2A"/>
-          <w:sz w:val="22"/>
-          <w:szCs w:val="22"/>
-        </w:rPr>
-        <w:t xml:space="preserve">Bold: Defaults to true. Controls if </w:t>
-      </w:r>
-      <w:r>
-        <w:rPr>
-          <w:rFonts w:asciiTheme="minorHAnsi" w:hAnsiTheme="minorHAnsi" w:cstheme="minorHAnsi"/>
-          <w:color w:val="2A2A2A"/>
-          <w:sz w:val="22"/>
-          <w:szCs w:val="22"/>
-        </w:rPr>
-        <w:t>simplified</w:t>
-      </w:r>
-      <w:r>
-        <w:rPr>
-          <w:rFonts w:asciiTheme="minorHAnsi" w:hAnsiTheme="minorHAnsi" w:cstheme="minorHAnsi"/>
-          <w:color w:val="2A2A2A"/>
-          <w:sz w:val="22"/>
-          <w:szCs w:val="22"/>
-        </w:rPr>
-        <w:t xml:space="preserve"> characters are bolded.</w:t>
+      <w:proofErr w:type="spellStart"/>
+      <w:r>
+        <w:rPr>
+          <w:rFonts w:asciiTheme="minorHAnsi" w:hAnsiTheme="minorHAnsi" w:cstheme="minorHAnsi"/>
+          <w:color w:val="2A2A2A"/>
+          <w:sz w:val="22"/>
+          <w:szCs w:val="22"/>
+        </w:rPr>
+        <w:t>SimpBold</w:t>
+      </w:r>
+      <w:proofErr w:type="spellEnd"/>
+      <w:r>
+        <w:rPr>
+          <w:rFonts w:asciiTheme="minorHAnsi" w:hAnsiTheme="minorHAnsi" w:cstheme="minorHAnsi"/>
+          <w:color w:val="2A2A2A"/>
+          <w:sz w:val="22"/>
+          <w:szCs w:val="22"/>
+        </w:rPr>
+        <w:t>: Defaults to true. Controls if simplified characters are bolded.</w:t>
       </w:r>
     </w:p>
     <w:p>
@@ -1533,14 +1641,65 @@
           <w:szCs w:val="22"/>
         </w:rPr>
       </w:pPr>
-      <w:r>
-        <w:rPr>
-          <w:rFonts w:asciiTheme="minorHAnsi" w:hAnsiTheme="minorHAnsi" w:cstheme="minorHAnsi"/>
-          <w:color w:val="2A2A2A"/>
-          <w:sz w:val="22"/>
-          <w:szCs w:val="22"/>
-        </w:rPr>
-        <w:t>TradRed, TradBlue, TradGreen: Controls the colour of traditional characters, as an RGB colour. Defaults to black.</w:t>
+      <w:proofErr w:type="spellStart"/>
+      <w:r>
+        <w:rPr>
+          <w:rFonts w:asciiTheme="minorHAnsi" w:hAnsiTheme="minorHAnsi" w:cstheme="minorHAnsi"/>
+          <w:color w:val="2A2A2A"/>
+          <w:sz w:val="22"/>
+          <w:szCs w:val="22"/>
+        </w:rPr>
+        <w:t>TradRed</w:t>
+      </w:r>
+      <w:proofErr w:type="spellEnd"/>
+      <w:r>
+        <w:rPr>
+          <w:rFonts w:asciiTheme="minorHAnsi" w:hAnsiTheme="minorHAnsi" w:cstheme="minorHAnsi"/>
+          <w:color w:val="2A2A2A"/>
+          <w:sz w:val="22"/>
+          <w:szCs w:val="22"/>
+        </w:rPr>
+        <w:t xml:space="preserve">, </w:t>
+      </w:r>
+      <w:proofErr w:type="spellStart"/>
+      <w:r>
+        <w:rPr>
+          <w:rFonts w:asciiTheme="minorHAnsi" w:hAnsiTheme="minorHAnsi" w:cstheme="minorHAnsi"/>
+          <w:color w:val="2A2A2A"/>
+          <w:sz w:val="22"/>
+          <w:szCs w:val="22"/>
+        </w:rPr>
+        <w:t>TradBlue</w:t>
+      </w:r>
+      <w:proofErr w:type="spellEnd"/>
+      <w:r>
+        <w:rPr>
+          <w:rFonts w:asciiTheme="minorHAnsi" w:hAnsiTheme="minorHAnsi" w:cstheme="minorHAnsi"/>
+          <w:color w:val="2A2A2A"/>
+          <w:sz w:val="22"/>
+          <w:szCs w:val="22"/>
+        </w:rPr>
+        <w:t xml:space="preserve">, </w:t>
+      </w:r>
+      <w:proofErr w:type="spellStart"/>
+      <w:r>
+        <w:rPr>
+          <w:rFonts w:asciiTheme="minorHAnsi" w:hAnsiTheme="minorHAnsi" w:cstheme="minorHAnsi"/>
+          <w:color w:val="2A2A2A"/>
+          <w:sz w:val="22"/>
+          <w:szCs w:val="22"/>
+        </w:rPr>
+        <w:t>TradGreen</w:t>
+      </w:r>
+      <w:proofErr w:type="spellEnd"/>
+      <w:r>
+        <w:rPr>
+          <w:rFonts w:asciiTheme="minorHAnsi" w:hAnsiTheme="minorHAnsi" w:cstheme="minorHAnsi"/>
+          <w:color w:val="2A2A2A"/>
+          <w:sz w:val="22"/>
+          <w:szCs w:val="22"/>
+        </w:rPr>
+        <w:t>: Controls the colour of traditional characters, as an RGB colour. Defaults to black.</w:t>
       </w:r>
     </w:p>
     <w:p>
@@ -1559,50 +1718,65 @@
           <w:szCs w:val="22"/>
         </w:rPr>
       </w:pPr>
-      <w:r>
-        <w:rPr>
-          <w:rFonts w:asciiTheme="minorHAnsi" w:hAnsiTheme="minorHAnsi" w:cstheme="minorHAnsi"/>
-          <w:color w:val="2A2A2A"/>
-          <w:sz w:val="22"/>
-          <w:szCs w:val="22"/>
-        </w:rPr>
-        <w:t xml:space="preserve">SimpRed, SimpBlue, SimpGreen: </w:t>
-      </w:r>
-      <w:r>
-        <w:rPr>
-          <w:rFonts w:asciiTheme="minorHAnsi" w:hAnsiTheme="minorHAnsi" w:cstheme="minorHAnsi"/>
-          <w:color w:val="2A2A2A"/>
-          <w:sz w:val="22"/>
-          <w:szCs w:val="22"/>
-        </w:rPr>
-        <w:t xml:space="preserve">Controls the colour of </w:t>
-      </w:r>
-      <w:r>
-        <w:rPr>
-          <w:rFonts w:asciiTheme="minorHAnsi" w:hAnsiTheme="minorHAnsi" w:cstheme="minorHAnsi"/>
-          <w:color w:val="2A2A2A"/>
-          <w:sz w:val="22"/>
-          <w:szCs w:val="22"/>
-        </w:rPr>
-        <w:t>simplified</w:t>
-      </w:r>
-      <w:r>
-        <w:rPr>
-          <w:rFonts w:asciiTheme="minorHAnsi" w:hAnsiTheme="minorHAnsi" w:cstheme="minorHAnsi"/>
-          <w:color w:val="2A2A2A"/>
-          <w:sz w:val="22"/>
-          <w:szCs w:val="22"/>
-        </w:rPr>
-        <w:t xml:space="preserve"> characters, as a</w:t>
-      </w:r>
-      <w:r>
-        <w:rPr>
-          <w:rFonts w:asciiTheme="minorHAnsi" w:hAnsiTheme="minorHAnsi" w:cstheme="minorHAnsi"/>
-          <w:color w:val="2A2A2A"/>
-          <w:sz w:val="22"/>
-          <w:szCs w:val="22"/>
-        </w:rPr>
-        <w:t>n RGB colour. Defaults to blue.</w:t>
+      <w:proofErr w:type="spellStart"/>
+      <w:r>
+        <w:rPr>
+          <w:rFonts w:asciiTheme="minorHAnsi" w:hAnsiTheme="minorHAnsi" w:cstheme="minorHAnsi"/>
+          <w:color w:val="2A2A2A"/>
+          <w:sz w:val="22"/>
+          <w:szCs w:val="22"/>
+        </w:rPr>
+        <w:t>SimpRed</w:t>
+      </w:r>
+      <w:proofErr w:type="spellEnd"/>
+      <w:r>
+        <w:rPr>
+          <w:rFonts w:asciiTheme="minorHAnsi" w:hAnsiTheme="minorHAnsi" w:cstheme="minorHAnsi"/>
+          <w:color w:val="2A2A2A"/>
+          <w:sz w:val="22"/>
+          <w:szCs w:val="22"/>
+        </w:rPr>
+        <w:t xml:space="preserve">, </w:t>
+      </w:r>
+      <w:proofErr w:type="spellStart"/>
+      <w:r>
+        <w:rPr>
+          <w:rFonts w:asciiTheme="minorHAnsi" w:hAnsiTheme="minorHAnsi" w:cstheme="minorHAnsi"/>
+          <w:color w:val="2A2A2A"/>
+          <w:sz w:val="22"/>
+          <w:szCs w:val="22"/>
+        </w:rPr>
+        <w:t>SimpBlue</w:t>
+      </w:r>
+      <w:proofErr w:type="spellEnd"/>
+      <w:r>
+        <w:rPr>
+          <w:rFonts w:asciiTheme="minorHAnsi" w:hAnsiTheme="minorHAnsi" w:cstheme="minorHAnsi"/>
+          <w:color w:val="2A2A2A"/>
+          <w:sz w:val="22"/>
+          <w:szCs w:val="22"/>
+        </w:rPr>
+        <w:t xml:space="preserve">, </w:t>
+      </w:r>
+      <w:proofErr w:type="spellStart"/>
+      <w:r>
+        <w:rPr>
+          <w:rFonts w:asciiTheme="minorHAnsi" w:hAnsiTheme="minorHAnsi" w:cstheme="minorHAnsi"/>
+          <w:color w:val="2A2A2A"/>
+          <w:sz w:val="22"/>
+          <w:szCs w:val="22"/>
+        </w:rPr>
+        <w:t>SimpGreen</w:t>
+      </w:r>
+      <w:proofErr w:type="spellEnd"/>
+      <w:r>
+        <w:rPr>
+          <w:rFonts w:asciiTheme="minorHAnsi" w:hAnsiTheme="minorHAnsi" w:cstheme="minorHAnsi"/>
+          <w:color w:val="2A2A2A"/>
+          <w:sz w:val="22"/>
+          <w:szCs w:val="22"/>
+        </w:rPr>
+        <w:t>: Controls the colour of simplified characters, as an RGB colour. Defaults to blue.</w:t>
       </w:r>
     </w:p>
     <w:p>
@@ -1621,14 +1795,25 @@
           <w:szCs w:val="22"/>
         </w:rPr>
       </w:pPr>
-      <w:r>
-        <w:rPr>
-          <w:rFonts w:asciiTheme="minorHAnsi" w:hAnsiTheme="minorHAnsi" w:cstheme="minorHAnsi"/>
-          <w:color w:val="2A2A2A"/>
-          <w:sz w:val="22"/>
-          <w:szCs w:val="22"/>
-        </w:rPr>
-        <w:t xml:space="preserve">ColumnNum: The number of columns to include in the table of contents on the first slide. Defaults to 20. The number of rows </w:t>
+      <w:proofErr w:type="spellStart"/>
+      <w:r>
+        <w:rPr>
+          <w:rFonts w:asciiTheme="minorHAnsi" w:hAnsiTheme="minorHAnsi" w:cstheme="minorHAnsi"/>
+          <w:color w:val="2A2A2A"/>
+          <w:sz w:val="22"/>
+          <w:szCs w:val="22"/>
+        </w:rPr>
+        <w:t>ColumnNum</w:t>
+      </w:r>
+      <w:proofErr w:type="spellEnd"/>
+      <w:r>
+        <w:rPr>
+          <w:rFonts w:asciiTheme="minorHAnsi" w:hAnsiTheme="minorHAnsi" w:cstheme="minorHAnsi"/>
+          <w:color w:val="2A2A2A"/>
+          <w:sz w:val="22"/>
+          <w:szCs w:val="22"/>
+        </w:rPr>
+        <w:t xml:space="preserve">: The number of columns to include in the table of contents on the first slide. Defaults to 20. The number of rows </w:t>
       </w:r>
       <w:r>
         <w:rPr>
@@ -1658,16 +1843,25 @@
           <w:sz w:val="22"/>
           <w:szCs w:val="22"/>
         </w:rPr>
-        <w:t xml:space="preserve">The macro can now be run. Click the small green arrow to run it. </w:t>
-      </w:r>
-      <w:r>
-        <w:rPr>
-          <w:rFonts w:asciiTheme="minorHAnsi" w:hAnsiTheme="minorHAnsi" w:cstheme="minorHAnsi"/>
-          <w:color w:val="2A2A2A"/>
-          <w:sz w:val="22"/>
-          <w:szCs w:val="22"/>
-        </w:rPr>
-        <w:t>After the macro is run, it will create a presentation to which manual changes can now be made, including formatting and size of the table of contents, and a slide title. Everything else should be properly formatted.</w:t>
+        <w:t>The macro can now be run. Click the small green arrow to run it. After the macro is run, it will create a presentation to which manual changes can be made</w:t>
+      </w:r>
+      <w:r>
+        <w:rPr>
+          <w:rFonts w:asciiTheme="minorHAnsi" w:hAnsiTheme="minorHAnsi" w:cstheme="minorHAnsi"/>
+          <w:color w:val="2A2A2A"/>
+          <w:sz w:val="22"/>
+          <w:szCs w:val="22"/>
+        </w:rPr>
+        <w:t>. A slide title will need to be added, and the size and formatting of the table of contents will need to be adjusted.</w:t>
+      </w:r>
+      <w:r>
+        <w:rPr>
+          <w:rFonts w:asciiTheme="minorHAnsi" w:hAnsiTheme="minorHAnsi" w:cstheme="minorHAnsi"/>
+          <w:color w:val="2A2A2A"/>
+          <w:sz w:val="22"/>
+          <w:szCs w:val="22"/>
+        </w:rPr>
+        <w:t xml:space="preserve"> Everything else should be properly formatted.</w:t>
       </w:r>
     </w:p>
     <w:p>
@@ -1688,7 +1882,43 @@
           <w:sz w:val="22"/>
           <w:szCs w:val="22"/>
         </w:rPr>
-        <w:t>Due to the time-consuming process of setting up and running macros, it is recommended that for all grades, only one Macro-Enabled Presentation is created. Thus, after creating the presentation for one grade, save the file as a regular PowerPoint Presentation. Then, delete all contents of the Macro-Enabled Presentation (except for a blank first slide), and run the macro again on the next grade’s vocabulary list file, restarting the process.</w:t>
+        <w:t>Due to the time-consuming process of setting up and running macros, it is recommended that for all grades, only one Macro-Enabled Presentation is created</w:t>
+      </w:r>
+      <w:r>
+        <w:rPr>
+          <w:rFonts w:asciiTheme="minorHAnsi" w:hAnsiTheme="minorHAnsi" w:cstheme="minorHAnsi"/>
+          <w:color w:val="2A2A2A"/>
+          <w:sz w:val="22"/>
+          <w:szCs w:val="22"/>
+        </w:rPr>
+        <w:t>. After</w:t>
+      </w:r>
+      <w:r>
+        <w:rPr>
+          <w:rFonts w:asciiTheme="minorHAnsi" w:hAnsiTheme="minorHAnsi" w:cstheme="minorHAnsi"/>
+          <w:color w:val="2A2A2A"/>
+          <w:sz w:val="22"/>
+          <w:szCs w:val="22"/>
+        </w:rPr>
+        <w:t xml:space="preserve"> creating the presentation for one grade, save the file as a regular PowerPoint Presentation. Then, delete all contents of the Macro-Enabled Presentation (except for a blank first slide), and run the macro again on t</w:t>
+      </w:r>
+      <w:r>
+        <w:rPr>
+          <w:rFonts w:asciiTheme="minorHAnsi" w:hAnsiTheme="minorHAnsi" w:cstheme="minorHAnsi"/>
+          <w:color w:val="2A2A2A"/>
+          <w:sz w:val="22"/>
+          <w:szCs w:val="22"/>
+        </w:rPr>
+        <w:t>he next grade’s vocabulary list</w:t>
+      </w:r>
+      <w:r>
+        <w:rPr>
+          <w:rFonts w:asciiTheme="minorHAnsi" w:hAnsiTheme="minorHAnsi" w:cstheme="minorHAnsi"/>
+          <w:color w:val="2A2A2A"/>
+          <w:sz w:val="22"/>
+          <w:szCs w:val="22"/>
+        </w:rPr>
+        <w:t>, restarting the process.</w:t>
       </w:r>
     </w:p>
     <w:p>
@@ -1732,7 +1962,17 @@
           <w:sz w:val="22"/>
           <w:szCs w:val="22"/>
         </w:rPr>
-        <w:t xml:space="preserve">Suppose we are sourcing our vocabulary list from </w:t>
+        <w:lastRenderedPageBreak/>
+        <w:t>Let’s say</w:t>
+      </w:r>
+      <w:r>
+        <w:rPr>
+          <w:rFonts w:asciiTheme="minorHAnsi" w:hAnsiTheme="minorHAnsi" w:cstheme="minorHAnsi"/>
+          <w:color w:val="2A2A2A"/>
+          <w:sz w:val="22"/>
+          <w:szCs w:val="22"/>
+        </w:rPr>
+        <w:t xml:space="preserve"> we are sourcing our vocabulary list from </w:t>
       </w:r>
       <w:hyperlink r:id="rId5" w:history="1">
         <w:r>
@@ -1771,7 +2011,25 @@
           <w:sz w:val="22"/>
           <w:szCs w:val="22"/>
         </w:rPr>
-        <w:t xml:space="preserve">, and paste the vocabulary contents of the webpage. This might create the following in </w:t>
+        <w:t xml:space="preserve">, and paste the vocabulary contents </w:t>
+      </w:r>
+      <w:r>
+        <w:rPr>
+          <w:rFonts w:asciiTheme="minorHAnsi" w:hAnsiTheme="minorHAnsi" w:cstheme="minorHAnsi"/>
+          <w:color w:val="2A2A2A"/>
+          <w:sz w:val="22"/>
+          <w:szCs w:val="22"/>
+        </w:rPr>
+        <w:t>from</w:t>
+      </w:r>
+      <w:r>
+        <w:rPr>
+          <w:rFonts w:asciiTheme="minorHAnsi" w:hAnsiTheme="minorHAnsi" w:cstheme="minorHAnsi"/>
+          <w:color w:val="2A2A2A"/>
+          <w:sz w:val="22"/>
+          <w:szCs w:val="22"/>
+        </w:rPr>
+        <w:t xml:space="preserve"> the webpage. This might create the following in </w:t>
       </w:r>
       <w:r>
         <w:rPr>
@@ -1841,7 +2099,67 @@
           <w:sz w:val="20"/>
           <w:szCs w:val="20"/>
         </w:rPr>
-        <w:t>(xiāng pēn pēn) delicious</w:t>
+        <w:t>(</w:t>
+      </w:r>
+      <w:proofErr w:type="spellStart"/>
+      <w:r>
+        <w:rPr>
+          <w:rStyle w:val="termtext"/>
+          <w:rFonts w:ascii="Courier New" w:hAnsi="Courier New" w:cs="Courier New"/>
+          <w:sz w:val="20"/>
+          <w:szCs w:val="20"/>
+        </w:rPr>
+        <w:t>xiāng</w:t>
+      </w:r>
+      <w:proofErr w:type="spellEnd"/>
+      <w:r>
+        <w:rPr>
+          <w:rStyle w:val="termtext"/>
+          <w:rFonts w:ascii="Courier New" w:hAnsi="Courier New" w:cs="Courier New"/>
+          <w:sz w:val="20"/>
+          <w:szCs w:val="20"/>
+        </w:rPr>
+        <w:t xml:space="preserve"> </w:t>
+      </w:r>
+      <w:proofErr w:type="spellStart"/>
+      <w:r>
+        <w:rPr>
+          <w:rStyle w:val="termtext"/>
+          <w:rFonts w:ascii="Courier New" w:hAnsi="Courier New" w:cs="Courier New"/>
+          <w:sz w:val="20"/>
+          <w:szCs w:val="20"/>
+        </w:rPr>
+        <w:t>pēn</w:t>
+      </w:r>
+      <w:proofErr w:type="spellEnd"/>
+      <w:r>
+        <w:rPr>
+          <w:rStyle w:val="termtext"/>
+          <w:rFonts w:ascii="Courier New" w:hAnsi="Courier New" w:cs="Courier New"/>
+          <w:sz w:val="20"/>
+          <w:szCs w:val="20"/>
+        </w:rPr>
+        <w:t xml:space="preserve"> </w:t>
+      </w:r>
+      <w:proofErr w:type="spellStart"/>
+      <w:r>
+        <w:rPr>
+          <w:rStyle w:val="termtext"/>
+          <w:rFonts w:ascii="Courier New" w:hAnsi="Courier New" w:cs="Courier New"/>
+          <w:sz w:val="20"/>
+          <w:szCs w:val="20"/>
+        </w:rPr>
+        <w:t>pēn</w:t>
+      </w:r>
+      <w:proofErr w:type="spellEnd"/>
+      <w:r>
+        <w:rPr>
+          <w:rStyle w:val="termtext"/>
+          <w:rFonts w:ascii="Courier New" w:hAnsi="Courier New" w:cs="Courier New"/>
+          <w:sz w:val="20"/>
+          <w:szCs w:val="20"/>
+        </w:rPr>
+        <w:t>) delicious</w:t>
       </w:r>
     </w:p>
     <w:p>
@@ -1892,7 +2210,67 @@
           <w:sz w:val="20"/>
           <w:szCs w:val="20"/>
         </w:rPr>
-        <w:t>(rè téng téng) hot</w:t>
+        <w:t>(</w:t>
+      </w:r>
+      <w:proofErr w:type="spellStart"/>
+      <w:r>
+        <w:rPr>
+          <w:rStyle w:val="termtext"/>
+          <w:rFonts w:ascii="Courier New" w:hAnsi="Courier New" w:cs="Courier New"/>
+          <w:sz w:val="20"/>
+          <w:szCs w:val="20"/>
+        </w:rPr>
+        <w:t>rè</w:t>
+      </w:r>
+      <w:proofErr w:type="spellEnd"/>
+      <w:r>
+        <w:rPr>
+          <w:rStyle w:val="termtext"/>
+          <w:rFonts w:ascii="Courier New" w:hAnsi="Courier New" w:cs="Courier New"/>
+          <w:sz w:val="20"/>
+          <w:szCs w:val="20"/>
+        </w:rPr>
+        <w:t xml:space="preserve"> </w:t>
+      </w:r>
+      <w:proofErr w:type="spellStart"/>
+      <w:r>
+        <w:rPr>
+          <w:rStyle w:val="termtext"/>
+          <w:rFonts w:ascii="Courier New" w:hAnsi="Courier New" w:cs="Courier New"/>
+          <w:sz w:val="20"/>
+          <w:szCs w:val="20"/>
+        </w:rPr>
+        <w:t>téng</w:t>
+      </w:r>
+      <w:proofErr w:type="spellEnd"/>
+      <w:r>
+        <w:rPr>
+          <w:rStyle w:val="termtext"/>
+          <w:rFonts w:ascii="Courier New" w:hAnsi="Courier New" w:cs="Courier New"/>
+          <w:sz w:val="20"/>
+          <w:szCs w:val="20"/>
+        </w:rPr>
+        <w:t xml:space="preserve"> </w:t>
+      </w:r>
+      <w:proofErr w:type="spellStart"/>
+      <w:r>
+        <w:rPr>
+          <w:rStyle w:val="termtext"/>
+          <w:rFonts w:ascii="Courier New" w:hAnsi="Courier New" w:cs="Courier New"/>
+          <w:sz w:val="20"/>
+          <w:szCs w:val="20"/>
+        </w:rPr>
+        <w:t>téng</w:t>
+      </w:r>
+      <w:proofErr w:type="spellEnd"/>
+      <w:r>
+        <w:rPr>
+          <w:rStyle w:val="termtext"/>
+          <w:rFonts w:ascii="Courier New" w:hAnsi="Courier New" w:cs="Courier New"/>
+          <w:sz w:val="20"/>
+          <w:szCs w:val="20"/>
+        </w:rPr>
+        <w:t>) hot</w:t>
       </w:r>
     </w:p>
     <w:p>
@@ -1943,28 +2321,67 @@
           <w:sz w:val="20"/>
           <w:szCs w:val="20"/>
         </w:rPr>
-        <w:t>(bāo zi) steamed stuffed bun</w:t>
-      </w:r>
-    </w:p>
-    <w:p>
-      <w:pPr>
-        <w:shd w:val="clear" w:color="auto" w:fill="FFFFFF"/>
-        <w:spacing w:after="0" w:line="240" w:lineRule="auto"/>
-        <w:textAlignment w:val="top"/>
-        <w:rPr>
-          <w:rFonts w:ascii="Courier New" w:hAnsi="Courier New" w:cs="Courier New"/>
-          <w:sz w:val="20"/>
-          <w:szCs w:val="20"/>
-        </w:rPr>
-      </w:pPr>
-      <w:r>
-        <w:rPr>
-          <w:rStyle w:val="termtext"/>
-          <w:rFonts w:ascii="Courier New" w:hAnsi="Courier New" w:cs="Courier New"/>
-          <w:sz w:val="20"/>
-          <w:szCs w:val="20"/>
-        </w:rPr>
-        <w:lastRenderedPageBreak/>
+        <w:t>(</w:t>
+      </w:r>
+      <w:proofErr w:type="spellStart"/>
+      <w:r>
+        <w:rPr>
+          <w:rStyle w:val="termtext"/>
+          <w:rFonts w:ascii="Courier New" w:hAnsi="Courier New" w:cs="Courier New"/>
+          <w:sz w:val="20"/>
+          <w:szCs w:val="20"/>
+        </w:rPr>
+        <w:t>bāo</w:t>
+      </w:r>
+      <w:proofErr w:type="spellEnd"/>
+      <w:r>
+        <w:rPr>
+          <w:rStyle w:val="termtext"/>
+          <w:rFonts w:ascii="Courier New" w:hAnsi="Courier New" w:cs="Courier New"/>
+          <w:sz w:val="20"/>
+          <w:szCs w:val="20"/>
+        </w:rPr>
+        <w:t xml:space="preserve"> </w:t>
+      </w:r>
+      <w:proofErr w:type="spellStart"/>
+      <w:r>
+        <w:rPr>
+          <w:rStyle w:val="termtext"/>
+          <w:rFonts w:ascii="Courier New" w:hAnsi="Courier New" w:cs="Courier New"/>
+          <w:sz w:val="20"/>
+          <w:szCs w:val="20"/>
+        </w:rPr>
+        <w:t>zi</w:t>
+      </w:r>
+      <w:proofErr w:type="spellEnd"/>
+      <w:r>
+        <w:rPr>
+          <w:rStyle w:val="termtext"/>
+          <w:rFonts w:ascii="Courier New" w:hAnsi="Courier New" w:cs="Courier New"/>
+          <w:sz w:val="20"/>
+          <w:szCs w:val="20"/>
+        </w:rPr>
+        <w:t>) steamed stuffed bun</w:t>
+      </w:r>
+    </w:p>
+    <w:p>
+      <w:pPr>
+        <w:shd w:val="clear" w:color="auto" w:fill="FFFFFF"/>
+        <w:spacing w:after="0" w:line="240" w:lineRule="auto"/>
+        <w:textAlignment w:val="top"/>
+        <w:rPr>
+          <w:rFonts w:ascii="Courier New" w:hAnsi="Courier New" w:cs="Courier New"/>
+          <w:sz w:val="20"/>
+          <w:szCs w:val="20"/>
+        </w:rPr>
+      </w:pPr>
+      <w:r>
+        <w:rPr>
+          <w:rStyle w:val="termtext"/>
+          <w:rFonts w:ascii="Courier New" w:hAnsi="Courier New" w:cs="Courier New"/>
+          <w:sz w:val="20"/>
+          <w:szCs w:val="20"/>
+        </w:rPr>
         <w:t>嘍（喽</w:t>
       </w:r>
       <w:r>
@@ -1995,7 +2412,27 @@
           <w:sz w:val="20"/>
           <w:szCs w:val="20"/>
         </w:rPr>
-        <w:t>(lóu) particle expressing chagrin</w:t>
+        <w:t>(</w:t>
+      </w:r>
+      <w:proofErr w:type="spellStart"/>
+      <w:r>
+        <w:rPr>
+          <w:rStyle w:val="termtext"/>
+          <w:rFonts w:ascii="Courier New" w:hAnsi="Courier New" w:cs="Courier New"/>
+          <w:sz w:val="20"/>
+          <w:szCs w:val="20"/>
+        </w:rPr>
+        <w:t>lóu</w:t>
+      </w:r>
+      <w:proofErr w:type="spellEnd"/>
+      <w:r>
+        <w:rPr>
+          <w:rStyle w:val="termtext"/>
+          <w:rFonts w:ascii="Courier New" w:hAnsi="Courier New" w:cs="Courier New"/>
+          <w:sz w:val="20"/>
+          <w:szCs w:val="20"/>
+        </w:rPr>
+        <w:t>) particle expressing chagrin</w:t>
       </w:r>
     </w:p>
     <w:p>
@@ -2037,7 +2474,27 @@
           <w:sz w:val="20"/>
           <w:szCs w:val="20"/>
         </w:rPr>
-        <w:t>(yōu) deer bleating</w:t>
+        <w:t>(</w:t>
+      </w:r>
+      <w:proofErr w:type="spellStart"/>
+      <w:r>
+        <w:rPr>
+          <w:rStyle w:val="termtext"/>
+          <w:rFonts w:ascii="Courier New" w:hAnsi="Courier New" w:cs="Courier New"/>
+          <w:sz w:val="20"/>
+          <w:szCs w:val="20"/>
+        </w:rPr>
+        <w:t>yōu</w:t>
+      </w:r>
+      <w:proofErr w:type="spellEnd"/>
+      <w:r>
+        <w:rPr>
+          <w:rStyle w:val="termtext"/>
+          <w:rFonts w:ascii="Courier New" w:hAnsi="Courier New" w:cs="Courier New"/>
+          <w:sz w:val="20"/>
+          <w:szCs w:val="20"/>
+        </w:rPr>
+        <w:t>) deer bleating</w:t>
       </w:r>
     </w:p>
     <w:p>
@@ -2088,7 +2545,27 @@
           <w:sz w:val="20"/>
           <w:szCs w:val="20"/>
         </w:rPr>
-        <w:t>(líng) skilled</w:t>
+        <w:t>(</w:t>
+      </w:r>
+      <w:proofErr w:type="spellStart"/>
+      <w:r>
+        <w:rPr>
+          <w:rStyle w:val="termtext"/>
+          <w:rFonts w:ascii="Courier New" w:hAnsi="Courier New" w:cs="Courier New"/>
+          <w:sz w:val="20"/>
+          <w:szCs w:val="20"/>
+        </w:rPr>
+        <w:t>líng</w:t>
+      </w:r>
+      <w:proofErr w:type="spellEnd"/>
+      <w:r>
+        <w:rPr>
+          <w:rStyle w:val="termtext"/>
+          <w:rFonts w:ascii="Courier New" w:hAnsi="Courier New" w:cs="Courier New"/>
+          <w:sz w:val="20"/>
+          <w:szCs w:val="20"/>
+        </w:rPr>
+        <w:t>) skilled</w:t>
       </w:r>
     </w:p>
     <w:p>
@@ -2139,7 +2616,47 @@
           <w:sz w:val="20"/>
           <w:szCs w:val="20"/>
         </w:rPr>
-        <w:t>(chī xiàng) eating manners</w:t>
+        <w:t>(</w:t>
+      </w:r>
+      <w:proofErr w:type="spellStart"/>
+      <w:r>
+        <w:rPr>
+          <w:rStyle w:val="termtext"/>
+          <w:rFonts w:ascii="Courier New" w:hAnsi="Courier New" w:cs="Courier New"/>
+          <w:sz w:val="20"/>
+          <w:szCs w:val="20"/>
+        </w:rPr>
+        <w:t>chī</w:t>
+      </w:r>
+      <w:proofErr w:type="spellEnd"/>
+      <w:r>
+        <w:rPr>
+          <w:rStyle w:val="termtext"/>
+          <w:rFonts w:ascii="Courier New" w:hAnsi="Courier New" w:cs="Courier New"/>
+          <w:sz w:val="20"/>
+          <w:szCs w:val="20"/>
+        </w:rPr>
+        <w:t xml:space="preserve"> </w:t>
+      </w:r>
+      <w:proofErr w:type="spellStart"/>
+      <w:r>
+        <w:rPr>
+          <w:rStyle w:val="termtext"/>
+          <w:rFonts w:ascii="Courier New" w:hAnsi="Courier New" w:cs="Courier New"/>
+          <w:sz w:val="20"/>
+          <w:szCs w:val="20"/>
+        </w:rPr>
+        <w:t>xiàng</w:t>
+      </w:r>
+      <w:proofErr w:type="spellEnd"/>
+      <w:r>
+        <w:rPr>
+          <w:rStyle w:val="termtext"/>
+          <w:rFonts w:ascii="Courier New" w:hAnsi="Courier New" w:cs="Courier New"/>
+          <w:sz w:val="20"/>
+          <w:szCs w:val="20"/>
+        </w:rPr>
+        <w:t>) eating manners</w:t>
       </w:r>
     </w:p>
     <w:p>
@@ -2190,7 +2707,47 @@
           <w:sz w:val="20"/>
           <w:szCs w:val="20"/>
         </w:rPr>
-        <w:t>(guī jǔ) rule</w:t>
+        <w:t>(</w:t>
+      </w:r>
+      <w:proofErr w:type="spellStart"/>
+      <w:r>
+        <w:rPr>
+          <w:rStyle w:val="termtext"/>
+          <w:rFonts w:ascii="Courier New" w:hAnsi="Courier New" w:cs="Courier New"/>
+          <w:sz w:val="20"/>
+          <w:szCs w:val="20"/>
+        </w:rPr>
+        <w:t>guī</w:t>
+      </w:r>
+      <w:proofErr w:type="spellEnd"/>
+      <w:r>
+        <w:rPr>
+          <w:rStyle w:val="termtext"/>
+          <w:rFonts w:ascii="Courier New" w:hAnsi="Courier New" w:cs="Courier New"/>
+          <w:sz w:val="20"/>
+          <w:szCs w:val="20"/>
+        </w:rPr>
+        <w:t xml:space="preserve"> </w:t>
+      </w:r>
+      <w:proofErr w:type="spellStart"/>
+      <w:r>
+        <w:rPr>
+          <w:rStyle w:val="termtext"/>
+          <w:rFonts w:ascii="Courier New" w:hAnsi="Courier New" w:cs="Courier New"/>
+          <w:sz w:val="20"/>
+          <w:szCs w:val="20"/>
+        </w:rPr>
+        <w:t>jǔ</w:t>
+      </w:r>
+      <w:proofErr w:type="spellEnd"/>
+      <w:r>
+        <w:rPr>
+          <w:rStyle w:val="termtext"/>
+          <w:rFonts w:ascii="Courier New" w:hAnsi="Courier New" w:cs="Courier New"/>
+          <w:sz w:val="20"/>
+          <w:szCs w:val="20"/>
+        </w:rPr>
+        <w:t>) rule</w:t>
       </w:r>
     </w:p>
     <w:p>
@@ -2232,7 +2789,27 @@
           <w:sz w:val="20"/>
           <w:szCs w:val="20"/>
         </w:rPr>
-        <w:t>(sāi) stuff</w:t>
+        <w:t>(</w:t>
+      </w:r>
+      <w:proofErr w:type="spellStart"/>
+      <w:r>
+        <w:rPr>
+          <w:rStyle w:val="termtext"/>
+          <w:rFonts w:ascii="Courier New" w:hAnsi="Courier New" w:cs="Courier New"/>
+          <w:sz w:val="20"/>
+          <w:szCs w:val="20"/>
+        </w:rPr>
+        <w:t>sāi</w:t>
+      </w:r>
+      <w:proofErr w:type="spellEnd"/>
+      <w:r>
+        <w:rPr>
+          <w:rStyle w:val="termtext"/>
+          <w:rFonts w:ascii="Courier New" w:hAnsi="Courier New" w:cs="Courier New"/>
+          <w:sz w:val="20"/>
+          <w:szCs w:val="20"/>
+        </w:rPr>
+        <w:t>) stuff</w:t>
       </w:r>
     </w:p>
     <w:p>
@@ -2283,7 +2860,47 @@
           <w:sz w:val="20"/>
           <w:szCs w:val="20"/>
         </w:rPr>
-        <w:t>(luàn jiǎng) say what should not be said</w:t>
+        <w:t>(</w:t>
+      </w:r>
+      <w:proofErr w:type="spellStart"/>
+      <w:r>
+        <w:rPr>
+          <w:rStyle w:val="termtext"/>
+          <w:rFonts w:ascii="Courier New" w:hAnsi="Courier New" w:cs="Courier New"/>
+          <w:sz w:val="20"/>
+          <w:szCs w:val="20"/>
+        </w:rPr>
+        <w:t>luàn</w:t>
+      </w:r>
+      <w:proofErr w:type="spellEnd"/>
+      <w:r>
+        <w:rPr>
+          <w:rStyle w:val="termtext"/>
+          <w:rFonts w:ascii="Courier New" w:hAnsi="Courier New" w:cs="Courier New"/>
+          <w:sz w:val="20"/>
+          <w:szCs w:val="20"/>
+        </w:rPr>
+        <w:t xml:space="preserve"> </w:t>
+      </w:r>
+      <w:proofErr w:type="spellStart"/>
+      <w:r>
+        <w:rPr>
+          <w:rStyle w:val="termtext"/>
+          <w:rFonts w:ascii="Courier New" w:hAnsi="Courier New" w:cs="Courier New"/>
+          <w:sz w:val="20"/>
+          <w:szCs w:val="20"/>
+        </w:rPr>
+        <w:t>jiǎng</w:t>
+      </w:r>
+      <w:proofErr w:type="spellEnd"/>
+      <w:r>
+        <w:rPr>
+          <w:rStyle w:val="termtext"/>
+          <w:rFonts w:ascii="Courier New" w:hAnsi="Courier New" w:cs="Courier New"/>
+          <w:sz w:val="20"/>
+          <w:szCs w:val="20"/>
+        </w:rPr>
+        <w:t>) say what should not be said</w:t>
       </w:r>
     </w:p>
     <w:p>
@@ -2334,7 +2951,47 @@
           <w:sz w:val="20"/>
           <w:szCs w:val="20"/>
         </w:rPr>
-        <w:t>(gào zhuàng) complain to</w:t>
+        <w:t>(</w:t>
+      </w:r>
+      <w:proofErr w:type="spellStart"/>
+      <w:r>
+        <w:rPr>
+          <w:rStyle w:val="termtext"/>
+          <w:rFonts w:ascii="Courier New" w:hAnsi="Courier New" w:cs="Courier New"/>
+          <w:sz w:val="20"/>
+          <w:szCs w:val="20"/>
+        </w:rPr>
+        <w:t>gào</w:t>
+      </w:r>
+      <w:proofErr w:type="spellEnd"/>
+      <w:r>
+        <w:rPr>
+          <w:rStyle w:val="termtext"/>
+          <w:rFonts w:ascii="Courier New" w:hAnsi="Courier New" w:cs="Courier New"/>
+          <w:sz w:val="20"/>
+          <w:szCs w:val="20"/>
+        </w:rPr>
+        <w:t xml:space="preserve"> </w:t>
+      </w:r>
+      <w:proofErr w:type="spellStart"/>
+      <w:r>
+        <w:rPr>
+          <w:rStyle w:val="termtext"/>
+          <w:rFonts w:ascii="Courier New" w:hAnsi="Courier New" w:cs="Courier New"/>
+          <w:sz w:val="20"/>
+          <w:szCs w:val="20"/>
+        </w:rPr>
+        <w:t>zhuàng</w:t>
+      </w:r>
+      <w:proofErr w:type="spellEnd"/>
+      <w:r>
+        <w:rPr>
+          <w:rStyle w:val="termtext"/>
+          <w:rFonts w:ascii="Courier New" w:hAnsi="Courier New" w:cs="Courier New"/>
+          <w:sz w:val="20"/>
+          <w:szCs w:val="20"/>
+        </w:rPr>
+        <w:t>) complain to</w:t>
       </w:r>
     </w:p>
     <w:p>
@@ -2385,8 +3042,59 @@
           <w:sz w:val="20"/>
           <w:szCs w:val="20"/>
         </w:rPr>
-        <w:t>(hù xiāng) mutua</w:t>
-      </w:r>
+        <w:t>(</w:t>
+      </w:r>
+      <w:proofErr w:type="spellStart"/>
+      <w:r>
+        <w:rPr>
+          <w:rStyle w:val="termtext"/>
+          <w:rFonts w:ascii="Courier New" w:hAnsi="Courier New" w:cs="Courier New"/>
+          <w:sz w:val="20"/>
+          <w:szCs w:val="20"/>
+        </w:rPr>
+        <w:t>hù</w:t>
+      </w:r>
+      <w:proofErr w:type="spellEnd"/>
+      <w:r>
+        <w:rPr>
+          <w:rStyle w:val="termtext"/>
+          <w:rFonts w:ascii="Courier New" w:hAnsi="Courier New" w:cs="Courier New"/>
+          <w:sz w:val="20"/>
+          <w:szCs w:val="20"/>
+        </w:rPr>
+        <w:t xml:space="preserve"> </w:t>
+      </w:r>
+      <w:proofErr w:type="spellStart"/>
+      <w:r>
+        <w:rPr>
+          <w:rStyle w:val="termtext"/>
+          <w:rFonts w:ascii="Courier New" w:hAnsi="Courier New" w:cs="Courier New"/>
+          <w:sz w:val="20"/>
+          <w:szCs w:val="20"/>
+        </w:rPr>
+        <w:t>xiāng</w:t>
+      </w:r>
+      <w:proofErr w:type="spellEnd"/>
+      <w:r>
+        <w:rPr>
+          <w:rStyle w:val="termtext"/>
+          <w:rFonts w:ascii="Courier New" w:hAnsi="Courier New" w:cs="Courier New"/>
+          <w:sz w:val="20"/>
+          <w:szCs w:val="20"/>
+        </w:rPr>
+        <w:t xml:space="preserve">) </w:t>
+      </w:r>
+      <w:proofErr w:type="spellStart"/>
+      <w:r>
+        <w:rPr>
+          <w:rStyle w:val="termtext"/>
+          <w:rFonts w:ascii="Courier New" w:hAnsi="Courier New" w:cs="Courier New"/>
+          <w:sz w:val="20"/>
+          <w:szCs w:val="20"/>
+        </w:rPr>
+        <w:t>mutua</w:t>
+      </w:r>
+      <w:proofErr w:type="spellEnd"/>
     </w:p>
     <w:p>
       <w:pPr>
@@ -2436,7 +3144,47 @@
           <w:sz w:val="20"/>
           <w:szCs w:val="20"/>
         </w:rPr>
-        <w:t>(lǐ ràng) politeness or mutual courtesy</w:t>
+        <w:t>(</w:t>
+      </w:r>
+      <w:proofErr w:type="spellStart"/>
+      <w:r>
+        <w:rPr>
+          <w:rStyle w:val="termtext"/>
+          <w:rFonts w:ascii="Courier New" w:hAnsi="Courier New" w:cs="Courier New"/>
+          <w:sz w:val="20"/>
+          <w:szCs w:val="20"/>
+        </w:rPr>
+        <w:t>lǐ</w:t>
+      </w:r>
+      <w:proofErr w:type="spellEnd"/>
+      <w:r>
+        <w:rPr>
+          <w:rStyle w:val="termtext"/>
+          <w:rFonts w:ascii="Courier New" w:hAnsi="Courier New" w:cs="Courier New"/>
+          <w:sz w:val="20"/>
+          <w:szCs w:val="20"/>
+        </w:rPr>
+        <w:t xml:space="preserve"> </w:t>
+      </w:r>
+      <w:proofErr w:type="spellStart"/>
+      <w:r>
+        <w:rPr>
+          <w:rStyle w:val="termtext"/>
+          <w:rFonts w:ascii="Courier New" w:hAnsi="Courier New" w:cs="Courier New"/>
+          <w:sz w:val="20"/>
+          <w:szCs w:val="20"/>
+        </w:rPr>
+        <w:t>ràng</w:t>
+      </w:r>
+      <w:proofErr w:type="spellEnd"/>
+      <w:r>
+        <w:rPr>
+          <w:rStyle w:val="termtext"/>
+          <w:rFonts w:ascii="Courier New" w:hAnsi="Courier New" w:cs="Courier New"/>
+          <w:sz w:val="20"/>
+          <w:szCs w:val="20"/>
+        </w:rPr>
+        <w:t>) politeness or mutual courtesy</w:t>
       </w:r>
     </w:p>
     <w:p>
@@ -2487,7 +3235,47 @@
           <w:sz w:val="20"/>
           <w:szCs w:val="20"/>
         </w:rPr>
-        <w:t>(bái chī) eat for free</w:t>
+        <w:t>(</w:t>
+      </w:r>
+      <w:proofErr w:type="spellStart"/>
+      <w:r>
+        <w:rPr>
+          <w:rStyle w:val="termtext"/>
+          <w:rFonts w:ascii="Courier New" w:hAnsi="Courier New" w:cs="Courier New"/>
+          <w:sz w:val="20"/>
+          <w:szCs w:val="20"/>
+        </w:rPr>
+        <w:t>bái</w:t>
+      </w:r>
+      <w:proofErr w:type="spellEnd"/>
+      <w:r>
+        <w:rPr>
+          <w:rStyle w:val="termtext"/>
+          <w:rFonts w:ascii="Courier New" w:hAnsi="Courier New" w:cs="Courier New"/>
+          <w:sz w:val="20"/>
+          <w:szCs w:val="20"/>
+        </w:rPr>
+        <w:t xml:space="preserve"> </w:t>
+      </w:r>
+      <w:proofErr w:type="spellStart"/>
+      <w:r>
+        <w:rPr>
+          <w:rStyle w:val="termtext"/>
+          <w:rFonts w:ascii="Courier New" w:hAnsi="Courier New" w:cs="Courier New"/>
+          <w:sz w:val="20"/>
+          <w:szCs w:val="20"/>
+        </w:rPr>
+        <w:t>chī</w:t>
+      </w:r>
+      <w:proofErr w:type="spellEnd"/>
+      <w:r>
+        <w:rPr>
+          <w:rStyle w:val="termtext"/>
+          <w:rFonts w:ascii="Courier New" w:hAnsi="Courier New" w:cs="Courier New"/>
+          <w:sz w:val="20"/>
+          <w:szCs w:val="20"/>
+        </w:rPr>
+        <w:t>) eat for free</w:t>
       </w:r>
     </w:p>
     <w:p>
@@ -2538,7 +3326,47 @@
           <w:sz w:val="20"/>
           <w:szCs w:val="20"/>
         </w:rPr>
-        <w:t>(mó shù) magic</w:t>
+        <w:t>(</w:t>
+      </w:r>
+      <w:proofErr w:type="spellStart"/>
+      <w:r>
+        <w:rPr>
+          <w:rStyle w:val="termtext"/>
+          <w:rFonts w:ascii="Courier New" w:hAnsi="Courier New" w:cs="Courier New"/>
+          <w:sz w:val="20"/>
+          <w:szCs w:val="20"/>
+        </w:rPr>
+        <w:t>mó</w:t>
+      </w:r>
+      <w:proofErr w:type="spellEnd"/>
+      <w:r>
+        <w:rPr>
+          <w:rStyle w:val="termtext"/>
+          <w:rFonts w:ascii="Courier New" w:hAnsi="Courier New" w:cs="Courier New"/>
+          <w:sz w:val="20"/>
+          <w:szCs w:val="20"/>
+        </w:rPr>
+        <w:t xml:space="preserve"> </w:t>
+      </w:r>
+      <w:proofErr w:type="spellStart"/>
+      <w:r>
+        <w:rPr>
+          <w:rStyle w:val="termtext"/>
+          <w:rFonts w:ascii="Courier New" w:hAnsi="Courier New" w:cs="Courier New"/>
+          <w:sz w:val="20"/>
+          <w:szCs w:val="20"/>
+        </w:rPr>
+        <w:t>shù</w:t>
+      </w:r>
+      <w:proofErr w:type="spellEnd"/>
+      <w:r>
+        <w:rPr>
+          <w:rStyle w:val="termtext"/>
+          <w:rFonts w:ascii="Courier New" w:hAnsi="Courier New" w:cs="Courier New"/>
+          <w:sz w:val="20"/>
+          <w:szCs w:val="20"/>
+        </w:rPr>
+        <w:t>) magic</w:t>
       </w:r>
     </w:p>
     <w:p>
@@ -2589,7 +3417,47 @@
           <w:sz w:val="20"/>
           <w:szCs w:val="20"/>
         </w:rPr>
-        <w:t>(shèng xià) to remain</w:t>
+        <w:t>(</w:t>
+      </w:r>
+      <w:proofErr w:type="spellStart"/>
+      <w:r>
+        <w:rPr>
+          <w:rStyle w:val="termtext"/>
+          <w:rFonts w:ascii="Courier New" w:hAnsi="Courier New" w:cs="Courier New"/>
+          <w:sz w:val="20"/>
+          <w:szCs w:val="20"/>
+        </w:rPr>
+        <w:t>shèng</w:t>
+      </w:r>
+      <w:proofErr w:type="spellEnd"/>
+      <w:r>
+        <w:rPr>
+          <w:rStyle w:val="termtext"/>
+          <w:rFonts w:ascii="Courier New" w:hAnsi="Courier New" w:cs="Courier New"/>
+          <w:sz w:val="20"/>
+          <w:szCs w:val="20"/>
+        </w:rPr>
+        <w:t xml:space="preserve"> </w:t>
+      </w:r>
+      <w:proofErr w:type="spellStart"/>
+      <w:r>
+        <w:rPr>
+          <w:rStyle w:val="termtext"/>
+          <w:rFonts w:ascii="Courier New" w:hAnsi="Courier New" w:cs="Courier New"/>
+          <w:sz w:val="20"/>
+          <w:szCs w:val="20"/>
+        </w:rPr>
+        <w:t>xià</w:t>
+      </w:r>
+      <w:proofErr w:type="spellEnd"/>
+      <w:r>
+        <w:rPr>
+          <w:rStyle w:val="termtext"/>
+          <w:rFonts w:ascii="Courier New" w:hAnsi="Courier New" w:cs="Courier New"/>
+          <w:sz w:val="20"/>
+          <w:szCs w:val="20"/>
+        </w:rPr>
+        <w:t>) to remain</w:t>
       </w:r>
     </w:p>
     <w:p>
@@ -2640,7 +3508,47 @@
           <w:sz w:val="20"/>
           <w:szCs w:val="20"/>
         </w:rPr>
-        <w:t>(kùn nán) difficult</w:t>
+        <w:t>(</w:t>
+      </w:r>
+      <w:proofErr w:type="spellStart"/>
+      <w:r>
+        <w:rPr>
+          <w:rStyle w:val="termtext"/>
+          <w:rFonts w:ascii="Courier New" w:hAnsi="Courier New" w:cs="Courier New"/>
+          <w:sz w:val="20"/>
+          <w:szCs w:val="20"/>
+        </w:rPr>
+        <w:t>kùn</w:t>
+      </w:r>
+      <w:proofErr w:type="spellEnd"/>
+      <w:r>
+        <w:rPr>
+          <w:rStyle w:val="termtext"/>
+          <w:rFonts w:ascii="Courier New" w:hAnsi="Courier New" w:cs="Courier New"/>
+          <w:sz w:val="20"/>
+          <w:szCs w:val="20"/>
+        </w:rPr>
+        <w:t xml:space="preserve"> </w:t>
+      </w:r>
+      <w:proofErr w:type="spellStart"/>
+      <w:r>
+        <w:rPr>
+          <w:rStyle w:val="termtext"/>
+          <w:rFonts w:ascii="Courier New" w:hAnsi="Courier New" w:cs="Courier New"/>
+          <w:sz w:val="20"/>
+          <w:szCs w:val="20"/>
+        </w:rPr>
+        <w:t>nán</w:t>
+      </w:r>
+      <w:proofErr w:type="spellEnd"/>
+      <w:r>
+        <w:rPr>
+          <w:rStyle w:val="termtext"/>
+          <w:rFonts w:ascii="Courier New" w:hAnsi="Courier New" w:cs="Courier New"/>
+          <w:sz w:val="20"/>
+          <w:szCs w:val="20"/>
+        </w:rPr>
+        <w:t>) difficult</w:t>
       </w:r>
     </w:p>
     <w:p>
@@ -2668,7 +3576,19 @@
         <w:rPr>
           <w:rFonts w:cstheme="minorHAnsi"/>
         </w:rPr>
-        <w:t xml:space="preserve">Note that there will be non-Chinese definitions and words. This is designed to be filtered out by </w:t>
+        <w:t xml:space="preserve">Note that there will be non-Chinese definitions and words. </w:t>
+      </w:r>
+      <w:r>
+        <w:rPr>
+          <w:rFonts w:cstheme="minorHAnsi"/>
+        </w:rPr>
+        <w:t xml:space="preserve">This will </w:t>
+      </w:r>
+      <w:r>
+        <w:rPr>
+          <w:rFonts w:cstheme="minorHAnsi"/>
+        </w:rPr>
+        <w:t xml:space="preserve">be filtered out by </w:t>
       </w:r>
       <w:r>
         <w:rPr>
@@ -2729,7 +3649,13 @@
         <w:rPr>
           <w:rFonts w:cstheme="minorHAnsi"/>
         </w:rPr>
-        <w:t>Sample.txt, or whatever the appropriate address would be for you.</w:t>
+        <w:t xml:space="preserve">Sample.txt, </w:t>
+      </w:r>
+      <w:r>
+        <w:rPr>
+          <w:rFonts w:cstheme="minorHAnsi"/>
+        </w:rPr>
+        <w:t>for example.</w:t>
       </w:r>
     </w:p>
     <w:p>
@@ -2740,27 +3666,6 @@
           <w:numId w:val="4"/>
         </w:numPr>
         <w:shd w:val="clear" w:color="auto" w:fill="FFFFFF"/>
-        <w:spacing w:after="0" w:line="240" w:lineRule="auto"/>
-        <w:textAlignment w:val="top"/>
-        <w:rPr>
-          <w:rFonts w:cstheme="minorHAnsi"/>
-        </w:rPr>
-      </w:pPr>
-      <w:r>
-        <w:rPr>
-          <w:rFonts w:cstheme="minorHAnsi"/>
-        </w:rPr>
-        <w:t>Encode method: Examining the list of encodings, the text here matches Encoding 1.</w:t>
-      </w:r>
-    </w:p>
-    <w:p>
-      <w:pPr>
-        <w:pStyle w:val="ListParagraph"/>
-        <w:numPr>
-          <w:ilvl w:val="0"/>
-          <w:numId w:val="4"/>
-        </w:numPr>
-        <w:shd w:val="clear" w:color="auto" w:fill="FFFFFF"/>
         <w:spacing w:line="240" w:lineRule="auto"/>
         <w:ind w:left="714" w:hanging="357"/>
         <w:textAlignment w:val="top"/>
@@ -2772,19 +3677,43 @@
         <w:rPr>
           <w:rFonts w:cstheme="minorHAnsi"/>
         </w:rPr>
-        <w:t xml:space="preserve">Write file: </w:t>
+        <w:t>Write file: C:\Users\Guest\ChineseVocabCreator\Output.txt</w:t>
       </w:r>
       <w:r>
         <w:rPr>
           <w:rFonts w:cstheme="minorHAnsi"/>
         </w:rPr>
-        <w:t>C:\Users\Guest\ChineseVocabCreator\</w:t>
+        <w:t>, for example</w:t>
       </w:r>
       <w:r>
         <w:rPr>
           <w:rFonts w:cstheme="minorHAnsi"/>
         </w:rPr>
-        <w:t xml:space="preserve">Output.txt, if Output.txt has not already been created. </w:t>
+        <w:t xml:space="preserve">; </w:t>
+      </w:r>
+      <w:r>
+        <w:rPr>
+          <w:rFonts w:cstheme="minorHAnsi"/>
+        </w:rPr>
+        <w:t xml:space="preserve">note that </w:t>
+      </w:r>
+      <w:r>
+        <w:rPr>
+          <w:rFonts w:cstheme="minorHAnsi"/>
+        </w:rPr>
+        <w:t xml:space="preserve">if there is any existing content in </w:t>
+      </w:r>
+      <w:r>
+        <w:rPr>
+          <w:rFonts w:cstheme="minorHAnsi"/>
+        </w:rPr>
+        <w:t>this file</w:t>
+      </w:r>
+      <w:r>
+        <w:rPr>
+          <w:rFonts w:cstheme="minorHAnsi"/>
+        </w:rPr>
+        <w:t>, it will be deleted.</w:t>
       </w:r>
     </w:p>
     <w:p>
@@ -2844,7 +3773,7 @@
         <w:spacing w:after="0" w:line="240" w:lineRule="auto"/>
         <w:textAlignment w:val="top"/>
         <w:rPr>
-          <w:rFonts w:ascii="Courier New" w:hAnsi="Courier New" w:cs="Courier New" w:hint="eastAsia"/>
+          <w:rFonts w:ascii="Courier New" w:hAnsi="Courier New" w:cs="Courier New"/>
           <w:sz w:val="20"/>
           <w:szCs w:val="20"/>
         </w:rPr>
@@ -2921,6 +3850,7 @@
           <w:sz w:val="20"/>
           <w:szCs w:val="20"/>
         </w:rPr>
+        <w:lastRenderedPageBreak/>
         <w:t>包</w:t>
       </w:r>
       <w:r>
@@ -2939,7 +3869,7 @@
         <w:spacing w:after="0" w:line="240" w:lineRule="auto"/>
         <w:textAlignment w:val="top"/>
         <w:rPr>
-          <w:rFonts w:ascii="Courier New" w:hAnsi="Courier New" w:cs="Courier New" w:hint="eastAsia"/>
+          <w:rFonts w:ascii="Courier New" w:hAnsi="Courier New" w:cs="Courier New"/>
           <w:sz w:val="20"/>
           <w:szCs w:val="20"/>
         </w:rPr>
@@ -3078,173 +4008,802 @@
         <w:spacing w:after="0" w:line="240" w:lineRule="auto"/>
         <w:textAlignment w:val="top"/>
         <w:rPr>
-          <w:rFonts w:ascii="Courier New" w:hAnsi="Courier New" w:cs="Courier New" w:hint="eastAsia"/>
-          <w:sz w:val="20"/>
-          <w:szCs w:val="20"/>
-        </w:rPr>
-      </w:pPr>
-      <w:r>
-        <w:rPr>
-          <w:rStyle w:val="termtext"/>
-          <w:rFonts w:ascii="Courier New" w:hAnsi="Courier New" w:cs="Courier New"/>
-          <w:sz w:val="20"/>
-          <w:szCs w:val="20"/>
+          <w:rFonts w:ascii="Courier New" w:hAnsi="Courier New" w:cs="Courier New"/>
+          <w:sz w:val="20"/>
+          <w:szCs w:val="20"/>
+        </w:rPr>
+      </w:pPr>
+      <w:r>
+        <w:rPr>
+          <w:rStyle w:val="termtext"/>
+          <w:rFonts w:ascii="Courier New" w:hAnsi="Courier New" w:cs="Courier New"/>
+          <w:sz w:val="20"/>
+          <w:szCs w:val="20"/>
+        </w:rPr>
+        <w:t>灵</w:t>
+      </w:r>
+    </w:p>
+    <w:p>
+      <w:pPr>
+        <w:shd w:val="clear" w:color="auto" w:fill="FFFFFF"/>
+        <w:spacing w:after="0" w:line="240" w:lineRule="auto"/>
+        <w:textAlignment w:val="top"/>
+        <w:rPr>
+          <w:rStyle w:val="termtext"/>
+          <w:rFonts w:ascii="Courier New" w:eastAsia="SimSun" w:hAnsi="Courier New" w:cs="Courier New"/>
+          <w:sz w:val="20"/>
+          <w:szCs w:val="20"/>
+        </w:rPr>
+      </w:pPr>
+      <w:r>
+        <w:rPr>
+          <w:rStyle w:val="termtext"/>
+          <w:rFonts w:ascii="Courier New" w:hAnsi="Courier New" w:cs="Courier New"/>
+          <w:sz w:val="20"/>
+          <w:szCs w:val="20"/>
+        </w:rPr>
+        <w:t>吃</w:t>
+      </w:r>
+      <w:r>
+        <w:rPr>
+          <w:rStyle w:val="termtext"/>
+          <w:rFonts w:ascii="Courier New" w:eastAsia="SimSun" w:hAnsi="Courier New" w:cs="Courier New"/>
+          <w:sz w:val="20"/>
+          <w:szCs w:val="20"/>
+        </w:rPr>
+        <w:t>相</w:t>
+      </w:r>
+    </w:p>
+    <w:p>
+      <w:pPr>
+        <w:shd w:val="clear" w:color="auto" w:fill="FFFFFF"/>
+        <w:spacing w:after="0" w:line="240" w:lineRule="auto"/>
+        <w:textAlignment w:val="top"/>
+        <w:rPr>
+          <w:rFonts w:ascii="Courier New" w:hAnsi="Courier New" w:cs="Courier New"/>
+          <w:sz w:val="20"/>
+          <w:szCs w:val="20"/>
+        </w:rPr>
+      </w:pPr>
+      <w:r>
+        <w:rPr>
+          <w:rStyle w:val="termtext"/>
+          <w:rFonts w:ascii="Courier New" w:hAnsi="Courier New" w:cs="Courier New"/>
+          <w:sz w:val="20"/>
+          <w:szCs w:val="20"/>
+        </w:rPr>
+        <w:t>吃</w:t>
+      </w:r>
+      <w:r>
+        <w:rPr>
+          <w:rStyle w:val="termtext"/>
+          <w:rFonts w:ascii="Courier New" w:eastAsia="SimSun" w:hAnsi="Courier New" w:cs="Courier New"/>
+          <w:sz w:val="20"/>
+          <w:szCs w:val="20"/>
+        </w:rPr>
+        <w:t>相</w:t>
+      </w:r>
+    </w:p>
+    <w:p>
+      <w:pPr>
+        <w:shd w:val="clear" w:color="auto" w:fill="FFFFFF"/>
+        <w:spacing w:after="0" w:line="240" w:lineRule="auto"/>
+        <w:textAlignment w:val="top"/>
+        <w:rPr>
+          <w:rStyle w:val="termtext"/>
+          <w:rFonts w:ascii="Courier New" w:hAnsi="Courier New" w:cs="Courier New"/>
+          <w:sz w:val="20"/>
+          <w:szCs w:val="20"/>
+        </w:rPr>
+      </w:pPr>
+      <w:r>
+        <w:rPr>
+          <w:rStyle w:val="termtext"/>
+          <w:rFonts w:ascii="Courier New" w:hAnsi="Courier New" w:cs="Courier New"/>
+          <w:sz w:val="20"/>
+          <w:szCs w:val="20"/>
+        </w:rPr>
+        <w:t>規矩</w:t>
+      </w:r>
+    </w:p>
+    <w:p>
+      <w:pPr>
+        <w:shd w:val="clear" w:color="auto" w:fill="FFFFFF"/>
+        <w:spacing w:after="0" w:line="240" w:lineRule="auto"/>
+        <w:textAlignment w:val="top"/>
+        <w:rPr>
+          <w:rFonts w:ascii="Courier New" w:hAnsi="Courier New" w:cs="Courier New"/>
+          <w:sz w:val="20"/>
+          <w:szCs w:val="20"/>
+        </w:rPr>
+      </w:pPr>
+      <w:r>
+        <w:rPr>
+          <w:rStyle w:val="termtext"/>
+          <w:rFonts w:ascii="Courier New" w:hAnsi="Courier New" w:cs="Courier New"/>
+          <w:sz w:val="20"/>
+          <w:szCs w:val="20"/>
+        </w:rPr>
+        <w:t>规矩</w:t>
+      </w:r>
+    </w:p>
+    <w:p>
+      <w:pPr>
+        <w:shd w:val="clear" w:color="auto" w:fill="FFFFFF"/>
+        <w:spacing w:after="0" w:line="240" w:lineRule="auto"/>
+        <w:textAlignment w:val="top"/>
+        <w:rPr>
+          <w:rFonts w:ascii="Courier New" w:hAnsi="Courier New" w:cs="Courier New"/>
+          <w:sz w:val="20"/>
+          <w:szCs w:val="20"/>
+        </w:rPr>
+      </w:pPr>
+      <w:r>
+        <w:rPr>
+          <w:rStyle w:val="termtext"/>
+          <w:rFonts w:ascii="Courier New" w:eastAsia="SimSun" w:hAnsi="Courier New" w:cs="Courier New"/>
+          <w:sz w:val="20"/>
+          <w:szCs w:val="20"/>
+        </w:rPr>
+        <w:t>塞</w:t>
+      </w:r>
+    </w:p>
+    <w:p>
+      <w:pPr>
+        <w:shd w:val="clear" w:color="auto" w:fill="FFFFFF"/>
+        <w:spacing w:after="0" w:line="240" w:lineRule="auto"/>
+        <w:textAlignment w:val="top"/>
+        <w:rPr>
+          <w:rFonts w:ascii="Courier New" w:hAnsi="Courier New" w:cs="Courier New"/>
+          <w:sz w:val="20"/>
+          <w:szCs w:val="20"/>
+        </w:rPr>
+      </w:pPr>
+      <w:r>
+        <w:rPr>
+          <w:rStyle w:val="termtext"/>
+          <w:rFonts w:ascii="Courier New" w:eastAsia="SimSun" w:hAnsi="Courier New" w:cs="Courier New"/>
+          <w:sz w:val="20"/>
+          <w:szCs w:val="20"/>
+        </w:rPr>
+        <w:t>塞</w:t>
+      </w:r>
+      <w:r>
+        <w:rPr>
+          <w:rStyle w:val="termtext"/>
+          <w:rFonts w:ascii="Courier New" w:hAnsi="Courier New" w:cs="Courier New"/>
+          <w:sz w:val="20"/>
+          <w:szCs w:val="20"/>
+        </w:rPr>
+        <w:t xml:space="preserve"> </w:t>
+      </w:r>
+    </w:p>
+    <w:p>
+      <w:pPr>
+        <w:shd w:val="clear" w:color="auto" w:fill="FFFFFF"/>
+        <w:spacing w:after="0" w:line="240" w:lineRule="auto"/>
+        <w:textAlignment w:val="top"/>
+        <w:rPr>
+          <w:rStyle w:val="termtext"/>
+          <w:rFonts w:ascii="Courier New" w:hAnsi="Courier New" w:cs="Courier New"/>
+          <w:sz w:val="20"/>
+          <w:szCs w:val="20"/>
+        </w:rPr>
+      </w:pPr>
+      <w:r>
+        <w:rPr>
+          <w:rStyle w:val="termtext"/>
+          <w:rFonts w:ascii="Courier New" w:hAnsi="Courier New" w:cs="Courier New"/>
+          <w:sz w:val="20"/>
+          <w:szCs w:val="20"/>
+        </w:rPr>
+        <w:t>亂講</w:t>
+      </w:r>
+    </w:p>
+    <w:p>
+      <w:pPr>
+        <w:shd w:val="clear" w:color="auto" w:fill="FFFFFF"/>
+        <w:spacing w:after="0" w:line="240" w:lineRule="auto"/>
+        <w:textAlignment w:val="top"/>
+        <w:rPr>
+          <w:rFonts w:ascii="Courier New" w:hAnsi="Courier New" w:cs="Courier New"/>
+          <w:sz w:val="20"/>
+          <w:szCs w:val="20"/>
+        </w:rPr>
+      </w:pPr>
+      <w:r>
+        <w:rPr>
+          <w:rStyle w:val="termtext"/>
+          <w:rFonts w:ascii="Courier New" w:hAnsi="Courier New" w:cs="Courier New"/>
+          <w:sz w:val="20"/>
+          <w:szCs w:val="20"/>
+        </w:rPr>
+        <w:t>乱讲</w:t>
+      </w:r>
+    </w:p>
+    <w:p>
+      <w:pPr>
+        <w:shd w:val="clear" w:color="auto" w:fill="FFFFFF"/>
+        <w:spacing w:after="0" w:line="240" w:lineRule="auto"/>
+        <w:textAlignment w:val="top"/>
+        <w:rPr>
+          <w:rStyle w:val="termtext"/>
+          <w:rFonts w:ascii="Courier New" w:hAnsi="Courier New" w:cs="Courier New"/>
+          <w:sz w:val="20"/>
+          <w:szCs w:val="20"/>
+        </w:rPr>
+      </w:pPr>
+      <w:r>
+        <w:rPr>
+          <w:rStyle w:val="termtext"/>
+          <w:rFonts w:ascii="Courier New" w:hAnsi="Courier New" w:cs="Courier New"/>
+          <w:sz w:val="20"/>
+          <w:szCs w:val="20"/>
+        </w:rPr>
+        <w:t>告</w:t>
+      </w:r>
+      <w:r>
+        <w:rPr>
+          <w:rStyle w:val="termtext"/>
+          <w:rFonts w:ascii="Courier New" w:eastAsia="SimSun" w:hAnsi="Courier New" w:cs="Courier New"/>
+          <w:sz w:val="20"/>
+          <w:szCs w:val="20"/>
+        </w:rPr>
+        <w:t>狀</w:t>
+      </w:r>
+    </w:p>
+    <w:p>
+      <w:pPr>
+        <w:shd w:val="clear" w:color="auto" w:fill="FFFFFF"/>
+        <w:spacing w:after="0" w:line="240" w:lineRule="auto"/>
+        <w:textAlignment w:val="top"/>
+        <w:rPr>
+          <w:rFonts w:ascii="Courier New" w:hAnsi="Courier New" w:cs="Courier New"/>
+          <w:sz w:val="20"/>
+          <w:szCs w:val="20"/>
+        </w:rPr>
+      </w:pPr>
+      <w:r>
+        <w:rPr>
+          <w:rStyle w:val="termtext"/>
+          <w:rFonts w:ascii="Courier New" w:hAnsi="Courier New" w:cs="Courier New"/>
+          <w:sz w:val="20"/>
+          <w:szCs w:val="20"/>
+        </w:rPr>
+        <w:t>告</w:t>
+      </w:r>
+      <w:r>
+        <w:rPr>
+          <w:rStyle w:val="termtext"/>
+          <w:rFonts w:ascii="Courier New" w:eastAsia="SimSun" w:hAnsi="Courier New" w:cs="Courier New"/>
+          <w:sz w:val="20"/>
+          <w:szCs w:val="20"/>
+        </w:rPr>
+        <w:t>狀</w:t>
+      </w:r>
+    </w:p>
+    <w:p>
+      <w:pPr>
+        <w:shd w:val="clear" w:color="auto" w:fill="FFFFFF"/>
+        <w:spacing w:after="0" w:line="240" w:lineRule="auto"/>
+        <w:textAlignment w:val="top"/>
+        <w:rPr>
+          <w:rFonts w:ascii="Courier New" w:hAnsi="Courier New" w:cs="Courier New"/>
+          <w:sz w:val="20"/>
+          <w:szCs w:val="20"/>
+        </w:rPr>
+      </w:pPr>
+      <w:r>
+        <w:rPr>
+          <w:rStyle w:val="termtext"/>
+          <w:rFonts w:ascii="Courier New" w:hAnsi="Courier New" w:cs="Courier New"/>
+          <w:sz w:val="20"/>
+          <w:szCs w:val="20"/>
+        </w:rPr>
+        <w:t>互</w:t>
+      </w:r>
+      <w:r>
+        <w:rPr>
+          <w:rStyle w:val="termtext"/>
+          <w:rFonts w:ascii="Courier New" w:eastAsia="SimSun" w:hAnsi="Courier New" w:cs="Courier New"/>
+          <w:sz w:val="20"/>
+          <w:szCs w:val="20"/>
+        </w:rPr>
+        <w:t>相</w:t>
+      </w:r>
+    </w:p>
+    <w:p>
+      <w:pPr>
+        <w:shd w:val="clear" w:color="auto" w:fill="FFFFFF"/>
+        <w:spacing w:after="0" w:line="240" w:lineRule="auto"/>
+        <w:textAlignment w:val="top"/>
+        <w:rPr>
+          <w:rFonts w:ascii="Courier New" w:hAnsi="Courier New" w:cs="Courier New"/>
+          <w:sz w:val="20"/>
+          <w:szCs w:val="20"/>
+        </w:rPr>
+      </w:pPr>
+      <w:r>
+        <w:rPr>
+          <w:rStyle w:val="termtext"/>
+          <w:rFonts w:ascii="Courier New" w:hAnsi="Courier New" w:cs="Courier New"/>
+          <w:sz w:val="20"/>
+          <w:szCs w:val="20"/>
+        </w:rPr>
+        <w:t>互</w:t>
+      </w:r>
+      <w:r>
+        <w:rPr>
+          <w:rStyle w:val="termtext"/>
+          <w:rFonts w:ascii="Courier New" w:eastAsia="SimSun" w:hAnsi="Courier New" w:cs="Courier New"/>
+          <w:sz w:val="20"/>
+          <w:szCs w:val="20"/>
+        </w:rPr>
+        <w:t>相</w:t>
+      </w:r>
+    </w:p>
+    <w:p>
+      <w:pPr>
+        <w:shd w:val="clear" w:color="auto" w:fill="FFFFFF"/>
+        <w:spacing w:after="0" w:line="240" w:lineRule="auto"/>
+        <w:textAlignment w:val="top"/>
+        <w:rPr>
+          <w:rStyle w:val="termtext"/>
+          <w:rFonts w:ascii="Courier New" w:hAnsi="Courier New" w:cs="Courier New"/>
+          <w:sz w:val="20"/>
+          <w:szCs w:val="20"/>
+        </w:rPr>
+      </w:pPr>
+      <w:r>
+        <w:rPr>
+          <w:rStyle w:val="termtext"/>
+          <w:rFonts w:ascii="Courier New" w:hAnsi="Courier New" w:cs="Courier New"/>
+          <w:sz w:val="20"/>
+          <w:szCs w:val="20"/>
+        </w:rPr>
+        <w:t>禮讓</w:t>
+      </w:r>
+    </w:p>
+    <w:p>
+      <w:pPr>
+        <w:shd w:val="clear" w:color="auto" w:fill="FFFFFF"/>
+        <w:spacing w:after="0" w:line="240" w:lineRule="auto"/>
+        <w:textAlignment w:val="top"/>
+        <w:rPr>
+          <w:rFonts w:ascii="Courier New" w:hAnsi="Courier New" w:cs="Courier New"/>
+          <w:sz w:val="20"/>
+          <w:szCs w:val="20"/>
+        </w:rPr>
+      </w:pPr>
+      <w:r>
+        <w:rPr>
+          <w:rStyle w:val="termtext"/>
+          <w:rFonts w:ascii="Courier New" w:hAnsi="Courier New" w:cs="Courier New"/>
+          <w:sz w:val="20"/>
+          <w:szCs w:val="20"/>
+        </w:rPr>
+        <w:t>礼让</w:t>
+      </w:r>
+    </w:p>
+    <w:p>
+      <w:pPr>
+        <w:shd w:val="clear" w:color="auto" w:fill="FFFFFF"/>
+        <w:spacing w:after="0" w:line="240" w:lineRule="auto"/>
+        <w:textAlignment w:val="top"/>
+        <w:rPr>
+          <w:rStyle w:val="termtext"/>
+          <w:rFonts w:ascii="Courier New" w:eastAsia="SimSun" w:hAnsi="Courier New" w:cs="Courier New"/>
+          <w:sz w:val="20"/>
+          <w:szCs w:val="20"/>
+        </w:rPr>
+      </w:pPr>
+      <w:r>
+        <w:rPr>
+          <w:rStyle w:val="termtext"/>
+          <w:rFonts w:ascii="Courier New" w:hAnsi="Courier New" w:cs="Courier New"/>
+          <w:sz w:val="20"/>
+          <w:szCs w:val="20"/>
+        </w:rPr>
+        <w:t>白</w:t>
+      </w:r>
+      <w:r>
+        <w:rPr>
+          <w:rStyle w:val="termtext"/>
+          <w:rFonts w:ascii="Courier New" w:eastAsia="SimSun" w:hAnsi="Courier New" w:cs="Courier New"/>
+          <w:sz w:val="20"/>
+          <w:szCs w:val="20"/>
+        </w:rPr>
+        <w:t>吃</w:t>
+      </w:r>
+    </w:p>
+    <w:p>
+      <w:pPr>
+        <w:shd w:val="clear" w:color="auto" w:fill="FFFFFF"/>
+        <w:spacing w:after="0" w:line="240" w:lineRule="auto"/>
+        <w:textAlignment w:val="top"/>
+        <w:rPr>
+          <w:rFonts w:ascii="Courier New" w:hAnsi="Courier New" w:cs="Courier New"/>
+          <w:sz w:val="20"/>
+          <w:szCs w:val="20"/>
+        </w:rPr>
+      </w:pPr>
+      <w:r>
+        <w:rPr>
+          <w:rStyle w:val="termtext"/>
+          <w:rFonts w:ascii="Courier New" w:hAnsi="Courier New" w:cs="Courier New"/>
+          <w:sz w:val="20"/>
+          <w:szCs w:val="20"/>
+        </w:rPr>
+        <w:t>白</w:t>
+      </w:r>
+      <w:r>
+        <w:rPr>
+          <w:rStyle w:val="termtext"/>
+          <w:rFonts w:ascii="Courier New" w:eastAsia="SimSun" w:hAnsi="Courier New" w:cs="Courier New"/>
+          <w:sz w:val="20"/>
+          <w:szCs w:val="20"/>
+        </w:rPr>
+        <w:t>吃</w:t>
+      </w:r>
+    </w:p>
+    <w:p>
+      <w:pPr>
+        <w:shd w:val="clear" w:color="auto" w:fill="FFFFFF"/>
+        <w:spacing w:after="0" w:line="240" w:lineRule="auto"/>
+        <w:textAlignment w:val="top"/>
+        <w:rPr>
+          <w:rStyle w:val="termtext"/>
+          <w:rFonts w:ascii="Courier New" w:hAnsi="Courier New" w:cs="Courier New"/>
+          <w:sz w:val="20"/>
+          <w:szCs w:val="20"/>
+        </w:rPr>
+      </w:pPr>
+      <w:r>
+        <w:rPr>
+          <w:rStyle w:val="termtext"/>
+          <w:rFonts w:ascii="Courier New" w:hAnsi="Courier New" w:cs="Courier New"/>
+          <w:sz w:val="20"/>
+          <w:szCs w:val="20"/>
+        </w:rPr>
+        <w:t>魔術</w:t>
+      </w:r>
+    </w:p>
+    <w:p>
+      <w:pPr>
+        <w:shd w:val="clear" w:color="auto" w:fill="FFFFFF"/>
+        <w:spacing w:after="0" w:line="240" w:lineRule="auto"/>
+        <w:textAlignment w:val="top"/>
+        <w:rPr>
+          <w:rFonts w:ascii="Courier New" w:hAnsi="Courier New" w:cs="Courier New"/>
+          <w:sz w:val="20"/>
+          <w:szCs w:val="20"/>
+        </w:rPr>
+      </w:pPr>
+      <w:r>
+        <w:rPr>
+          <w:rStyle w:val="termtext"/>
+          <w:rFonts w:ascii="Courier New" w:hAnsi="Courier New" w:cs="Courier New"/>
+          <w:sz w:val="20"/>
+          <w:szCs w:val="20"/>
+        </w:rPr>
+        <w:t>魔术</w:t>
+      </w:r>
+    </w:p>
+    <w:p>
+      <w:pPr>
+        <w:shd w:val="clear" w:color="auto" w:fill="FFFFFF"/>
+        <w:spacing w:after="0" w:line="240" w:lineRule="auto"/>
+        <w:textAlignment w:val="top"/>
+        <w:rPr>
+          <w:rStyle w:val="termtext"/>
+          <w:rFonts w:ascii="Courier New" w:eastAsia="SimSun" w:hAnsi="Courier New" w:cs="Courier New"/>
+          <w:sz w:val="20"/>
+          <w:szCs w:val="20"/>
+        </w:rPr>
+      </w:pPr>
+      <w:r>
+        <w:rPr>
+          <w:rStyle w:val="termtext"/>
+          <w:rFonts w:ascii="Courier New" w:hAnsi="Courier New" w:cs="Courier New"/>
+          <w:sz w:val="20"/>
+          <w:szCs w:val="20"/>
+        </w:rPr>
+        <w:t>剩</w:t>
+      </w:r>
+      <w:r>
+        <w:rPr>
+          <w:rStyle w:val="termtext"/>
+          <w:rFonts w:ascii="Courier New" w:eastAsia="SimSun" w:hAnsi="Courier New" w:cs="Courier New"/>
+          <w:sz w:val="20"/>
+          <w:szCs w:val="20"/>
+        </w:rPr>
+        <w:t>下</w:t>
+      </w:r>
+    </w:p>
+    <w:p>
+      <w:pPr>
+        <w:shd w:val="clear" w:color="auto" w:fill="FFFFFF"/>
+        <w:spacing w:after="0" w:line="240" w:lineRule="auto"/>
+        <w:textAlignment w:val="top"/>
+        <w:rPr>
+          <w:rFonts w:ascii="Courier New" w:hAnsi="Courier New" w:cs="Courier New"/>
+          <w:sz w:val="20"/>
+          <w:szCs w:val="20"/>
+        </w:rPr>
+      </w:pPr>
+      <w:r>
+        <w:rPr>
+          <w:rStyle w:val="termtext"/>
+          <w:rFonts w:ascii="Courier New" w:hAnsi="Courier New" w:cs="Courier New"/>
+          <w:sz w:val="20"/>
+          <w:szCs w:val="20"/>
+        </w:rPr>
+        <w:t>剩</w:t>
+      </w:r>
+      <w:r>
+        <w:rPr>
+          <w:rStyle w:val="termtext"/>
+          <w:rFonts w:ascii="Courier New" w:eastAsia="SimSun" w:hAnsi="Courier New" w:cs="Courier New"/>
+          <w:sz w:val="20"/>
+          <w:szCs w:val="20"/>
+        </w:rPr>
+        <w:t>下</w:t>
+      </w:r>
+    </w:p>
+    <w:p>
+      <w:pPr>
+        <w:shd w:val="clear" w:color="auto" w:fill="FFFFFF"/>
+        <w:spacing w:after="0" w:line="240" w:lineRule="auto"/>
+        <w:textAlignment w:val="top"/>
+        <w:rPr>
+          <w:rStyle w:val="termtext"/>
+          <w:rFonts w:ascii="Courier New" w:hAnsi="Courier New" w:cs="Courier New"/>
+          <w:sz w:val="20"/>
+          <w:szCs w:val="20"/>
+        </w:rPr>
+      </w:pPr>
+      <w:r>
+        <w:rPr>
+          <w:rStyle w:val="termtext"/>
+          <w:rFonts w:ascii="Courier New" w:hAnsi="Courier New" w:cs="Courier New"/>
+          <w:sz w:val="20"/>
+          <w:szCs w:val="20"/>
+        </w:rPr>
+        <w:t>困難</w:t>
+      </w:r>
+    </w:p>
+    <w:p>
+      <w:pPr>
+        <w:shd w:val="clear" w:color="auto" w:fill="FFFFFF"/>
+        <w:spacing w:after="0" w:line="240" w:lineRule="auto"/>
+        <w:textAlignment w:val="top"/>
+        <w:rPr>
+          <w:rFonts w:ascii="Courier New" w:hAnsi="Courier New" w:cs="Courier New"/>
+          <w:sz w:val="20"/>
+          <w:szCs w:val="20"/>
+        </w:rPr>
+      </w:pPr>
+      <w:r>
+        <w:rPr>
+          <w:rStyle w:val="termtext"/>
+          <w:rFonts w:ascii="Courier New" w:hAnsi="Courier New" w:cs="Courier New"/>
+          <w:sz w:val="20"/>
+          <w:szCs w:val="20"/>
+        </w:rPr>
+        <w:t>困难</w:t>
+      </w:r>
+    </w:p>
+    <w:p>
+      <w:pPr>
+        <w:shd w:val="clear" w:color="auto" w:fill="FFFFFF"/>
+        <w:spacing w:after="0" w:line="240" w:lineRule="auto"/>
+        <w:textAlignment w:val="top"/>
+        <w:rPr>
+          <w:rFonts w:cstheme="minorHAnsi"/>
+        </w:rPr>
+      </w:pPr>
+    </w:p>
+    <w:p>
+      <w:pPr>
+        <w:shd w:val="clear" w:color="auto" w:fill="FFFFFF"/>
+        <w:spacing w:line="240" w:lineRule="auto"/>
+        <w:textAlignment w:val="top"/>
+        <w:rPr>
+          <w:rFonts w:cstheme="minorHAnsi"/>
+        </w:rPr>
+      </w:pPr>
+      <w:r>
+        <w:rPr>
+          <w:rFonts w:cstheme="minorHAnsi"/>
+        </w:rPr>
+        <w:t>Now, follow the steps to run the macro</w:t>
+      </w:r>
+      <w:r>
+        <w:rPr>
+          <w:rFonts w:cstheme="minorHAnsi"/>
+        </w:rPr>
+        <w:t xml:space="preserve">, and under parameters, set </w:t>
+      </w:r>
+      <w:proofErr w:type="spellStart"/>
+      <w:r>
+        <w:rPr>
+          <w:rFonts w:cstheme="minorHAnsi"/>
+        </w:rPr>
+        <w:t>FileName</w:t>
+      </w:r>
+      <w:proofErr w:type="spellEnd"/>
+      <w:r>
+        <w:rPr>
+          <w:rFonts w:cstheme="minorHAnsi"/>
+        </w:rPr>
+        <w:t xml:space="preserve"> = "Output.txt"</w:t>
+      </w:r>
+      <w:r>
+        <w:rPr>
+          <w:rFonts w:cstheme="minorHAnsi"/>
+        </w:rPr>
+        <w:t>. It will result in a presentation that looks like this:</w:t>
+      </w:r>
+    </w:p>
+    <w:p>
+      <w:pPr>
+        <w:shd w:val="clear" w:color="auto" w:fill="FFFFFF"/>
+        <w:spacing w:line="240" w:lineRule="auto"/>
+        <w:textAlignment w:val="top"/>
+        <w:rPr>
+          <w:rFonts w:cstheme="minorHAnsi"/>
+        </w:rPr>
+      </w:pPr>
+      <w:r>
+        <w:rPr>
+          <w:rFonts w:cstheme="minorHAnsi"/>
+        </w:rPr>
+        <w:t xml:space="preserve">Vocabulary slide example: </w:t>
+      </w:r>
+    </w:p>
+    <w:p>
+      <w:pPr>
+        <w:shd w:val="clear" w:color="auto" w:fill="FFFFFF"/>
+        <w:spacing w:line="240" w:lineRule="auto"/>
+        <w:textAlignment w:val="top"/>
+        <w:rPr>
+          <w:rFonts w:cstheme="minorHAnsi"/>
+        </w:rPr>
+      </w:pPr>
+      <w:r>
+        <w:rPr>
+          <w:noProof/>
+        </w:rPr>
+        <w:drawing>
+          <wp:inline distT="0" distB="0" distL="0" distR="0" wp14:anchorId="479A6753" wp14:editId="4E3D420B">
+            <wp:extent cx="3457575" cy="1953751"/>
+            <wp:effectExtent l="0" t="0" r="0" b="8890"/>
+            <wp:docPr id="1" name="Picture 1"/>
+            <wp:cNvGraphicFramePr>
+              <a:graphicFrameLocks xmlns:a="http://schemas.openxmlformats.org/drawingml/2006/main" noChangeAspect="1"/>
+            </wp:cNvGraphicFramePr>
+            <a:graphic xmlns:a="http://schemas.openxmlformats.org/drawingml/2006/main">
+              <a:graphicData uri="http://schemas.openxmlformats.org/drawingml/2006/picture">
+                <pic:pic xmlns:pic="http://schemas.openxmlformats.org/drawingml/2006/picture">
+                  <pic:nvPicPr>
+                    <pic:cNvPr id="1" name=""/>
+                    <pic:cNvPicPr/>
+                  </pic:nvPicPr>
+                  <pic:blipFill>
+                    <a:blip r:embed="rId6"/>
+                    <a:stretch>
+                      <a:fillRect/>
+                    </a:stretch>
+                  </pic:blipFill>
+                  <pic:spPr>
+                    <a:xfrm>
+                      <a:off x="0" y="0"/>
+                      <a:ext cx="3460356" cy="1955322"/>
+                    </a:xfrm>
+                    <a:prstGeom prst="rect">
+                      <a:avLst/>
+                    </a:prstGeom>
+                  </pic:spPr>
+                </pic:pic>
+              </a:graphicData>
+            </a:graphic>
+          </wp:inline>
+        </w:drawing>
+      </w:r>
+    </w:p>
+    <w:p>
+      <w:pPr>
+        <w:shd w:val="clear" w:color="auto" w:fill="FFFFFF"/>
+        <w:spacing w:line="240" w:lineRule="auto"/>
+        <w:textAlignment w:val="top"/>
+        <w:rPr>
+          <w:rFonts w:cstheme="minorHAnsi"/>
+        </w:rPr>
+      </w:pPr>
+      <w:r>
+        <w:rPr>
+          <w:rFonts w:cstheme="minorHAnsi"/>
         </w:rPr>
         <w:lastRenderedPageBreak/>
-        <w:t>灵</w:t>
-      </w:r>
-    </w:p>
-    <w:p>
-      <w:pPr>
-        <w:shd w:val="clear" w:color="auto" w:fill="FFFFFF"/>
-        <w:spacing w:after="0" w:line="240" w:lineRule="auto"/>
-        <w:textAlignment w:val="top"/>
-        <w:rPr>
-          <w:rStyle w:val="termtext"/>
-          <w:rFonts w:ascii="Courier New" w:eastAsia="SimSun" w:hAnsi="Courier New" w:cs="Courier New"/>
-          <w:sz w:val="20"/>
-          <w:szCs w:val="20"/>
-        </w:rPr>
-      </w:pPr>
-      <w:r>
-        <w:rPr>
-          <w:rStyle w:val="termtext"/>
-          <w:rFonts w:ascii="Courier New" w:hAnsi="Courier New" w:cs="Courier New"/>
-          <w:sz w:val="20"/>
-          <w:szCs w:val="20"/>
-        </w:rPr>
-        <w:t>吃</w:t>
-      </w:r>
-      <w:r>
-        <w:rPr>
-          <w:rStyle w:val="termtext"/>
-          <w:rFonts w:ascii="Courier New" w:eastAsia="SimSun" w:hAnsi="Courier New" w:cs="Courier New"/>
-          <w:sz w:val="20"/>
-          <w:szCs w:val="20"/>
-        </w:rPr>
-        <w:t>相</w:t>
-      </w:r>
-    </w:p>
-    <w:p>
-      <w:pPr>
-        <w:shd w:val="clear" w:color="auto" w:fill="FFFFFF"/>
-        <w:spacing w:after="0" w:line="240" w:lineRule="auto"/>
-        <w:textAlignment w:val="top"/>
-        <w:rPr>
-          <w:rFonts w:ascii="Courier New" w:hAnsi="Courier New" w:cs="Courier New" w:hint="eastAsia"/>
-          <w:sz w:val="20"/>
-          <w:szCs w:val="20"/>
-        </w:rPr>
-      </w:pPr>
-      <w:r>
-        <w:rPr>
-          <w:rStyle w:val="termtext"/>
-          <w:rFonts w:ascii="Courier New" w:hAnsi="Courier New" w:cs="Courier New"/>
-          <w:sz w:val="20"/>
-          <w:szCs w:val="20"/>
-        </w:rPr>
-        <w:t>吃</w:t>
-      </w:r>
-      <w:r>
-        <w:rPr>
-          <w:rStyle w:val="termtext"/>
-          <w:rFonts w:ascii="Courier New" w:eastAsia="SimSun" w:hAnsi="Courier New" w:cs="Courier New"/>
-          <w:sz w:val="20"/>
-          <w:szCs w:val="20"/>
-        </w:rPr>
-        <w:t>相</w:t>
-      </w:r>
-    </w:p>
-    <w:p>
-      <w:pPr>
-        <w:shd w:val="clear" w:color="auto" w:fill="FFFFFF"/>
-        <w:spacing w:after="0" w:line="240" w:lineRule="auto"/>
-        <w:textAlignment w:val="top"/>
-        <w:rPr>
-          <w:rStyle w:val="termtext"/>
-          <w:rFonts w:ascii="Courier New" w:hAnsi="Courier New" w:cs="Courier New"/>
-          <w:sz w:val="20"/>
-          <w:szCs w:val="20"/>
-        </w:rPr>
-      </w:pPr>
-      <w:r>
-        <w:rPr>
-          <w:rStyle w:val="termtext"/>
-          <w:rFonts w:ascii="Courier New" w:hAnsi="Courier New" w:cs="Courier New"/>
-          <w:sz w:val="20"/>
-          <w:szCs w:val="20"/>
-        </w:rPr>
-        <w:t>規矩</w:t>
-      </w:r>
-    </w:p>
-    <w:p>
-      <w:pPr>
-        <w:shd w:val="clear" w:color="auto" w:fill="FFFFFF"/>
-        <w:spacing w:after="0" w:line="240" w:lineRule="auto"/>
-        <w:textAlignment w:val="top"/>
-        <w:rPr>
-          <w:rFonts w:ascii="Courier New" w:hAnsi="Courier New" w:cs="Courier New" w:hint="eastAsia"/>
-          <w:sz w:val="20"/>
-          <w:szCs w:val="20"/>
-        </w:rPr>
-      </w:pPr>
-      <w:r>
-        <w:rPr>
-          <w:rStyle w:val="termtext"/>
-          <w:rFonts w:ascii="Courier New" w:hAnsi="Courier New" w:cs="Courier New"/>
-          <w:sz w:val="20"/>
-          <w:szCs w:val="20"/>
-        </w:rPr>
-        <w:t>规矩</w:t>
-      </w:r>
-    </w:p>
-    <w:p>
-      <w:pPr>
-        <w:shd w:val="clear" w:color="auto" w:fill="FFFFFF"/>
-        <w:spacing w:after="0" w:line="240" w:lineRule="auto"/>
-        <w:textAlignment w:val="top"/>
-        <w:rPr>
-          <w:rFonts w:ascii="Courier New" w:hAnsi="Courier New" w:cs="Courier New"/>
-          <w:sz w:val="20"/>
-          <w:szCs w:val="20"/>
-        </w:rPr>
-      </w:pPr>
-      <w:r>
-        <w:rPr>
-          <w:rStyle w:val="termtext"/>
-          <w:rFonts w:ascii="Courier New" w:eastAsia="SimSun" w:hAnsi="Courier New" w:cs="Courier New"/>
-          <w:sz w:val="20"/>
-          <w:szCs w:val="20"/>
-        </w:rPr>
-        <w:t>塞</w:t>
-      </w:r>
-    </w:p>
-    <w:p>
-      <w:pPr>
-        <w:shd w:val="clear" w:color="auto" w:fill="FFFFFF"/>
-        <w:spacing w:after="0" w:line="240" w:lineRule="auto"/>
-        <w:textAlignment w:val="top"/>
-        <w:rPr>
-          <w:rFonts w:ascii="Courier New" w:hAnsi="Courier New" w:cs="Courier New"/>
-          <w:sz w:val="20"/>
-          <w:szCs w:val="20"/>
-        </w:rPr>
-      </w:pPr>
-      <w:r>
-        <w:rPr>
-          <w:rStyle w:val="termtext"/>
-          <w:rFonts w:ascii="Courier New" w:eastAsia="SimSun" w:hAnsi="Courier New" w:cs="Courier New"/>
-          <w:sz w:val="20"/>
-          <w:szCs w:val="20"/>
-        </w:rPr>
-        <w:t>塞</w:t>
-      </w:r>
-      <w:r>
-        <w:rPr>
-          <w:rStyle w:val="termtext"/>
-          <w:rFonts w:ascii="Courier New" w:hAnsi="Courier New" w:cs="Courier New"/>
-          <w:sz w:val="20"/>
-          <w:szCs w:val="20"/>
+        <w:t xml:space="preserve">Title slide example: </w:t>
+      </w:r>
+    </w:p>
+    <w:p>
+      <w:pPr>
+        <w:shd w:val="clear" w:color="auto" w:fill="FFFFFF"/>
+        <w:spacing w:line="240" w:lineRule="auto"/>
+        <w:textAlignment w:val="top"/>
+        <w:rPr>
+          <w:rFonts w:cstheme="minorHAnsi"/>
+        </w:rPr>
+      </w:pPr>
+      <w:r>
+        <w:rPr>
+          <w:noProof/>
+        </w:rPr>
+        <w:drawing>
+          <wp:inline distT="0" distB="0" distL="0" distR="0" wp14:anchorId="065C6EEC" wp14:editId="5F00D8B0">
+            <wp:extent cx="3581400" cy="2006502"/>
+            <wp:effectExtent l="0" t="0" r="0" b="0"/>
+            <wp:docPr id="2" name="Picture 2"/>
+            <wp:cNvGraphicFramePr>
+              <a:graphicFrameLocks xmlns:a="http://schemas.openxmlformats.org/drawingml/2006/main" noChangeAspect="1"/>
+            </wp:cNvGraphicFramePr>
+            <a:graphic xmlns:a="http://schemas.openxmlformats.org/drawingml/2006/main">
+              <a:graphicData uri="http://schemas.openxmlformats.org/drawingml/2006/picture">
+                <pic:pic xmlns:pic="http://schemas.openxmlformats.org/drawingml/2006/picture">
+                  <pic:nvPicPr>
+                    <pic:cNvPr id="1" name=""/>
+                    <pic:cNvPicPr/>
+                  </pic:nvPicPr>
+                  <pic:blipFill>
+                    <a:blip r:embed="rId7"/>
+                    <a:stretch>
+                      <a:fillRect/>
+                    </a:stretch>
+                  </pic:blipFill>
+                  <pic:spPr>
+                    <a:xfrm>
+                      <a:off x="0" y="0"/>
+                      <a:ext cx="3586994" cy="2009636"/>
+                    </a:xfrm>
+                    <a:prstGeom prst="rect">
+                      <a:avLst/>
+                    </a:prstGeom>
+                  </pic:spPr>
+                </pic:pic>
+              </a:graphicData>
+            </a:graphic>
+          </wp:inline>
+        </w:drawing>
+      </w:r>
+    </w:p>
+    <w:p>
+      <w:pPr>
+        <w:shd w:val="clear" w:color="auto" w:fill="FFFFFF"/>
+        <w:spacing w:line="240" w:lineRule="auto"/>
+        <w:textAlignment w:val="top"/>
+        <w:rPr>
+          <w:rFonts w:cstheme="minorHAnsi"/>
+        </w:rPr>
+      </w:pPr>
+      <w:r>
+        <w:rPr>
+          <w:rFonts w:cstheme="minorHAnsi"/>
+        </w:rPr>
+        <w:t>Note that the table of contents requires manual resizing and formatting. However,</w:t>
+      </w:r>
+      <w:r>
+        <w:rPr>
+          <w:rFonts w:cstheme="minorHAnsi"/>
+        </w:rPr>
+        <w:t xml:space="preserve"> all the hyperlinks will be added automatically.</w:t>
+      </w:r>
+      <w:bookmarkStart w:id="1" w:name="_GoBack"/>
+      <w:bookmarkEnd w:id="1"/>
+      <w:r>
+        <w:rPr>
+          <w:rFonts w:cstheme="minorHAnsi"/>
         </w:rPr>
         <w:t xml:space="preserve"> </w:t>
       </w:r>
@@ -3252,460 +4811,19 @@
     <w:p>
       <w:pPr>
         <w:shd w:val="clear" w:color="auto" w:fill="FFFFFF"/>
-        <w:spacing w:after="0" w:line="240" w:lineRule="auto"/>
-        <w:textAlignment w:val="top"/>
-        <w:rPr>
-          <w:rStyle w:val="termtext"/>
-          <w:rFonts w:ascii="Courier New" w:hAnsi="Courier New" w:cs="Courier New"/>
-          <w:sz w:val="20"/>
-          <w:szCs w:val="20"/>
-        </w:rPr>
-      </w:pPr>
-      <w:r>
-        <w:rPr>
-          <w:rStyle w:val="termtext"/>
-          <w:rFonts w:ascii="Courier New" w:hAnsi="Courier New" w:cs="Courier New"/>
-          <w:sz w:val="20"/>
-          <w:szCs w:val="20"/>
-        </w:rPr>
-        <w:t>亂講</w:t>
-      </w:r>
-    </w:p>
-    <w:p>
-      <w:pPr>
-        <w:shd w:val="clear" w:color="auto" w:fill="FFFFFF"/>
-        <w:spacing w:after="0" w:line="240" w:lineRule="auto"/>
-        <w:textAlignment w:val="top"/>
-        <w:rPr>
-          <w:rFonts w:ascii="Courier New" w:hAnsi="Courier New" w:cs="Courier New" w:hint="eastAsia"/>
-          <w:sz w:val="20"/>
-          <w:szCs w:val="20"/>
-        </w:rPr>
-      </w:pPr>
-      <w:r>
-        <w:rPr>
-          <w:rStyle w:val="termtext"/>
-          <w:rFonts w:ascii="Courier New" w:hAnsi="Courier New" w:cs="Courier New"/>
-          <w:sz w:val="20"/>
-          <w:szCs w:val="20"/>
-        </w:rPr>
-        <w:t>乱讲</w:t>
-      </w:r>
-    </w:p>
-    <w:p>
-      <w:pPr>
-        <w:shd w:val="clear" w:color="auto" w:fill="FFFFFF"/>
-        <w:spacing w:after="0" w:line="240" w:lineRule="auto"/>
-        <w:textAlignment w:val="top"/>
-        <w:rPr>
-          <w:rStyle w:val="termtext"/>
-          <w:rFonts w:ascii="Courier New" w:hAnsi="Courier New" w:cs="Courier New"/>
-          <w:sz w:val="20"/>
-          <w:szCs w:val="20"/>
-        </w:rPr>
-      </w:pPr>
-      <w:r>
-        <w:rPr>
-          <w:rStyle w:val="termtext"/>
-          <w:rFonts w:ascii="Courier New" w:hAnsi="Courier New" w:cs="Courier New"/>
-          <w:sz w:val="20"/>
-          <w:szCs w:val="20"/>
-        </w:rPr>
-        <w:t>告</w:t>
-      </w:r>
-      <w:r>
-        <w:rPr>
-          <w:rStyle w:val="termtext"/>
-          <w:rFonts w:ascii="Courier New" w:eastAsia="SimSun" w:hAnsi="Courier New" w:cs="Courier New"/>
-          <w:sz w:val="20"/>
-          <w:szCs w:val="20"/>
-        </w:rPr>
-        <w:t>狀</w:t>
-      </w:r>
-    </w:p>
-    <w:p>
-      <w:pPr>
-        <w:shd w:val="clear" w:color="auto" w:fill="FFFFFF"/>
-        <w:spacing w:after="0" w:line="240" w:lineRule="auto"/>
-        <w:textAlignment w:val="top"/>
-        <w:rPr>
-          <w:rFonts w:ascii="Courier New" w:hAnsi="Courier New" w:cs="Courier New"/>
-          <w:sz w:val="20"/>
-          <w:szCs w:val="20"/>
-        </w:rPr>
-      </w:pPr>
-      <w:r>
-        <w:rPr>
-          <w:rStyle w:val="termtext"/>
-          <w:rFonts w:ascii="Courier New" w:hAnsi="Courier New" w:cs="Courier New"/>
-          <w:sz w:val="20"/>
-          <w:szCs w:val="20"/>
-        </w:rPr>
-        <w:t>告</w:t>
-      </w:r>
-      <w:r>
-        <w:rPr>
-          <w:rStyle w:val="termtext"/>
-          <w:rFonts w:ascii="Courier New" w:eastAsia="SimSun" w:hAnsi="Courier New" w:cs="Courier New"/>
-          <w:sz w:val="20"/>
-          <w:szCs w:val="20"/>
-        </w:rPr>
-        <w:t>狀</w:t>
-      </w:r>
-    </w:p>
-    <w:p>
-      <w:pPr>
-        <w:shd w:val="clear" w:color="auto" w:fill="FFFFFF"/>
-        <w:spacing w:after="0" w:line="240" w:lineRule="auto"/>
-        <w:textAlignment w:val="top"/>
-        <w:rPr>
-          <w:rFonts w:ascii="Courier New" w:hAnsi="Courier New" w:cs="Courier New"/>
-          <w:sz w:val="20"/>
-          <w:szCs w:val="20"/>
-        </w:rPr>
-      </w:pPr>
-      <w:r>
-        <w:rPr>
-          <w:rStyle w:val="termtext"/>
-          <w:rFonts w:ascii="Courier New" w:hAnsi="Courier New" w:cs="Courier New"/>
-          <w:sz w:val="20"/>
-          <w:szCs w:val="20"/>
-        </w:rPr>
-        <w:t>互</w:t>
-      </w:r>
-      <w:r>
-        <w:rPr>
-          <w:rStyle w:val="termtext"/>
-          <w:rFonts w:ascii="Courier New" w:eastAsia="SimSun" w:hAnsi="Courier New" w:cs="Courier New"/>
-          <w:sz w:val="20"/>
-          <w:szCs w:val="20"/>
-        </w:rPr>
-        <w:t>相</w:t>
-      </w:r>
-    </w:p>
-    <w:p>
-      <w:pPr>
-        <w:shd w:val="clear" w:color="auto" w:fill="FFFFFF"/>
-        <w:spacing w:after="0" w:line="240" w:lineRule="auto"/>
-        <w:textAlignment w:val="top"/>
-        <w:rPr>
-          <w:rFonts w:ascii="Courier New" w:hAnsi="Courier New" w:cs="Courier New"/>
-          <w:sz w:val="20"/>
-          <w:szCs w:val="20"/>
-        </w:rPr>
-      </w:pPr>
-      <w:r>
-        <w:rPr>
-          <w:rStyle w:val="termtext"/>
-          <w:rFonts w:ascii="Courier New" w:hAnsi="Courier New" w:cs="Courier New"/>
-          <w:sz w:val="20"/>
-          <w:szCs w:val="20"/>
-        </w:rPr>
-        <w:t>互</w:t>
-      </w:r>
-      <w:r>
-        <w:rPr>
-          <w:rStyle w:val="termtext"/>
-          <w:rFonts w:ascii="Courier New" w:eastAsia="SimSun" w:hAnsi="Courier New" w:cs="Courier New"/>
-          <w:sz w:val="20"/>
-          <w:szCs w:val="20"/>
-        </w:rPr>
-        <w:t>相</w:t>
-      </w:r>
-    </w:p>
-    <w:p>
-      <w:pPr>
-        <w:shd w:val="clear" w:color="auto" w:fill="FFFFFF"/>
-        <w:spacing w:after="0" w:line="240" w:lineRule="auto"/>
-        <w:textAlignment w:val="top"/>
-        <w:rPr>
-          <w:rStyle w:val="termtext"/>
-          <w:rFonts w:ascii="Courier New" w:hAnsi="Courier New" w:cs="Courier New"/>
-          <w:sz w:val="20"/>
-          <w:szCs w:val="20"/>
-        </w:rPr>
-      </w:pPr>
-      <w:r>
-        <w:rPr>
-          <w:rStyle w:val="termtext"/>
-          <w:rFonts w:ascii="Courier New" w:hAnsi="Courier New" w:cs="Courier New"/>
-          <w:sz w:val="20"/>
-          <w:szCs w:val="20"/>
-        </w:rPr>
-        <w:t>禮讓</w:t>
-      </w:r>
-    </w:p>
-    <w:p>
-      <w:pPr>
-        <w:shd w:val="clear" w:color="auto" w:fill="FFFFFF"/>
-        <w:spacing w:after="0" w:line="240" w:lineRule="auto"/>
-        <w:textAlignment w:val="top"/>
-        <w:rPr>
-          <w:rFonts w:ascii="Courier New" w:hAnsi="Courier New" w:cs="Courier New" w:hint="eastAsia"/>
-          <w:sz w:val="20"/>
-          <w:szCs w:val="20"/>
-        </w:rPr>
-      </w:pPr>
-      <w:r>
-        <w:rPr>
-          <w:rStyle w:val="termtext"/>
-          <w:rFonts w:ascii="Courier New" w:hAnsi="Courier New" w:cs="Courier New"/>
-          <w:sz w:val="20"/>
-          <w:szCs w:val="20"/>
-        </w:rPr>
-        <w:t>礼让</w:t>
-      </w:r>
-    </w:p>
-    <w:p>
-      <w:pPr>
-        <w:shd w:val="clear" w:color="auto" w:fill="FFFFFF"/>
-        <w:spacing w:after="0" w:line="240" w:lineRule="auto"/>
-        <w:textAlignment w:val="top"/>
-        <w:rPr>
-          <w:rStyle w:val="termtext"/>
-          <w:rFonts w:ascii="Courier New" w:eastAsia="SimSun" w:hAnsi="Courier New" w:cs="Courier New"/>
-          <w:sz w:val="20"/>
-          <w:szCs w:val="20"/>
-        </w:rPr>
-      </w:pPr>
-      <w:r>
-        <w:rPr>
-          <w:rStyle w:val="termtext"/>
-          <w:rFonts w:ascii="Courier New" w:hAnsi="Courier New" w:cs="Courier New"/>
-          <w:sz w:val="20"/>
-          <w:szCs w:val="20"/>
-        </w:rPr>
-        <w:t>白</w:t>
-      </w:r>
-      <w:r>
-        <w:rPr>
-          <w:rStyle w:val="termtext"/>
-          <w:rFonts w:ascii="Courier New" w:eastAsia="SimSun" w:hAnsi="Courier New" w:cs="Courier New"/>
-          <w:sz w:val="20"/>
-          <w:szCs w:val="20"/>
-        </w:rPr>
-        <w:t>吃</w:t>
-      </w:r>
-    </w:p>
-    <w:p>
-      <w:pPr>
-        <w:shd w:val="clear" w:color="auto" w:fill="FFFFFF"/>
-        <w:spacing w:after="0" w:line="240" w:lineRule="auto"/>
-        <w:textAlignment w:val="top"/>
-        <w:rPr>
-          <w:rFonts w:ascii="Courier New" w:hAnsi="Courier New" w:cs="Courier New" w:hint="eastAsia"/>
-          <w:sz w:val="20"/>
-          <w:szCs w:val="20"/>
-        </w:rPr>
-      </w:pPr>
-      <w:r>
-        <w:rPr>
-          <w:rStyle w:val="termtext"/>
-          <w:rFonts w:ascii="Courier New" w:hAnsi="Courier New" w:cs="Courier New"/>
-          <w:sz w:val="20"/>
-          <w:szCs w:val="20"/>
-        </w:rPr>
-        <w:t>白</w:t>
-      </w:r>
-      <w:r>
-        <w:rPr>
-          <w:rStyle w:val="termtext"/>
-          <w:rFonts w:ascii="Courier New" w:eastAsia="SimSun" w:hAnsi="Courier New" w:cs="Courier New"/>
-          <w:sz w:val="20"/>
-          <w:szCs w:val="20"/>
-        </w:rPr>
-        <w:t>吃</w:t>
-      </w:r>
-    </w:p>
-    <w:p>
-      <w:pPr>
-        <w:shd w:val="clear" w:color="auto" w:fill="FFFFFF"/>
-        <w:spacing w:after="0" w:line="240" w:lineRule="auto"/>
-        <w:textAlignment w:val="top"/>
-        <w:rPr>
-          <w:rStyle w:val="termtext"/>
-          <w:rFonts w:ascii="Courier New" w:hAnsi="Courier New" w:cs="Courier New"/>
-          <w:sz w:val="20"/>
-          <w:szCs w:val="20"/>
-        </w:rPr>
-      </w:pPr>
-      <w:r>
-        <w:rPr>
-          <w:rStyle w:val="termtext"/>
-          <w:rFonts w:ascii="Courier New" w:hAnsi="Courier New" w:cs="Courier New"/>
-          <w:sz w:val="20"/>
-          <w:szCs w:val="20"/>
-        </w:rPr>
-        <w:t>魔術</w:t>
-      </w:r>
-    </w:p>
-    <w:p>
-      <w:pPr>
-        <w:shd w:val="clear" w:color="auto" w:fill="FFFFFF"/>
-        <w:spacing w:after="0" w:line="240" w:lineRule="auto"/>
-        <w:textAlignment w:val="top"/>
-        <w:rPr>
-          <w:rFonts w:ascii="Courier New" w:hAnsi="Courier New" w:cs="Courier New"/>
-          <w:sz w:val="20"/>
-          <w:szCs w:val="20"/>
-        </w:rPr>
-      </w:pPr>
-      <w:r>
-        <w:rPr>
-          <w:rStyle w:val="termtext"/>
-          <w:rFonts w:ascii="Courier New" w:hAnsi="Courier New" w:cs="Courier New"/>
-          <w:sz w:val="20"/>
-          <w:szCs w:val="20"/>
-        </w:rPr>
-        <w:t>魔术</w:t>
-      </w:r>
-    </w:p>
-    <w:p>
-      <w:pPr>
-        <w:shd w:val="clear" w:color="auto" w:fill="FFFFFF"/>
-        <w:spacing w:after="0" w:line="240" w:lineRule="auto"/>
-        <w:textAlignment w:val="top"/>
-        <w:rPr>
-          <w:rStyle w:val="termtext"/>
-          <w:rFonts w:ascii="Courier New" w:eastAsia="SimSun" w:hAnsi="Courier New" w:cs="Courier New"/>
-          <w:sz w:val="20"/>
-          <w:szCs w:val="20"/>
-        </w:rPr>
-      </w:pPr>
-      <w:r>
-        <w:rPr>
-          <w:rStyle w:val="termtext"/>
-          <w:rFonts w:ascii="Courier New" w:hAnsi="Courier New" w:cs="Courier New"/>
-          <w:sz w:val="20"/>
-          <w:szCs w:val="20"/>
-        </w:rPr>
-        <w:t>剩</w:t>
-      </w:r>
-      <w:r>
-        <w:rPr>
-          <w:rStyle w:val="termtext"/>
-          <w:rFonts w:ascii="Courier New" w:eastAsia="SimSun" w:hAnsi="Courier New" w:cs="Courier New"/>
-          <w:sz w:val="20"/>
-          <w:szCs w:val="20"/>
-        </w:rPr>
-        <w:t>下</w:t>
-      </w:r>
-    </w:p>
-    <w:p>
-      <w:pPr>
-        <w:shd w:val="clear" w:color="auto" w:fill="FFFFFF"/>
-        <w:spacing w:after="0" w:line="240" w:lineRule="auto"/>
-        <w:textAlignment w:val="top"/>
-        <w:rPr>
-          <w:rFonts w:ascii="Courier New" w:hAnsi="Courier New" w:cs="Courier New" w:hint="eastAsia"/>
-          <w:sz w:val="20"/>
-          <w:szCs w:val="20"/>
-        </w:rPr>
-      </w:pPr>
-      <w:r>
-        <w:rPr>
-          <w:rStyle w:val="termtext"/>
-          <w:rFonts w:ascii="Courier New" w:hAnsi="Courier New" w:cs="Courier New"/>
-          <w:sz w:val="20"/>
-          <w:szCs w:val="20"/>
-        </w:rPr>
-        <w:t>剩</w:t>
-      </w:r>
-      <w:r>
-        <w:rPr>
-          <w:rStyle w:val="termtext"/>
-          <w:rFonts w:ascii="Courier New" w:eastAsia="SimSun" w:hAnsi="Courier New" w:cs="Courier New"/>
-          <w:sz w:val="20"/>
-          <w:szCs w:val="20"/>
-        </w:rPr>
-        <w:t>下</w:t>
-      </w:r>
-    </w:p>
-    <w:p>
-      <w:pPr>
-        <w:shd w:val="clear" w:color="auto" w:fill="FFFFFF"/>
-        <w:spacing w:after="0" w:line="240" w:lineRule="auto"/>
-        <w:textAlignment w:val="top"/>
-        <w:rPr>
-          <w:rStyle w:val="termtext"/>
-          <w:rFonts w:ascii="Courier New" w:hAnsi="Courier New" w:cs="Courier New"/>
-          <w:sz w:val="20"/>
-          <w:szCs w:val="20"/>
-        </w:rPr>
-      </w:pPr>
-      <w:r>
-        <w:rPr>
-          <w:rStyle w:val="termtext"/>
-          <w:rFonts w:ascii="Courier New" w:hAnsi="Courier New" w:cs="Courier New"/>
-          <w:sz w:val="20"/>
-          <w:szCs w:val="20"/>
-        </w:rPr>
-        <w:t>困難</w:t>
-      </w:r>
-    </w:p>
-    <w:p>
-      <w:pPr>
-        <w:shd w:val="clear" w:color="auto" w:fill="FFFFFF"/>
-        <w:spacing w:after="0" w:line="240" w:lineRule="auto"/>
-        <w:textAlignment w:val="top"/>
-        <w:rPr>
-          <w:rFonts w:ascii="Courier New" w:hAnsi="Courier New" w:cs="Courier New"/>
-          <w:sz w:val="20"/>
-          <w:szCs w:val="20"/>
-        </w:rPr>
-      </w:pPr>
-      <w:r>
-        <w:rPr>
-          <w:rStyle w:val="termtext"/>
-          <w:rFonts w:ascii="Courier New" w:hAnsi="Courier New" w:cs="Courier New"/>
-          <w:sz w:val="20"/>
-          <w:szCs w:val="20"/>
-        </w:rPr>
-        <w:t>困难</w:t>
-      </w:r>
-    </w:p>
-    <w:p>
-      <w:pPr>
-        <w:shd w:val="clear" w:color="auto" w:fill="FFFFFF"/>
-        <w:spacing w:after="0" w:line="240" w:lineRule="auto"/>
+        <w:spacing w:line="240" w:lineRule="auto"/>
         <w:textAlignment w:val="top"/>
         <w:rPr>
           <w:rFonts w:cstheme="minorHAnsi"/>
         </w:rPr>
       </w:pPr>
-    </w:p>
-    <w:p>
-      <w:pPr>
-        <w:shd w:val="clear" w:color="auto" w:fill="FFFFFF"/>
-        <w:spacing w:line="240" w:lineRule="auto"/>
-        <w:textAlignment w:val="top"/>
+      <w:r>
         <w:rPr>
           <w:rFonts w:cstheme="minorHAnsi"/>
         </w:rPr>
-      </w:pPr>
-      <w:r>
-        <w:rPr>
-          <w:rFonts w:cstheme="minorHAnsi"/>
-        </w:rPr>
-        <w:t>Now, follow the steps to run the macro. It will result in a presentation that looks like this:</w:t>
-      </w:r>
-    </w:p>
-    <w:p>
-      <w:pPr>
-        <w:shd w:val="clear" w:color="auto" w:fill="FFFFFF"/>
-        <w:spacing w:line="240" w:lineRule="auto"/>
-        <w:textAlignment w:val="top"/>
-        <w:rPr>
-          <w:rFonts w:cstheme="minorHAnsi"/>
-        </w:rPr>
-      </w:pPr>
-      <w:r>
-        <w:rPr>
-          <w:rFonts w:cstheme="minorHAnsi"/>
-        </w:rPr>
         <w:t xml:space="preserve">All code is available on </w:t>
       </w:r>
-      <w:hyperlink r:id="rId6" w:history="1">
+      <w:hyperlink r:id="rId8" w:history="1">
         <w:r>
           <w:rPr>
             <w:rStyle w:val="Hyperlink"/>
@@ -3720,8 +4838,6 @@
         </w:rPr>
         <w:t>.</w:t>
       </w:r>
-      <w:bookmarkStart w:id="1" w:name="_GoBack"/>
-      <w:bookmarkEnd w:id="1"/>
     </w:p>
     <w:sectPr>
       <w:pgSz w:w="12240" w:h="15840"/>

</xml_diff>

<commit_message>
create executables, finalize parser
</commit_message>
<xml_diff>
--- a/instructions.docx
+++ b/instructions.docx
@@ -19,6 +19,14 @@
       <w:r>
         <w:t xml:space="preserve">This document contains instructions on how to operate the contents of this folder as well as an example walkthrough. </w:t>
       </w:r>
+      <w:r>
+        <w:t xml:space="preserve">The code works with input of specific formats, where simplified characters are separated from traditional either by brackets or by spaces. The code has been verified on PowerPoint versions 2010 and newer, and should work for 2003 and 2007 as well. </w:t>
+      </w:r>
+      <w:r>
+        <w:t>Some parts of the resulting PowerPoint file will need manual formatting, such as the table of contents on the first slide.</w:t>
+      </w:r>
+      <w:bookmarkStart w:id="0" w:name="_GoBack"/>
+      <w:bookmarkEnd w:id="0"/>
     </w:p>
     <w:p>
       <w:pPr>
@@ -47,10 +55,31 @@
         <w:rPr>
           <w:b/>
         </w:rPr>
-        <w:t>arser.jar</w:t>
-      </w:r>
-      <w:r>
-        <w:t>, is an executable file. Double cli</w:t>
+        <w:t>arser.</w:t>
+      </w:r>
+      <w:r>
+        <w:rPr>
+          <w:b/>
+        </w:rPr>
+        <w:t>exe</w:t>
+      </w:r>
+      <w:r>
+        <w:t>, is an executable file</w:t>
+      </w:r>
+      <w:r>
+        <w:t xml:space="preserve"> (Note: if you have Java installed, use </w:t>
+      </w:r>
+      <w:r>
+        <w:rPr>
+          <w:b/>
+        </w:rPr>
+        <w:t>Parser.jar</w:t>
+      </w:r>
+      <w:r>
+        <w:t>. It serves the same purpose)</w:t>
+      </w:r>
+      <w:r>
+        <w:t>. Double cli</w:t>
       </w:r>
       <w:r>
         <w:t xml:space="preserve">ck </w:t>
@@ -79,7 +108,13 @@
         <w:rPr>
           <w:b/>
         </w:rPr>
-        <w:t>Parser.jar</w:t>
+        <w:t>Parser.</w:t>
+      </w:r>
+      <w:r>
+        <w:rPr>
+          <w:b/>
+        </w:rPr>
+        <w:t>exe</w:t>
       </w:r>
       <w:r>
         <w:t xml:space="preserve"> is controlled by the text file </w:t>
@@ -127,7 +162,13 @@
         <w:rPr>
           <w:b/>
         </w:rPr>
-        <w:t>Parser.jar</w:t>
+        <w:t>Parser.</w:t>
+      </w:r>
+      <w:r>
+        <w:rPr>
+          <w:b/>
+        </w:rPr>
+        <w:t>exe</w:t>
       </w:r>
       <w:r>
         <w:t>.</w:t>
@@ -148,7 +189,13 @@
         <w:rPr>
           <w:b/>
         </w:rPr>
-        <w:t>Parser.jar</w:t>
+        <w:t>Parser.</w:t>
+      </w:r>
+      <w:r>
+        <w:rPr>
+          <w:b/>
+        </w:rPr>
+        <w:t>exe</w:t>
       </w:r>
       <w:r>
         <w:t xml:space="preserve"> to deal with encode method and spacing on its own, as explained below. </w:t>
@@ -388,80 +435,130 @@
         <w:rPr>
           <w:b/>
         </w:rPr>
-        <w:t>Parser.jar</w:t>
+        <w:t>Parser.exe</w:t>
+      </w:r>
+      <w:r>
+        <w:t xml:space="preserve">. </w:t>
+      </w:r>
+      <w:r>
+        <w:t>If the same write file is used twice, the second run will overwrite any data stored in the first. Therefore it is recommended to put all vocabulary words for a grade in one</w:t>
+      </w:r>
+      <w:r>
+        <w:t xml:space="preserve"> source</w:t>
+      </w:r>
+      <w:r>
+        <w:t xml:space="preserve"> file before running </w:t>
+      </w:r>
+      <w:r>
+        <w:rPr>
+          <w:b/>
+        </w:rPr>
+        <w:t>Parser.</w:t>
+      </w:r>
+      <w:r>
+        <w:rPr>
+          <w:b/>
+        </w:rPr>
+        <w:t>exe</w:t>
       </w:r>
       <w:r>
         <w:t>.</w:t>
       </w:r>
       <w:r>
+        <w:t xml:space="preserve"> This file does not need to be manually created; if it does not exist already, </w:t>
+      </w:r>
+      <w:r>
+        <w:rPr>
+          <w:b/>
+        </w:rPr>
+        <w:t>Parser.</w:t>
+      </w:r>
+      <w:r>
+        <w:rPr>
+          <w:b/>
+        </w:rPr>
+        <w:t>exe</w:t>
+      </w:r>
+      <w:r>
+        <w:t xml:space="preserve"> will create it for you.</w:t>
+      </w:r>
+    </w:p>
+    <w:p>
+      <w:r>
+        <w:t xml:space="preserve">After running </w:t>
+      </w:r>
+      <w:r>
+        <w:rPr>
+          <w:b/>
+        </w:rPr>
+        <w:t>Parser.</w:t>
+      </w:r>
+      <w:r>
+        <w:rPr>
+          <w:b/>
+        </w:rPr>
+        <w:t>exe</w:t>
+      </w:r>
+      <w:r>
+        <w:t xml:space="preserve">, the file specified by Write file will contain the output. This file can be manually edited to eliminate any mistakes. </w:t>
+      </w:r>
+    </w:p>
+    <w:p>
+      <w:pPr>
+        <w:rPr>
+          <w:b/>
+        </w:rPr>
+      </w:pPr>
+      <w:r>
+        <w:t xml:space="preserve">The second program is </w:t>
+      </w:r>
+      <w:r>
+        <w:t xml:space="preserve">a PowerPoint macro that automatically creates the presentation from the vocabulary contained in the output file. The code is contained in the text file </w:t>
+      </w:r>
+      <w:r>
+        <w:rPr>
+          <w:b/>
+        </w:rPr>
+        <w:t>PowerpointCreator.txt</w:t>
+      </w:r>
+      <w:r>
+        <w:rPr>
+          <w:b/>
+        </w:rPr>
         <w:t xml:space="preserve"> </w:t>
       </w:r>
-      <w:bookmarkStart w:id="0" w:name="_GoBack"/>
-      <w:bookmarkEnd w:id="0"/>
-      <w:r>
-        <w:t xml:space="preserve">If the same write file is used twice, the second run will overwrite any data stored in the first. </w:t>
-      </w:r>
-      <w:proofErr w:type="gramStart"/>
-      <w:r>
-        <w:t>Therefore</w:t>
-      </w:r>
-      <w:proofErr w:type="gramEnd"/>
-      <w:r>
-        <w:t xml:space="preserve"> it is recommended to put all vocabulary words for a grade in one</w:t>
-      </w:r>
-      <w:r>
-        <w:t xml:space="preserve"> source</w:t>
-      </w:r>
-      <w:r>
-        <w:t xml:space="preserve"> file before running </w:t>
-      </w:r>
-      <w:r>
-        <w:rPr>
-          <w:b/>
-        </w:rPr>
-        <w:t>Parser.jar</w:t>
-      </w:r>
-      <w:r>
-        <w:t>.</w:t>
-      </w:r>
-      <w:r>
-        <w:t xml:space="preserve"> This file does not need to be manually created; if it does not exist already, </w:t>
-      </w:r>
-      <w:r>
-        <w:rPr>
-          <w:b/>
-        </w:rPr>
-        <w:t>Parser.jar</w:t>
-      </w:r>
-      <w:r>
-        <w:t xml:space="preserve"> will create it for you.</w:t>
-      </w:r>
-    </w:p>
-    <w:p>
-      <w:r>
-        <w:t xml:space="preserve">After running </w:t>
-      </w:r>
-      <w:r>
-        <w:rPr>
-          <w:b/>
-        </w:rPr>
-        <w:t>Parser.jar</w:t>
-      </w:r>
-      <w:r>
-        <w:t xml:space="preserve">, the file specified by Write file will contain the output. This file can be manually edited to eliminate any mistakes. </w:t>
-      </w:r>
-    </w:p>
-    <w:p>
-      <w:pPr>
-        <w:rPr>
-          <w:b/>
-        </w:rPr>
-      </w:pPr>
-      <w:r>
-        <w:t xml:space="preserve">The second program is </w:t>
-      </w:r>
-      <w:r>
-        <w:t xml:space="preserve">a PowerPoint macro that automatically creates the presentation from the vocabulary contained in the output file. The code is contained in the text file </w:t>
+    </w:p>
+    <w:p>
+      <w:r>
+        <w:lastRenderedPageBreak/>
+        <w:t xml:space="preserve">Note that if you want to skip the steps below for creating and running a macro, you may use </w:t>
+      </w:r>
+      <w:r>
+        <w:rPr>
+          <w:b/>
+        </w:rPr>
+        <w:t>Presentation1.pptm</w:t>
+      </w:r>
+      <w:r>
+        <w:t>, which should already have the macro loaded, along with the appropriate libraries. However you will still need parts of the following instructions to access</w:t>
+      </w:r>
+      <w:r>
+        <w:t xml:space="preserve"> and run</w:t>
+      </w:r>
+      <w:r>
+        <w:t xml:space="preserve"> it.</w:t>
+      </w:r>
+      <w:r>
+        <w:t xml:space="preserve"> If you are running PowerPoint 2003, the code in </w:t>
+      </w:r>
+      <w:r>
+        <w:rPr>
+          <w:b/>
+        </w:rPr>
+        <w:t>Presentation1.pptm</w:t>
+      </w:r>
+      <w:r>
+        <w:t xml:space="preserve"> will not apply. Instead, you will need to follow the instructions below, and instead of pasting the code from </w:t>
       </w:r>
       <w:r>
         <w:rPr>
@@ -470,72 +567,14 @@
         <w:t>PowerpointCreator.txt</w:t>
       </w:r>
       <w:r>
-        <w:rPr>
-          <w:b/>
-        </w:rPr>
-        <w:t xml:space="preserve"> </w:t>
-      </w:r>
-    </w:p>
-    <w:p>
-      <w:r>
-        <w:t xml:space="preserve">Note that if you want to skip the steps below for creating and running a macro, you may use </w:t>
-      </w:r>
-      <w:r>
-        <w:rPr>
-          <w:b/>
-        </w:rPr>
-        <w:t>Presentation1.pptm</w:t>
-      </w:r>
-      <w:r>
-        <w:t xml:space="preserve">, which should already have the macro loaded, along with the appropriate libraries. </w:t>
-      </w:r>
-      <w:proofErr w:type="gramStart"/>
-      <w:r>
-        <w:t>However</w:t>
-      </w:r>
-      <w:proofErr w:type="gramEnd"/>
-      <w:r>
-        <w:t xml:space="preserve"> you will still need parts of the following instructions to access</w:t>
-      </w:r>
-      <w:r>
-        <w:t xml:space="preserve"> and run</w:t>
-      </w:r>
-      <w:r>
-        <w:t xml:space="preserve"> it.</w:t>
-      </w:r>
-      <w:r>
-        <w:t xml:space="preserve"> If you are running </w:t>
-      </w:r>
-      <w:r>
-        <w:lastRenderedPageBreak/>
-        <w:t xml:space="preserve">PowerPoint 2003, the code in </w:t>
-      </w:r>
-      <w:r>
-        <w:rPr>
-          <w:b/>
-        </w:rPr>
-        <w:t>Presentation1.pptm</w:t>
-      </w:r>
-      <w:r>
-        <w:t xml:space="preserve"> will not apply. Instead, you will need to follow the instructions below, and instead of pasting the code from </w:t>
-      </w:r>
-      <w:r>
-        <w:rPr>
-          <w:b/>
-        </w:rPr>
-        <w:t>PowerpointCreator.txt</w:t>
-      </w:r>
-      <w:r>
         <w:t xml:space="preserve">, use the code in </w:t>
       </w:r>
-      <w:proofErr w:type="spellStart"/>
       <w:r>
         <w:rPr>
           <w:b/>
         </w:rPr>
         <w:t>PowerpointCreator</w:t>
       </w:r>
-      <w:proofErr w:type="spellEnd"/>
       <w:r>
         <w:rPr>
           <w:b/>
@@ -1004,7 +1043,6 @@
         </w:rPr>
         <w:t xml:space="preserve">tab. In the dialog box, type </w:t>
       </w:r>
-      <w:proofErr w:type="spellStart"/>
       <w:r>
         <w:rPr>
           <w:rFonts w:asciiTheme="minorHAnsi" w:hAnsiTheme="minorHAnsi" w:cstheme="minorHAnsi"/>
@@ -1015,7 +1053,6 @@
         </w:rPr>
         <w:t>PowerpointCreator</w:t>
       </w:r>
-      <w:proofErr w:type="spellEnd"/>
       <w:r>
         <w:rPr>
           <w:rFonts w:asciiTheme="minorHAnsi" w:hAnsiTheme="minorHAnsi" w:cstheme="minorHAnsi"/>
@@ -1131,7 +1168,6 @@
         </w:rPr>
         <w:t xml:space="preserve">(or </w:t>
       </w:r>
-      <w:proofErr w:type="spellStart"/>
       <w:r>
         <w:rPr>
           <w:rFonts w:asciiTheme="minorHAnsi" w:hAnsiTheme="minorHAnsi" w:cstheme="minorHAnsi"/>
@@ -1142,7 +1178,6 @@
         </w:rPr>
         <w:t>PowerpointCreator</w:t>
       </w:r>
-      <w:proofErr w:type="spellEnd"/>
       <w:r>
         <w:rPr>
           <w:rFonts w:asciiTheme="minorHAnsi" w:hAnsiTheme="minorHAnsi" w:cstheme="minorHAnsi"/>
@@ -1268,7 +1303,6 @@
         </w:rPr>
         <w:t xml:space="preserve">The behavior of this macro is controlled by the lines following </w:t>
       </w:r>
-      <w:proofErr w:type="gramStart"/>
       <w:r>
         <w:rPr>
           <w:rFonts w:asciiTheme="minorHAnsi" w:hAnsiTheme="minorHAnsi" w:cstheme="minorHAnsi"/>
@@ -1279,7 +1313,6 @@
         </w:rPr>
         <w:t>‘ PARAMETERS</w:t>
       </w:r>
-      <w:proofErr w:type="gramEnd"/>
       <w:r>
         <w:rPr>
           <w:rFonts w:asciiTheme="minorHAnsi" w:hAnsiTheme="minorHAnsi" w:cstheme="minorHAnsi"/>
@@ -1306,25 +1339,14 @@
           <w:szCs w:val="22"/>
         </w:rPr>
       </w:pPr>
-      <w:proofErr w:type="spellStart"/>
-      <w:r>
-        <w:rPr>
-          <w:rFonts w:asciiTheme="minorHAnsi" w:hAnsiTheme="minorHAnsi" w:cstheme="minorHAnsi"/>
-          <w:color w:val="2A2A2A"/>
-          <w:sz w:val="22"/>
-          <w:szCs w:val="22"/>
-        </w:rPr>
-        <w:t>FileName</w:t>
-      </w:r>
-      <w:proofErr w:type="spellEnd"/>
-      <w:r>
-        <w:rPr>
-          <w:rFonts w:asciiTheme="minorHAnsi" w:hAnsiTheme="minorHAnsi" w:cstheme="minorHAnsi"/>
-          <w:color w:val="2A2A2A"/>
-          <w:sz w:val="22"/>
-          <w:szCs w:val="22"/>
-        </w:rPr>
-        <w:t xml:space="preserve">: This is the location of the file to read in vocabulary from, i.e. the one created by </w:t>
+      <w:r>
+        <w:rPr>
+          <w:rFonts w:asciiTheme="minorHAnsi" w:hAnsiTheme="minorHAnsi" w:cstheme="minorHAnsi"/>
+          <w:color w:val="2A2A2A"/>
+          <w:sz w:val="22"/>
+          <w:szCs w:val="22"/>
+        </w:rPr>
+        <w:t xml:space="preserve">FileName: This is the location of the file to read in vocabulary from, i.e. the one created by </w:t>
       </w:r>
       <w:r>
         <w:rPr>
@@ -1371,7 +1393,6 @@
           <w:szCs w:val="22"/>
         </w:rPr>
       </w:pPr>
-      <w:proofErr w:type="spellStart"/>
       <w:r>
         <w:rPr>
           <w:rFonts w:asciiTheme="minorHAnsi" w:hAnsiTheme="minorHAnsi" w:cstheme="minorHAnsi"/>
@@ -1388,17 +1409,7 @@
           <w:sz w:val="22"/>
           <w:szCs w:val="22"/>
         </w:rPr>
-        <w:t>Name</w:t>
-      </w:r>
-      <w:proofErr w:type="spellEnd"/>
-      <w:r>
-        <w:rPr>
-          <w:rFonts w:asciiTheme="minorHAnsi" w:hAnsiTheme="minorHAnsi" w:cstheme="minorHAnsi"/>
-          <w:color w:val="2A2A2A"/>
-          <w:sz w:val="22"/>
-          <w:szCs w:val="22"/>
-        </w:rPr>
-        <w:t>: The image file containing the small home logo to display on each slide. It will hyperlink back to the table of contents slide. Do not include any directories; the file name is sufficient.</w:t>
+        <w:t>Name: The image file containing the small home logo to display on each slide. It will hyperlink back to the table of contents slide. Do not include any directories; the file name is sufficient.</w:t>
       </w:r>
       <w:r>
         <w:rPr>
@@ -1435,25 +1446,14 @@
           <w:szCs w:val="22"/>
         </w:rPr>
       </w:pPr>
-      <w:proofErr w:type="spellStart"/>
-      <w:r>
-        <w:rPr>
-          <w:rFonts w:asciiTheme="minorHAnsi" w:hAnsiTheme="minorHAnsi" w:cstheme="minorHAnsi"/>
-          <w:color w:val="2A2A2A"/>
-          <w:sz w:val="22"/>
-          <w:szCs w:val="22"/>
-        </w:rPr>
-        <w:t>DefaultTradSize</w:t>
-      </w:r>
-      <w:proofErr w:type="spellEnd"/>
-      <w:r>
-        <w:rPr>
-          <w:rFonts w:asciiTheme="minorHAnsi" w:hAnsiTheme="minorHAnsi" w:cstheme="minorHAnsi"/>
-          <w:color w:val="2A2A2A"/>
-          <w:sz w:val="22"/>
-          <w:szCs w:val="22"/>
-        </w:rPr>
-        <w:t>: This is the font size for traditional words, if they are shorter than three characters. Longer words will automatically scale.</w:t>
+      <w:r>
+        <w:rPr>
+          <w:rFonts w:asciiTheme="minorHAnsi" w:hAnsiTheme="minorHAnsi" w:cstheme="minorHAnsi"/>
+          <w:color w:val="2A2A2A"/>
+          <w:sz w:val="22"/>
+          <w:szCs w:val="22"/>
+        </w:rPr>
+        <w:t>DefaultTradSize: This is the font size for traditional words, if they are shorter than three characters. Longer words will automatically scale.</w:t>
       </w:r>
     </w:p>
     <w:p>
@@ -1472,25 +1472,14 @@
           <w:szCs w:val="22"/>
         </w:rPr>
       </w:pPr>
-      <w:proofErr w:type="spellStart"/>
-      <w:r>
-        <w:rPr>
-          <w:rFonts w:asciiTheme="minorHAnsi" w:hAnsiTheme="minorHAnsi" w:cstheme="minorHAnsi"/>
-          <w:color w:val="2A2A2A"/>
-          <w:sz w:val="22"/>
-          <w:szCs w:val="22"/>
-        </w:rPr>
-        <w:t>DefaultSimpSize</w:t>
-      </w:r>
-      <w:proofErr w:type="spellEnd"/>
-      <w:r>
-        <w:rPr>
-          <w:rFonts w:asciiTheme="minorHAnsi" w:hAnsiTheme="minorHAnsi" w:cstheme="minorHAnsi"/>
-          <w:color w:val="2A2A2A"/>
-          <w:sz w:val="22"/>
-          <w:szCs w:val="22"/>
-        </w:rPr>
-        <w:t>: This is the font size for simplified words, if they are shorter than three characters. Longer words will automatically scale.</w:t>
+      <w:r>
+        <w:rPr>
+          <w:rFonts w:asciiTheme="minorHAnsi" w:hAnsiTheme="minorHAnsi" w:cstheme="minorHAnsi"/>
+          <w:color w:val="2A2A2A"/>
+          <w:sz w:val="22"/>
+          <w:szCs w:val="22"/>
+        </w:rPr>
+        <w:t>DefaultSimpSize: This is the font size for simplified words, if they are shorter than three characters. Longer words will automatically scale.</w:t>
       </w:r>
     </w:p>
     <w:p>
@@ -1509,25 +1498,14 @@
           <w:szCs w:val="22"/>
         </w:rPr>
       </w:pPr>
-      <w:proofErr w:type="spellStart"/>
-      <w:r>
-        <w:rPr>
-          <w:rFonts w:asciiTheme="minorHAnsi" w:hAnsiTheme="minorHAnsi" w:cstheme="minorHAnsi"/>
-          <w:color w:val="2A2A2A"/>
-          <w:sz w:val="22"/>
-          <w:szCs w:val="22"/>
-        </w:rPr>
-        <w:t>DefaultPadding</w:t>
-      </w:r>
-      <w:proofErr w:type="spellEnd"/>
-      <w:r>
-        <w:rPr>
-          <w:rFonts w:asciiTheme="minorHAnsi" w:hAnsiTheme="minorHAnsi" w:cstheme="minorHAnsi"/>
-          <w:color w:val="2A2A2A"/>
-          <w:sz w:val="22"/>
-          <w:szCs w:val="22"/>
-        </w:rPr>
-        <w:t>: This is the space maintained between traditional and simplified text boxes.</w:t>
+      <w:r>
+        <w:rPr>
+          <w:rFonts w:asciiTheme="minorHAnsi" w:hAnsiTheme="minorHAnsi" w:cstheme="minorHAnsi"/>
+          <w:color w:val="2A2A2A"/>
+          <w:sz w:val="22"/>
+          <w:szCs w:val="22"/>
+        </w:rPr>
+        <w:t>DefaultPadding: This is the space maintained between traditional and simplified text boxes.</w:t>
       </w:r>
     </w:p>
     <w:p>
@@ -1546,25 +1524,14 @@
           <w:szCs w:val="22"/>
         </w:rPr>
       </w:pPr>
-      <w:proofErr w:type="spellStart"/>
-      <w:r>
-        <w:rPr>
-          <w:rFonts w:asciiTheme="minorHAnsi" w:hAnsiTheme="minorHAnsi" w:cstheme="minorHAnsi"/>
-          <w:color w:val="2A2A2A"/>
-          <w:sz w:val="22"/>
-          <w:szCs w:val="22"/>
-        </w:rPr>
-        <w:t>Fontname</w:t>
-      </w:r>
-      <w:proofErr w:type="spellEnd"/>
-      <w:r>
-        <w:rPr>
-          <w:rFonts w:asciiTheme="minorHAnsi" w:hAnsiTheme="minorHAnsi" w:cstheme="minorHAnsi"/>
-          <w:color w:val="2A2A2A"/>
-          <w:sz w:val="22"/>
-          <w:szCs w:val="22"/>
-        </w:rPr>
-        <w:t xml:space="preserve">: The font to display characters in. Do not forget to include double quotes. </w:t>
+      <w:r>
+        <w:rPr>
+          <w:rFonts w:asciiTheme="minorHAnsi" w:hAnsiTheme="minorHAnsi" w:cstheme="minorHAnsi"/>
+          <w:color w:val="2A2A2A"/>
+          <w:sz w:val="22"/>
+          <w:szCs w:val="22"/>
+        </w:rPr>
+        <w:t xml:space="preserve">Fontname: The font to display characters in. Do not forget to include double quotes. </w:t>
       </w:r>
     </w:p>
     <w:p>
@@ -1583,25 +1550,14 @@
           <w:szCs w:val="22"/>
         </w:rPr>
       </w:pPr>
-      <w:proofErr w:type="spellStart"/>
-      <w:r>
-        <w:rPr>
-          <w:rFonts w:asciiTheme="minorHAnsi" w:hAnsiTheme="minorHAnsi" w:cstheme="minorHAnsi"/>
-          <w:color w:val="2A2A2A"/>
-          <w:sz w:val="22"/>
-          <w:szCs w:val="22"/>
-        </w:rPr>
-        <w:t>TradBold</w:t>
-      </w:r>
-      <w:proofErr w:type="spellEnd"/>
-      <w:r>
-        <w:rPr>
-          <w:rFonts w:asciiTheme="minorHAnsi" w:hAnsiTheme="minorHAnsi" w:cstheme="minorHAnsi"/>
-          <w:color w:val="2A2A2A"/>
-          <w:sz w:val="22"/>
-          <w:szCs w:val="22"/>
-        </w:rPr>
-        <w:t>: Defaults to true. Controls if traditional characters are bolded.</w:t>
+      <w:r>
+        <w:rPr>
+          <w:rFonts w:asciiTheme="minorHAnsi" w:hAnsiTheme="minorHAnsi" w:cstheme="minorHAnsi"/>
+          <w:color w:val="2A2A2A"/>
+          <w:sz w:val="22"/>
+          <w:szCs w:val="22"/>
+        </w:rPr>
+        <w:t>TradBold: Defaults to true. Controls if traditional characters are bolded.</w:t>
       </w:r>
     </w:p>
     <w:p>
@@ -1620,25 +1576,14 @@
           <w:szCs w:val="22"/>
         </w:rPr>
       </w:pPr>
-      <w:proofErr w:type="spellStart"/>
-      <w:r>
-        <w:rPr>
-          <w:rFonts w:asciiTheme="minorHAnsi" w:hAnsiTheme="minorHAnsi" w:cstheme="minorHAnsi"/>
-          <w:color w:val="2A2A2A"/>
-          <w:sz w:val="22"/>
-          <w:szCs w:val="22"/>
-        </w:rPr>
-        <w:t>SimpBold</w:t>
-      </w:r>
-      <w:proofErr w:type="spellEnd"/>
-      <w:r>
-        <w:rPr>
-          <w:rFonts w:asciiTheme="minorHAnsi" w:hAnsiTheme="minorHAnsi" w:cstheme="minorHAnsi"/>
-          <w:color w:val="2A2A2A"/>
-          <w:sz w:val="22"/>
-          <w:szCs w:val="22"/>
-        </w:rPr>
-        <w:t>: Defaults to true. Controls if simplified characters are bolded.</w:t>
+      <w:r>
+        <w:rPr>
+          <w:rFonts w:asciiTheme="minorHAnsi" w:hAnsiTheme="minorHAnsi" w:cstheme="minorHAnsi"/>
+          <w:color w:val="2A2A2A"/>
+          <w:sz w:val="22"/>
+          <w:szCs w:val="22"/>
+        </w:rPr>
+        <w:t>SimpBold: Defaults to true. Controls if simplified characters are bolded.</w:t>
       </w:r>
     </w:p>
     <w:p>
@@ -1657,65 +1602,14 @@
           <w:szCs w:val="22"/>
         </w:rPr>
       </w:pPr>
-      <w:proofErr w:type="spellStart"/>
-      <w:r>
-        <w:rPr>
-          <w:rFonts w:asciiTheme="minorHAnsi" w:hAnsiTheme="minorHAnsi" w:cstheme="minorHAnsi"/>
-          <w:color w:val="2A2A2A"/>
-          <w:sz w:val="22"/>
-          <w:szCs w:val="22"/>
-        </w:rPr>
-        <w:t>TradRed</w:t>
-      </w:r>
-      <w:proofErr w:type="spellEnd"/>
-      <w:r>
-        <w:rPr>
-          <w:rFonts w:asciiTheme="minorHAnsi" w:hAnsiTheme="minorHAnsi" w:cstheme="minorHAnsi"/>
-          <w:color w:val="2A2A2A"/>
-          <w:sz w:val="22"/>
-          <w:szCs w:val="22"/>
-        </w:rPr>
-        <w:t xml:space="preserve">, </w:t>
-      </w:r>
-      <w:proofErr w:type="spellStart"/>
-      <w:r>
-        <w:rPr>
-          <w:rFonts w:asciiTheme="minorHAnsi" w:hAnsiTheme="minorHAnsi" w:cstheme="minorHAnsi"/>
-          <w:color w:val="2A2A2A"/>
-          <w:sz w:val="22"/>
-          <w:szCs w:val="22"/>
-        </w:rPr>
-        <w:t>TradBlue</w:t>
-      </w:r>
-      <w:proofErr w:type="spellEnd"/>
-      <w:r>
-        <w:rPr>
-          <w:rFonts w:asciiTheme="minorHAnsi" w:hAnsiTheme="minorHAnsi" w:cstheme="minorHAnsi"/>
-          <w:color w:val="2A2A2A"/>
-          <w:sz w:val="22"/>
-          <w:szCs w:val="22"/>
-        </w:rPr>
-        <w:t xml:space="preserve">, </w:t>
-      </w:r>
-      <w:proofErr w:type="spellStart"/>
-      <w:r>
-        <w:rPr>
-          <w:rFonts w:asciiTheme="minorHAnsi" w:hAnsiTheme="minorHAnsi" w:cstheme="minorHAnsi"/>
-          <w:color w:val="2A2A2A"/>
-          <w:sz w:val="22"/>
-          <w:szCs w:val="22"/>
-        </w:rPr>
-        <w:t>TradGreen</w:t>
-      </w:r>
-      <w:proofErr w:type="spellEnd"/>
-      <w:r>
-        <w:rPr>
-          <w:rFonts w:asciiTheme="minorHAnsi" w:hAnsiTheme="minorHAnsi" w:cstheme="minorHAnsi"/>
-          <w:color w:val="2A2A2A"/>
-          <w:sz w:val="22"/>
-          <w:szCs w:val="22"/>
-        </w:rPr>
-        <w:t>: Controls the colour of traditional characters, as an RGB colour. Defaults to black.</w:t>
+      <w:r>
+        <w:rPr>
+          <w:rFonts w:asciiTheme="minorHAnsi" w:hAnsiTheme="minorHAnsi" w:cstheme="minorHAnsi"/>
+          <w:color w:val="2A2A2A"/>
+          <w:sz w:val="22"/>
+          <w:szCs w:val="22"/>
+        </w:rPr>
+        <w:t>TradRed, TradBlue, TradGreen: Controls the colour of traditional characters, as an RGB colour. Defaults to black.</w:t>
       </w:r>
     </w:p>
     <w:p>
@@ -1734,65 +1628,14 @@
           <w:szCs w:val="22"/>
         </w:rPr>
       </w:pPr>
-      <w:proofErr w:type="spellStart"/>
-      <w:r>
-        <w:rPr>
-          <w:rFonts w:asciiTheme="minorHAnsi" w:hAnsiTheme="minorHAnsi" w:cstheme="minorHAnsi"/>
-          <w:color w:val="2A2A2A"/>
-          <w:sz w:val="22"/>
-          <w:szCs w:val="22"/>
-        </w:rPr>
-        <w:t>SimpRed</w:t>
-      </w:r>
-      <w:proofErr w:type="spellEnd"/>
-      <w:r>
-        <w:rPr>
-          <w:rFonts w:asciiTheme="minorHAnsi" w:hAnsiTheme="minorHAnsi" w:cstheme="minorHAnsi"/>
-          <w:color w:val="2A2A2A"/>
-          <w:sz w:val="22"/>
-          <w:szCs w:val="22"/>
-        </w:rPr>
-        <w:t xml:space="preserve">, </w:t>
-      </w:r>
-      <w:proofErr w:type="spellStart"/>
-      <w:r>
-        <w:rPr>
-          <w:rFonts w:asciiTheme="minorHAnsi" w:hAnsiTheme="minorHAnsi" w:cstheme="minorHAnsi"/>
-          <w:color w:val="2A2A2A"/>
-          <w:sz w:val="22"/>
-          <w:szCs w:val="22"/>
-        </w:rPr>
-        <w:t>SimpBlue</w:t>
-      </w:r>
-      <w:proofErr w:type="spellEnd"/>
-      <w:r>
-        <w:rPr>
-          <w:rFonts w:asciiTheme="minorHAnsi" w:hAnsiTheme="minorHAnsi" w:cstheme="minorHAnsi"/>
-          <w:color w:val="2A2A2A"/>
-          <w:sz w:val="22"/>
-          <w:szCs w:val="22"/>
-        </w:rPr>
-        <w:t xml:space="preserve">, </w:t>
-      </w:r>
-      <w:proofErr w:type="spellStart"/>
-      <w:r>
-        <w:rPr>
-          <w:rFonts w:asciiTheme="minorHAnsi" w:hAnsiTheme="minorHAnsi" w:cstheme="minorHAnsi"/>
-          <w:color w:val="2A2A2A"/>
-          <w:sz w:val="22"/>
-          <w:szCs w:val="22"/>
-        </w:rPr>
-        <w:t>SimpGreen</w:t>
-      </w:r>
-      <w:proofErr w:type="spellEnd"/>
-      <w:r>
-        <w:rPr>
-          <w:rFonts w:asciiTheme="minorHAnsi" w:hAnsiTheme="minorHAnsi" w:cstheme="minorHAnsi"/>
-          <w:color w:val="2A2A2A"/>
-          <w:sz w:val="22"/>
-          <w:szCs w:val="22"/>
-        </w:rPr>
-        <w:t>: Controls the colour of simplified characters, as an RGB colour. Defaults to blue.</w:t>
+      <w:r>
+        <w:rPr>
+          <w:rFonts w:asciiTheme="minorHAnsi" w:hAnsiTheme="minorHAnsi" w:cstheme="minorHAnsi"/>
+          <w:color w:val="2A2A2A"/>
+          <w:sz w:val="22"/>
+          <w:szCs w:val="22"/>
+        </w:rPr>
+        <w:t>SimpRed, SimpBlue, SimpGreen: Controls the colour of simplified characters, as an RGB colour. Defaults to blue.</w:t>
       </w:r>
     </w:p>
     <w:p>
@@ -1811,25 +1654,14 @@
           <w:szCs w:val="22"/>
         </w:rPr>
       </w:pPr>
-      <w:proofErr w:type="spellStart"/>
-      <w:r>
-        <w:rPr>
-          <w:rFonts w:asciiTheme="minorHAnsi" w:hAnsiTheme="minorHAnsi" w:cstheme="minorHAnsi"/>
-          <w:color w:val="2A2A2A"/>
-          <w:sz w:val="22"/>
-          <w:szCs w:val="22"/>
-        </w:rPr>
-        <w:t>ColumnNum</w:t>
-      </w:r>
-      <w:proofErr w:type="spellEnd"/>
-      <w:r>
-        <w:rPr>
-          <w:rFonts w:asciiTheme="minorHAnsi" w:hAnsiTheme="minorHAnsi" w:cstheme="minorHAnsi"/>
-          <w:color w:val="2A2A2A"/>
-          <w:sz w:val="22"/>
-          <w:szCs w:val="22"/>
-        </w:rPr>
-        <w:t xml:space="preserve">: The number of columns to include in the table of contents on the first slide. Defaults to 20. The number of rows </w:t>
+      <w:r>
+        <w:rPr>
+          <w:rFonts w:asciiTheme="minorHAnsi" w:hAnsiTheme="minorHAnsi" w:cstheme="minorHAnsi"/>
+          <w:color w:val="2A2A2A"/>
+          <w:sz w:val="22"/>
+          <w:szCs w:val="22"/>
+        </w:rPr>
+        <w:t xml:space="preserve">ColumnNum: The number of columns to include in the table of contents on the first slide. Defaults to 20. The number of rows </w:t>
       </w:r>
       <w:r>
         <w:rPr>
@@ -1868,7 +1700,17 @@
           <w:sz w:val="22"/>
           <w:szCs w:val="22"/>
         </w:rPr>
-        <w:t>. A slide title will need to be added, and the size and formatting of the table of contents will need to be adjusted.</w:t>
+        <w:t xml:space="preserve">. A slide title will need to be added, and the size and </w:t>
+      </w:r>
+      <w:r>
+        <w:rPr>
+          <w:rFonts w:asciiTheme="minorHAnsi" w:hAnsiTheme="minorHAnsi" w:cstheme="minorHAnsi"/>
+          <w:color w:val="2A2A2A"/>
+          <w:sz w:val="22"/>
+          <w:szCs w:val="22"/>
+        </w:rPr>
+        <w:lastRenderedPageBreak/>
+        <w:t>formatting of the table of contents will need to be adjusted.</w:t>
       </w:r>
       <w:r>
         <w:rPr>
@@ -1898,7 +1740,6 @@
           <w:sz w:val="22"/>
           <w:szCs w:val="22"/>
         </w:rPr>
-        <w:lastRenderedPageBreak/>
         <w:t>Due to the time-consuming process of setting up and running macros, it is recommended that for all grades, only one Macro-Enabled Presentation is created</w:t>
       </w:r>
       <w:r>
@@ -2115,67 +1956,7 @@
           <w:sz w:val="20"/>
           <w:szCs w:val="20"/>
         </w:rPr>
-        <w:t>(</w:t>
-      </w:r>
-      <w:proofErr w:type="spellStart"/>
-      <w:r>
-        <w:rPr>
-          <w:rStyle w:val="termtext"/>
-          <w:rFonts w:ascii="Courier New" w:hAnsi="Courier New" w:cs="Courier New"/>
-          <w:sz w:val="20"/>
-          <w:szCs w:val="20"/>
-        </w:rPr>
-        <w:t>xiāng</w:t>
-      </w:r>
-      <w:proofErr w:type="spellEnd"/>
-      <w:r>
-        <w:rPr>
-          <w:rStyle w:val="termtext"/>
-          <w:rFonts w:ascii="Courier New" w:hAnsi="Courier New" w:cs="Courier New"/>
-          <w:sz w:val="20"/>
-          <w:szCs w:val="20"/>
-        </w:rPr>
-        <w:t xml:space="preserve"> </w:t>
-      </w:r>
-      <w:proofErr w:type="spellStart"/>
-      <w:r>
-        <w:rPr>
-          <w:rStyle w:val="termtext"/>
-          <w:rFonts w:ascii="Courier New" w:hAnsi="Courier New" w:cs="Courier New"/>
-          <w:sz w:val="20"/>
-          <w:szCs w:val="20"/>
-        </w:rPr>
-        <w:t>pēn</w:t>
-      </w:r>
-      <w:proofErr w:type="spellEnd"/>
-      <w:r>
-        <w:rPr>
-          <w:rStyle w:val="termtext"/>
-          <w:rFonts w:ascii="Courier New" w:hAnsi="Courier New" w:cs="Courier New"/>
-          <w:sz w:val="20"/>
-          <w:szCs w:val="20"/>
-        </w:rPr>
-        <w:t xml:space="preserve"> </w:t>
-      </w:r>
-      <w:proofErr w:type="spellStart"/>
-      <w:r>
-        <w:rPr>
-          <w:rStyle w:val="termtext"/>
-          <w:rFonts w:ascii="Courier New" w:hAnsi="Courier New" w:cs="Courier New"/>
-          <w:sz w:val="20"/>
-          <w:szCs w:val="20"/>
-        </w:rPr>
-        <w:t>pēn</w:t>
-      </w:r>
-      <w:proofErr w:type="spellEnd"/>
-      <w:r>
-        <w:rPr>
-          <w:rStyle w:val="termtext"/>
-          <w:rFonts w:ascii="Courier New" w:hAnsi="Courier New" w:cs="Courier New"/>
-          <w:sz w:val="20"/>
-          <w:szCs w:val="20"/>
-        </w:rPr>
-        <w:t>) delicious</w:t>
+        <w:t>(xiāng pēn pēn) delicious</w:t>
       </w:r>
     </w:p>
     <w:p>
@@ -2226,67 +2007,7 @@
           <w:sz w:val="20"/>
           <w:szCs w:val="20"/>
         </w:rPr>
-        <w:t>(</w:t>
-      </w:r>
-      <w:proofErr w:type="spellStart"/>
-      <w:r>
-        <w:rPr>
-          <w:rStyle w:val="termtext"/>
-          <w:rFonts w:ascii="Courier New" w:hAnsi="Courier New" w:cs="Courier New"/>
-          <w:sz w:val="20"/>
-          <w:szCs w:val="20"/>
-        </w:rPr>
-        <w:t>rè</w:t>
-      </w:r>
-      <w:proofErr w:type="spellEnd"/>
-      <w:r>
-        <w:rPr>
-          <w:rStyle w:val="termtext"/>
-          <w:rFonts w:ascii="Courier New" w:hAnsi="Courier New" w:cs="Courier New"/>
-          <w:sz w:val="20"/>
-          <w:szCs w:val="20"/>
-        </w:rPr>
-        <w:t xml:space="preserve"> </w:t>
-      </w:r>
-      <w:proofErr w:type="spellStart"/>
-      <w:r>
-        <w:rPr>
-          <w:rStyle w:val="termtext"/>
-          <w:rFonts w:ascii="Courier New" w:hAnsi="Courier New" w:cs="Courier New"/>
-          <w:sz w:val="20"/>
-          <w:szCs w:val="20"/>
-        </w:rPr>
-        <w:t>téng</w:t>
-      </w:r>
-      <w:proofErr w:type="spellEnd"/>
-      <w:r>
-        <w:rPr>
-          <w:rStyle w:val="termtext"/>
-          <w:rFonts w:ascii="Courier New" w:hAnsi="Courier New" w:cs="Courier New"/>
-          <w:sz w:val="20"/>
-          <w:szCs w:val="20"/>
-        </w:rPr>
-        <w:t xml:space="preserve"> </w:t>
-      </w:r>
-      <w:proofErr w:type="spellStart"/>
-      <w:r>
-        <w:rPr>
-          <w:rStyle w:val="termtext"/>
-          <w:rFonts w:ascii="Courier New" w:hAnsi="Courier New" w:cs="Courier New"/>
-          <w:sz w:val="20"/>
-          <w:szCs w:val="20"/>
-        </w:rPr>
-        <w:t>téng</w:t>
-      </w:r>
-      <w:proofErr w:type="spellEnd"/>
-      <w:r>
-        <w:rPr>
-          <w:rStyle w:val="termtext"/>
-          <w:rFonts w:ascii="Courier New" w:hAnsi="Courier New" w:cs="Courier New"/>
-          <w:sz w:val="20"/>
-          <w:szCs w:val="20"/>
-        </w:rPr>
-        <w:t>) hot</w:t>
+        <w:t>(rè téng téng) hot</w:t>
       </w:r>
     </w:p>
     <w:p>
@@ -2337,47 +2058,7 @@
           <w:sz w:val="20"/>
           <w:szCs w:val="20"/>
         </w:rPr>
-        <w:t>(</w:t>
-      </w:r>
-      <w:proofErr w:type="spellStart"/>
-      <w:r>
-        <w:rPr>
-          <w:rStyle w:val="termtext"/>
-          <w:rFonts w:ascii="Courier New" w:hAnsi="Courier New" w:cs="Courier New"/>
-          <w:sz w:val="20"/>
-          <w:szCs w:val="20"/>
-        </w:rPr>
-        <w:t>bāo</w:t>
-      </w:r>
-      <w:proofErr w:type="spellEnd"/>
-      <w:r>
-        <w:rPr>
-          <w:rStyle w:val="termtext"/>
-          <w:rFonts w:ascii="Courier New" w:hAnsi="Courier New" w:cs="Courier New"/>
-          <w:sz w:val="20"/>
-          <w:szCs w:val="20"/>
-        </w:rPr>
-        <w:t xml:space="preserve"> </w:t>
-      </w:r>
-      <w:proofErr w:type="spellStart"/>
-      <w:r>
-        <w:rPr>
-          <w:rStyle w:val="termtext"/>
-          <w:rFonts w:ascii="Courier New" w:hAnsi="Courier New" w:cs="Courier New"/>
-          <w:sz w:val="20"/>
-          <w:szCs w:val="20"/>
-        </w:rPr>
-        <w:t>zi</w:t>
-      </w:r>
-      <w:proofErr w:type="spellEnd"/>
-      <w:r>
-        <w:rPr>
-          <w:rStyle w:val="termtext"/>
-          <w:rFonts w:ascii="Courier New" w:hAnsi="Courier New" w:cs="Courier New"/>
-          <w:sz w:val="20"/>
-          <w:szCs w:val="20"/>
-        </w:rPr>
-        <w:t>) steamed stuffed bun</w:t>
+        <w:t>(bāo zi) steamed stuffed bun</w:t>
       </w:r>
     </w:p>
     <w:p>
@@ -2428,27 +2109,7 @@
           <w:sz w:val="20"/>
           <w:szCs w:val="20"/>
         </w:rPr>
-        <w:t>(</w:t>
-      </w:r>
-      <w:proofErr w:type="spellStart"/>
-      <w:r>
-        <w:rPr>
-          <w:rStyle w:val="termtext"/>
-          <w:rFonts w:ascii="Courier New" w:hAnsi="Courier New" w:cs="Courier New"/>
-          <w:sz w:val="20"/>
-          <w:szCs w:val="20"/>
-        </w:rPr>
-        <w:t>lóu</w:t>
-      </w:r>
-      <w:proofErr w:type="spellEnd"/>
-      <w:r>
-        <w:rPr>
-          <w:rStyle w:val="termtext"/>
-          <w:rFonts w:ascii="Courier New" w:hAnsi="Courier New" w:cs="Courier New"/>
-          <w:sz w:val="20"/>
-          <w:szCs w:val="20"/>
-        </w:rPr>
-        <w:t>) particle expressing chagrin</w:t>
+        <w:t>(lóu) particle expressing chagrin</w:t>
       </w:r>
     </w:p>
     <w:p>
@@ -2490,27 +2151,7 @@
           <w:sz w:val="20"/>
           <w:szCs w:val="20"/>
         </w:rPr>
-        <w:t>(</w:t>
-      </w:r>
-      <w:proofErr w:type="spellStart"/>
-      <w:r>
-        <w:rPr>
-          <w:rStyle w:val="termtext"/>
-          <w:rFonts w:ascii="Courier New" w:hAnsi="Courier New" w:cs="Courier New"/>
-          <w:sz w:val="20"/>
-          <w:szCs w:val="20"/>
-        </w:rPr>
-        <w:t>yōu</w:t>
-      </w:r>
-      <w:proofErr w:type="spellEnd"/>
-      <w:r>
-        <w:rPr>
-          <w:rStyle w:val="termtext"/>
-          <w:rFonts w:ascii="Courier New" w:hAnsi="Courier New" w:cs="Courier New"/>
-          <w:sz w:val="20"/>
-          <w:szCs w:val="20"/>
-        </w:rPr>
-        <w:t>) deer bleating</w:t>
+        <w:t>(yōu) deer bleating</w:t>
       </w:r>
     </w:p>
     <w:p>
@@ -2561,27 +2202,7 @@
           <w:sz w:val="20"/>
           <w:szCs w:val="20"/>
         </w:rPr>
-        <w:t>(</w:t>
-      </w:r>
-      <w:proofErr w:type="spellStart"/>
-      <w:r>
-        <w:rPr>
-          <w:rStyle w:val="termtext"/>
-          <w:rFonts w:ascii="Courier New" w:hAnsi="Courier New" w:cs="Courier New"/>
-          <w:sz w:val="20"/>
-          <w:szCs w:val="20"/>
-        </w:rPr>
-        <w:t>líng</w:t>
-      </w:r>
-      <w:proofErr w:type="spellEnd"/>
-      <w:r>
-        <w:rPr>
-          <w:rStyle w:val="termtext"/>
-          <w:rFonts w:ascii="Courier New" w:hAnsi="Courier New" w:cs="Courier New"/>
-          <w:sz w:val="20"/>
-          <w:szCs w:val="20"/>
-        </w:rPr>
-        <w:t>) skilled</w:t>
+        <w:t>(líng) skilled</w:t>
       </w:r>
     </w:p>
     <w:p>
@@ -2632,47 +2253,7 @@
           <w:sz w:val="20"/>
           <w:szCs w:val="20"/>
         </w:rPr>
-        <w:t>(</w:t>
-      </w:r>
-      <w:proofErr w:type="spellStart"/>
-      <w:r>
-        <w:rPr>
-          <w:rStyle w:val="termtext"/>
-          <w:rFonts w:ascii="Courier New" w:hAnsi="Courier New" w:cs="Courier New"/>
-          <w:sz w:val="20"/>
-          <w:szCs w:val="20"/>
-        </w:rPr>
-        <w:t>chī</w:t>
-      </w:r>
-      <w:proofErr w:type="spellEnd"/>
-      <w:r>
-        <w:rPr>
-          <w:rStyle w:val="termtext"/>
-          <w:rFonts w:ascii="Courier New" w:hAnsi="Courier New" w:cs="Courier New"/>
-          <w:sz w:val="20"/>
-          <w:szCs w:val="20"/>
-        </w:rPr>
-        <w:t xml:space="preserve"> </w:t>
-      </w:r>
-      <w:proofErr w:type="spellStart"/>
-      <w:r>
-        <w:rPr>
-          <w:rStyle w:val="termtext"/>
-          <w:rFonts w:ascii="Courier New" w:hAnsi="Courier New" w:cs="Courier New"/>
-          <w:sz w:val="20"/>
-          <w:szCs w:val="20"/>
-        </w:rPr>
-        <w:t>xiàng</w:t>
-      </w:r>
-      <w:proofErr w:type="spellEnd"/>
-      <w:r>
-        <w:rPr>
-          <w:rStyle w:val="termtext"/>
-          <w:rFonts w:ascii="Courier New" w:hAnsi="Courier New" w:cs="Courier New"/>
-          <w:sz w:val="20"/>
-          <w:szCs w:val="20"/>
-        </w:rPr>
-        <w:t>) eating manners</w:t>
+        <w:t>(chī xiàng) eating manners</w:t>
       </w:r>
     </w:p>
     <w:p>
@@ -2723,47 +2304,7 @@
           <w:sz w:val="20"/>
           <w:szCs w:val="20"/>
         </w:rPr>
-        <w:t>(</w:t>
-      </w:r>
-      <w:proofErr w:type="spellStart"/>
-      <w:r>
-        <w:rPr>
-          <w:rStyle w:val="termtext"/>
-          <w:rFonts w:ascii="Courier New" w:hAnsi="Courier New" w:cs="Courier New"/>
-          <w:sz w:val="20"/>
-          <w:szCs w:val="20"/>
-        </w:rPr>
-        <w:t>guī</w:t>
-      </w:r>
-      <w:proofErr w:type="spellEnd"/>
-      <w:r>
-        <w:rPr>
-          <w:rStyle w:val="termtext"/>
-          <w:rFonts w:ascii="Courier New" w:hAnsi="Courier New" w:cs="Courier New"/>
-          <w:sz w:val="20"/>
-          <w:szCs w:val="20"/>
-        </w:rPr>
-        <w:t xml:space="preserve"> </w:t>
-      </w:r>
-      <w:proofErr w:type="spellStart"/>
-      <w:r>
-        <w:rPr>
-          <w:rStyle w:val="termtext"/>
-          <w:rFonts w:ascii="Courier New" w:hAnsi="Courier New" w:cs="Courier New"/>
-          <w:sz w:val="20"/>
-          <w:szCs w:val="20"/>
-        </w:rPr>
-        <w:t>jǔ</w:t>
-      </w:r>
-      <w:proofErr w:type="spellEnd"/>
-      <w:r>
-        <w:rPr>
-          <w:rStyle w:val="termtext"/>
-          <w:rFonts w:ascii="Courier New" w:hAnsi="Courier New" w:cs="Courier New"/>
-          <w:sz w:val="20"/>
-          <w:szCs w:val="20"/>
-        </w:rPr>
-        <w:t>) rule</w:t>
+        <w:t>(guī jǔ) rule</w:t>
       </w:r>
     </w:p>
     <w:p>
@@ -2805,27 +2346,7 @@
           <w:sz w:val="20"/>
           <w:szCs w:val="20"/>
         </w:rPr>
-        <w:t>(</w:t>
-      </w:r>
-      <w:proofErr w:type="spellStart"/>
-      <w:r>
-        <w:rPr>
-          <w:rStyle w:val="termtext"/>
-          <w:rFonts w:ascii="Courier New" w:hAnsi="Courier New" w:cs="Courier New"/>
-          <w:sz w:val="20"/>
-          <w:szCs w:val="20"/>
-        </w:rPr>
-        <w:t>sāi</w:t>
-      </w:r>
-      <w:proofErr w:type="spellEnd"/>
-      <w:r>
-        <w:rPr>
-          <w:rStyle w:val="termtext"/>
-          <w:rFonts w:ascii="Courier New" w:hAnsi="Courier New" w:cs="Courier New"/>
-          <w:sz w:val="20"/>
-          <w:szCs w:val="20"/>
-        </w:rPr>
-        <w:t>) stuff</w:t>
+        <w:t>(sāi) stuff</w:t>
       </w:r>
     </w:p>
     <w:p>
@@ -2876,47 +2397,7 @@
           <w:sz w:val="20"/>
           <w:szCs w:val="20"/>
         </w:rPr>
-        <w:t>(</w:t>
-      </w:r>
-      <w:proofErr w:type="spellStart"/>
-      <w:r>
-        <w:rPr>
-          <w:rStyle w:val="termtext"/>
-          <w:rFonts w:ascii="Courier New" w:hAnsi="Courier New" w:cs="Courier New"/>
-          <w:sz w:val="20"/>
-          <w:szCs w:val="20"/>
-        </w:rPr>
-        <w:t>luàn</w:t>
-      </w:r>
-      <w:proofErr w:type="spellEnd"/>
-      <w:r>
-        <w:rPr>
-          <w:rStyle w:val="termtext"/>
-          <w:rFonts w:ascii="Courier New" w:hAnsi="Courier New" w:cs="Courier New"/>
-          <w:sz w:val="20"/>
-          <w:szCs w:val="20"/>
-        </w:rPr>
-        <w:t xml:space="preserve"> </w:t>
-      </w:r>
-      <w:proofErr w:type="spellStart"/>
-      <w:r>
-        <w:rPr>
-          <w:rStyle w:val="termtext"/>
-          <w:rFonts w:ascii="Courier New" w:hAnsi="Courier New" w:cs="Courier New"/>
-          <w:sz w:val="20"/>
-          <w:szCs w:val="20"/>
-        </w:rPr>
-        <w:t>jiǎng</w:t>
-      </w:r>
-      <w:proofErr w:type="spellEnd"/>
-      <w:r>
-        <w:rPr>
-          <w:rStyle w:val="termtext"/>
-          <w:rFonts w:ascii="Courier New" w:hAnsi="Courier New" w:cs="Courier New"/>
-          <w:sz w:val="20"/>
-          <w:szCs w:val="20"/>
-        </w:rPr>
-        <w:t>) say what should not be said</w:t>
+        <w:t>(luàn jiǎng) say what should not be said</w:t>
       </w:r>
     </w:p>
     <w:p>
@@ -2967,47 +2448,7 @@
           <w:sz w:val="20"/>
           <w:szCs w:val="20"/>
         </w:rPr>
-        <w:t>(</w:t>
-      </w:r>
-      <w:proofErr w:type="spellStart"/>
-      <w:r>
-        <w:rPr>
-          <w:rStyle w:val="termtext"/>
-          <w:rFonts w:ascii="Courier New" w:hAnsi="Courier New" w:cs="Courier New"/>
-          <w:sz w:val="20"/>
-          <w:szCs w:val="20"/>
-        </w:rPr>
-        <w:t>gào</w:t>
-      </w:r>
-      <w:proofErr w:type="spellEnd"/>
-      <w:r>
-        <w:rPr>
-          <w:rStyle w:val="termtext"/>
-          <w:rFonts w:ascii="Courier New" w:hAnsi="Courier New" w:cs="Courier New"/>
-          <w:sz w:val="20"/>
-          <w:szCs w:val="20"/>
-        </w:rPr>
-        <w:t xml:space="preserve"> </w:t>
-      </w:r>
-      <w:proofErr w:type="spellStart"/>
-      <w:r>
-        <w:rPr>
-          <w:rStyle w:val="termtext"/>
-          <w:rFonts w:ascii="Courier New" w:hAnsi="Courier New" w:cs="Courier New"/>
-          <w:sz w:val="20"/>
-          <w:szCs w:val="20"/>
-        </w:rPr>
-        <w:t>zhuàng</w:t>
-      </w:r>
-      <w:proofErr w:type="spellEnd"/>
-      <w:r>
-        <w:rPr>
-          <w:rStyle w:val="termtext"/>
-          <w:rFonts w:ascii="Courier New" w:hAnsi="Courier New" w:cs="Courier New"/>
-          <w:sz w:val="20"/>
-          <w:szCs w:val="20"/>
-        </w:rPr>
-        <w:t>) complain to</w:t>
+        <w:t>(gào zhuàng) complain to</w:t>
       </w:r>
     </w:p>
     <w:p>
@@ -3058,59 +2499,8 @@
           <w:sz w:val="20"/>
           <w:szCs w:val="20"/>
         </w:rPr>
-        <w:t>(</w:t>
-      </w:r>
-      <w:proofErr w:type="spellStart"/>
-      <w:r>
-        <w:rPr>
-          <w:rStyle w:val="termtext"/>
-          <w:rFonts w:ascii="Courier New" w:hAnsi="Courier New" w:cs="Courier New"/>
-          <w:sz w:val="20"/>
-          <w:szCs w:val="20"/>
-        </w:rPr>
-        <w:t>hù</w:t>
-      </w:r>
-      <w:proofErr w:type="spellEnd"/>
-      <w:r>
-        <w:rPr>
-          <w:rStyle w:val="termtext"/>
-          <w:rFonts w:ascii="Courier New" w:hAnsi="Courier New" w:cs="Courier New"/>
-          <w:sz w:val="20"/>
-          <w:szCs w:val="20"/>
-        </w:rPr>
-        <w:t xml:space="preserve"> </w:t>
-      </w:r>
-      <w:proofErr w:type="spellStart"/>
-      <w:r>
-        <w:rPr>
-          <w:rStyle w:val="termtext"/>
-          <w:rFonts w:ascii="Courier New" w:hAnsi="Courier New" w:cs="Courier New"/>
-          <w:sz w:val="20"/>
-          <w:szCs w:val="20"/>
-        </w:rPr>
-        <w:t>xiāng</w:t>
-      </w:r>
-      <w:proofErr w:type="spellEnd"/>
-      <w:r>
-        <w:rPr>
-          <w:rStyle w:val="termtext"/>
-          <w:rFonts w:ascii="Courier New" w:hAnsi="Courier New" w:cs="Courier New"/>
-          <w:sz w:val="20"/>
-          <w:szCs w:val="20"/>
-        </w:rPr>
-        <w:t xml:space="preserve">) </w:t>
-      </w:r>
-      <w:proofErr w:type="spellStart"/>
-      <w:r>
-        <w:rPr>
-          <w:rStyle w:val="termtext"/>
-          <w:rFonts w:ascii="Courier New" w:hAnsi="Courier New" w:cs="Courier New"/>
-          <w:sz w:val="20"/>
-          <w:szCs w:val="20"/>
-        </w:rPr>
-        <w:t>mutua</w:t>
-      </w:r>
-      <w:proofErr w:type="spellEnd"/>
+        <w:t>(hù xiāng) mutua</w:t>
+      </w:r>
     </w:p>
     <w:p>
       <w:pPr>
@@ -3160,47 +2550,7 @@
           <w:sz w:val="20"/>
           <w:szCs w:val="20"/>
         </w:rPr>
-        <w:t>(</w:t>
-      </w:r>
-      <w:proofErr w:type="spellStart"/>
-      <w:r>
-        <w:rPr>
-          <w:rStyle w:val="termtext"/>
-          <w:rFonts w:ascii="Courier New" w:hAnsi="Courier New" w:cs="Courier New"/>
-          <w:sz w:val="20"/>
-          <w:szCs w:val="20"/>
-        </w:rPr>
-        <w:t>lǐ</w:t>
-      </w:r>
-      <w:proofErr w:type="spellEnd"/>
-      <w:r>
-        <w:rPr>
-          <w:rStyle w:val="termtext"/>
-          <w:rFonts w:ascii="Courier New" w:hAnsi="Courier New" w:cs="Courier New"/>
-          <w:sz w:val="20"/>
-          <w:szCs w:val="20"/>
-        </w:rPr>
-        <w:t xml:space="preserve"> </w:t>
-      </w:r>
-      <w:proofErr w:type="spellStart"/>
-      <w:r>
-        <w:rPr>
-          <w:rStyle w:val="termtext"/>
-          <w:rFonts w:ascii="Courier New" w:hAnsi="Courier New" w:cs="Courier New"/>
-          <w:sz w:val="20"/>
-          <w:szCs w:val="20"/>
-        </w:rPr>
-        <w:t>ràng</w:t>
-      </w:r>
-      <w:proofErr w:type="spellEnd"/>
-      <w:r>
-        <w:rPr>
-          <w:rStyle w:val="termtext"/>
-          <w:rFonts w:ascii="Courier New" w:hAnsi="Courier New" w:cs="Courier New"/>
-          <w:sz w:val="20"/>
-          <w:szCs w:val="20"/>
-        </w:rPr>
-        <w:t>) politeness or mutual courtesy</w:t>
+        <w:t>(lǐ ràng) politeness or mutual courtesy</w:t>
       </w:r>
     </w:p>
     <w:p>
@@ -3251,47 +2601,7 @@
           <w:sz w:val="20"/>
           <w:szCs w:val="20"/>
         </w:rPr>
-        <w:t>(</w:t>
-      </w:r>
-      <w:proofErr w:type="spellStart"/>
-      <w:r>
-        <w:rPr>
-          <w:rStyle w:val="termtext"/>
-          <w:rFonts w:ascii="Courier New" w:hAnsi="Courier New" w:cs="Courier New"/>
-          <w:sz w:val="20"/>
-          <w:szCs w:val="20"/>
-        </w:rPr>
-        <w:t>bái</w:t>
-      </w:r>
-      <w:proofErr w:type="spellEnd"/>
-      <w:r>
-        <w:rPr>
-          <w:rStyle w:val="termtext"/>
-          <w:rFonts w:ascii="Courier New" w:hAnsi="Courier New" w:cs="Courier New"/>
-          <w:sz w:val="20"/>
-          <w:szCs w:val="20"/>
-        </w:rPr>
-        <w:t xml:space="preserve"> </w:t>
-      </w:r>
-      <w:proofErr w:type="spellStart"/>
-      <w:r>
-        <w:rPr>
-          <w:rStyle w:val="termtext"/>
-          <w:rFonts w:ascii="Courier New" w:hAnsi="Courier New" w:cs="Courier New"/>
-          <w:sz w:val="20"/>
-          <w:szCs w:val="20"/>
-        </w:rPr>
-        <w:t>chī</w:t>
-      </w:r>
-      <w:proofErr w:type="spellEnd"/>
-      <w:r>
-        <w:rPr>
-          <w:rStyle w:val="termtext"/>
-          <w:rFonts w:ascii="Courier New" w:hAnsi="Courier New" w:cs="Courier New"/>
-          <w:sz w:val="20"/>
-          <w:szCs w:val="20"/>
-        </w:rPr>
-        <w:t>) eat for free</w:t>
+        <w:t>(bái chī) eat for free</w:t>
       </w:r>
     </w:p>
     <w:p>
@@ -3342,47 +2652,7 @@
           <w:sz w:val="20"/>
           <w:szCs w:val="20"/>
         </w:rPr>
-        <w:t>(</w:t>
-      </w:r>
-      <w:proofErr w:type="spellStart"/>
-      <w:r>
-        <w:rPr>
-          <w:rStyle w:val="termtext"/>
-          <w:rFonts w:ascii="Courier New" w:hAnsi="Courier New" w:cs="Courier New"/>
-          <w:sz w:val="20"/>
-          <w:szCs w:val="20"/>
-        </w:rPr>
-        <w:t>mó</w:t>
-      </w:r>
-      <w:proofErr w:type="spellEnd"/>
-      <w:r>
-        <w:rPr>
-          <w:rStyle w:val="termtext"/>
-          <w:rFonts w:ascii="Courier New" w:hAnsi="Courier New" w:cs="Courier New"/>
-          <w:sz w:val="20"/>
-          <w:szCs w:val="20"/>
-        </w:rPr>
-        <w:t xml:space="preserve"> </w:t>
-      </w:r>
-      <w:proofErr w:type="spellStart"/>
-      <w:r>
-        <w:rPr>
-          <w:rStyle w:val="termtext"/>
-          <w:rFonts w:ascii="Courier New" w:hAnsi="Courier New" w:cs="Courier New"/>
-          <w:sz w:val="20"/>
-          <w:szCs w:val="20"/>
-        </w:rPr>
-        <w:t>shù</w:t>
-      </w:r>
-      <w:proofErr w:type="spellEnd"/>
-      <w:r>
-        <w:rPr>
-          <w:rStyle w:val="termtext"/>
-          <w:rFonts w:ascii="Courier New" w:hAnsi="Courier New" w:cs="Courier New"/>
-          <w:sz w:val="20"/>
-          <w:szCs w:val="20"/>
-        </w:rPr>
-        <w:t>) magic</w:t>
+        <w:t>(mó shù) magic</w:t>
       </w:r>
     </w:p>
     <w:p>
@@ -3433,47 +2703,7 @@
           <w:sz w:val="20"/>
           <w:szCs w:val="20"/>
         </w:rPr>
-        <w:t>(</w:t>
-      </w:r>
-      <w:proofErr w:type="spellStart"/>
-      <w:r>
-        <w:rPr>
-          <w:rStyle w:val="termtext"/>
-          <w:rFonts w:ascii="Courier New" w:hAnsi="Courier New" w:cs="Courier New"/>
-          <w:sz w:val="20"/>
-          <w:szCs w:val="20"/>
-        </w:rPr>
-        <w:t>shèng</w:t>
-      </w:r>
-      <w:proofErr w:type="spellEnd"/>
-      <w:r>
-        <w:rPr>
-          <w:rStyle w:val="termtext"/>
-          <w:rFonts w:ascii="Courier New" w:hAnsi="Courier New" w:cs="Courier New"/>
-          <w:sz w:val="20"/>
-          <w:szCs w:val="20"/>
-        </w:rPr>
-        <w:t xml:space="preserve"> </w:t>
-      </w:r>
-      <w:proofErr w:type="spellStart"/>
-      <w:r>
-        <w:rPr>
-          <w:rStyle w:val="termtext"/>
-          <w:rFonts w:ascii="Courier New" w:hAnsi="Courier New" w:cs="Courier New"/>
-          <w:sz w:val="20"/>
-          <w:szCs w:val="20"/>
-        </w:rPr>
-        <w:t>xià</w:t>
-      </w:r>
-      <w:proofErr w:type="spellEnd"/>
-      <w:r>
-        <w:rPr>
-          <w:rStyle w:val="termtext"/>
-          <w:rFonts w:ascii="Courier New" w:hAnsi="Courier New" w:cs="Courier New"/>
-          <w:sz w:val="20"/>
-          <w:szCs w:val="20"/>
-        </w:rPr>
-        <w:t>) to remain</w:t>
+        <w:t>(shèng xià) to remain</w:t>
       </w:r>
     </w:p>
     <w:p>
@@ -3524,47 +2754,7 @@
           <w:sz w:val="20"/>
           <w:szCs w:val="20"/>
         </w:rPr>
-        <w:t>(</w:t>
-      </w:r>
-      <w:proofErr w:type="spellStart"/>
-      <w:r>
-        <w:rPr>
-          <w:rStyle w:val="termtext"/>
-          <w:rFonts w:ascii="Courier New" w:hAnsi="Courier New" w:cs="Courier New"/>
-          <w:sz w:val="20"/>
-          <w:szCs w:val="20"/>
-        </w:rPr>
-        <w:t>kùn</w:t>
-      </w:r>
-      <w:proofErr w:type="spellEnd"/>
-      <w:r>
-        <w:rPr>
-          <w:rStyle w:val="termtext"/>
-          <w:rFonts w:ascii="Courier New" w:hAnsi="Courier New" w:cs="Courier New"/>
-          <w:sz w:val="20"/>
-          <w:szCs w:val="20"/>
-        </w:rPr>
-        <w:t xml:space="preserve"> </w:t>
-      </w:r>
-      <w:proofErr w:type="spellStart"/>
-      <w:r>
-        <w:rPr>
-          <w:rStyle w:val="termtext"/>
-          <w:rFonts w:ascii="Courier New" w:hAnsi="Courier New" w:cs="Courier New"/>
-          <w:sz w:val="20"/>
-          <w:szCs w:val="20"/>
-        </w:rPr>
-        <w:t>nán</w:t>
-      </w:r>
-      <w:proofErr w:type="spellEnd"/>
-      <w:r>
-        <w:rPr>
-          <w:rStyle w:val="termtext"/>
-          <w:rFonts w:ascii="Courier New" w:hAnsi="Courier New" w:cs="Courier New"/>
-          <w:sz w:val="20"/>
-          <w:szCs w:val="20"/>
-        </w:rPr>
-        <w:t>) difficult</w:t>
+        <w:t>(kùn nán) difficult</w:t>
       </w:r>
     </w:p>
     <w:p>
@@ -3611,7 +2801,14 @@
           <w:rFonts w:cstheme="minorHAnsi"/>
           <w:b/>
         </w:rPr>
-        <w:t>Parser.jar</w:t>
+        <w:t>Parser</w:t>
+      </w:r>
+      <w:r>
+        <w:rPr>
+          <w:rFonts w:cstheme="minorHAnsi"/>
+          <w:b/>
+        </w:rPr>
+        <w:t>.exe</w:t>
       </w:r>
       <w:r>
         <w:rPr>
@@ -3651,6 +2848,7 @@
         <w:rPr>
           <w:rFonts w:cstheme="minorHAnsi"/>
         </w:rPr>
+        <w:lastRenderedPageBreak/>
         <w:t xml:space="preserve">Source file: Sample.txt, </w:t>
       </w:r>
       <w:r>
@@ -3679,7 +2877,6 @@
         <w:rPr>
           <w:rFonts w:cstheme="minorHAnsi"/>
         </w:rPr>
-        <w:lastRenderedPageBreak/>
         <w:t>Write file: Output.txt</w:t>
       </w:r>
       <w:r>
@@ -4626,19 +3823,11 @@
         </w:rPr>
         <w:t xml:space="preserve">, and under parameters, set </w:t>
       </w:r>
-      <w:proofErr w:type="spellStart"/>
-      <w:r>
-        <w:rPr>
-          <w:rFonts w:cstheme="minorHAnsi"/>
-        </w:rPr>
-        <w:t>FileName</w:t>
-      </w:r>
-      <w:proofErr w:type="spellEnd"/>
-      <w:r>
-        <w:rPr>
-          <w:rFonts w:cstheme="minorHAnsi"/>
-        </w:rPr>
-        <w:t xml:space="preserve"> = "Output.txt"</w:t>
+      <w:r>
+        <w:rPr>
+          <w:rFonts w:cstheme="minorHAnsi"/>
+        </w:rPr>
+        <w:t>FileName = "Output.txt"</w:t>
       </w:r>
       <w:r>
         <w:rPr>

</xml_diff>

<commit_message>
fixed issue 1 and 2
</commit_message>
<xml_diff>
--- a/instructions.docx
+++ b/instructions.docx
@@ -1,6 +1,6 @@
 
 <file path=word/document.xml><?xml version="1.0" encoding="utf-8"?>
-<w:document xmlns:wpc="http://schemas.microsoft.com/office/word/2010/wordprocessingCanvas" xmlns:cx="http://schemas.microsoft.com/office/drawing/2014/chartex" xmlns:cx1="http://schemas.microsoft.com/office/drawing/2015/9/8/chartex" xmlns:cx2="http://schemas.microsoft.com/office/drawing/2015/10/21/chartex" xmlns:cx3="http://schemas.microsoft.com/office/drawing/2016/5/9/chartex" xmlns:cx4="http://schemas.microsoft.com/office/drawing/2016/5/10/chartex" xmlns:cx5="http://schemas.microsoft.com/office/drawing/2016/5/11/chartex" xmlns:cx6="http://schemas.microsoft.com/office/drawing/2016/5/12/chartex" xmlns:cx7="http://schemas.microsoft.com/office/drawing/2016/5/13/chartex" xmlns:cx8="http://schemas.microsoft.com/office/drawing/2016/5/14/chartex" xmlns:mc="http://schemas.openxmlformats.org/markup-compatibility/2006" xmlns:aink="http://schemas.microsoft.com/office/drawing/2016/ink" xmlns:o="urn:schemas-microsoft-com:office:office" xmlns:r="http://schemas.openxmlformats.org/officeDocument/2006/relationships" xmlns:m="http://schemas.openxmlformats.org/officeDocument/2006/math" xmlns:v="urn:schemas-microsoft-com:vml" xmlns:wp14="http://schemas.microsoft.com/office/word/2010/wordprocessingDrawing" xmlns:wp="http://schemas.openxmlformats.org/drawingml/2006/wordprocessingDrawing" xmlns:w10="urn:schemas-microsoft-com:office:word" xmlns:w="http://schemas.openxmlformats.org/wordprocessingml/2006/main" xmlns:w14="http://schemas.microsoft.com/office/word/2010/wordml" xmlns:w15="http://schemas.microsoft.com/office/word/2012/wordml" xmlns:w16se="http://schemas.microsoft.com/office/word/2015/wordml/symex" xmlns:wpg="http://schemas.microsoft.com/office/word/2010/wordprocessingGroup" xmlns:wpi="http://schemas.microsoft.com/office/word/2010/wordprocessingInk" xmlns:wne="http://schemas.microsoft.com/office/word/2006/wordml" xmlns:wps="http://schemas.microsoft.com/office/word/2010/wordprocessingShape" mc:Ignorable="w14 w15 w16se wp14">
+<w:document xmlns:wpc="http://schemas.microsoft.com/office/word/2010/wordprocessingCanvas" xmlns:cx="http://schemas.microsoft.com/office/drawing/2014/chartex" xmlns:cx1="http://schemas.microsoft.com/office/drawing/2015/9/8/chartex" xmlns:cx2="http://schemas.microsoft.com/office/drawing/2015/10/21/chartex" xmlns:cx3="http://schemas.microsoft.com/office/drawing/2016/5/9/chartex" xmlns:cx4="http://schemas.microsoft.com/office/drawing/2016/5/10/chartex" xmlns:cx5="http://schemas.microsoft.com/office/drawing/2016/5/11/chartex" xmlns:cx6="http://schemas.microsoft.com/office/drawing/2016/5/12/chartex" xmlns:cx7="http://schemas.microsoft.com/office/drawing/2016/5/13/chartex" xmlns:cx8="http://schemas.microsoft.com/office/drawing/2016/5/14/chartex" xmlns:mc="http://schemas.openxmlformats.org/markup-compatibility/2006" xmlns:aink="http://schemas.microsoft.com/office/drawing/2016/ink" xmlns:am3d="http://schemas.microsoft.com/office/drawing/2017/model3d" xmlns:o="urn:schemas-microsoft-com:office:office" xmlns:r="http://schemas.openxmlformats.org/officeDocument/2006/relationships" xmlns:m="http://schemas.openxmlformats.org/officeDocument/2006/math" xmlns:v="urn:schemas-microsoft-com:vml" xmlns:wp14="http://schemas.microsoft.com/office/word/2010/wordprocessingDrawing" xmlns:wp="http://schemas.openxmlformats.org/drawingml/2006/wordprocessingDrawing" xmlns:w10="urn:schemas-microsoft-com:office:word" xmlns:w="http://schemas.openxmlformats.org/wordprocessingml/2006/main" xmlns:w14="http://schemas.microsoft.com/office/word/2010/wordml" xmlns:w15="http://schemas.microsoft.com/office/word/2012/wordml" xmlns:w16se="http://schemas.microsoft.com/office/word/2015/wordml/symex" xmlns:wpg="http://schemas.microsoft.com/office/word/2010/wordprocessingGroup" xmlns:wpi="http://schemas.microsoft.com/office/word/2010/wordprocessingInk" xmlns:wne="http://schemas.microsoft.com/office/word/2006/wordml" xmlns:wps="http://schemas.microsoft.com/office/word/2010/wordprocessingShape" mc:Ignorable="w14 w15 w16se wp14">
   <w:body>
     <w:p>
       <w:pPr>
@@ -25,8 +25,6 @@
       <w:r>
         <w:t>Some parts of the resulting PowerPoint file will need manual formatting, such as the table of contents on the first slide.</w:t>
       </w:r>
-      <w:bookmarkStart w:id="0" w:name="_GoBack"/>
-      <w:bookmarkEnd w:id="0"/>
     </w:p>
     <w:p>
       <w:pPr>
@@ -173,6 +171,33 @@
       <w:r>
         <w:t>.</w:t>
       </w:r>
+      <w:r>
+        <w:t xml:space="preserve"> </w:t>
+      </w:r>
+      <w:r>
+        <w:t xml:space="preserve">Any changes made </w:t>
+      </w:r>
+      <w:r>
+        <w:t>to the source file</w:t>
+      </w:r>
+      <w:r>
+        <w:rPr>
+          <w:b/>
+        </w:rPr>
+        <w:t xml:space="preserve"> </w:t>
+      </w:r>
+      <w:r>
+        <w:t xml:space="preserve">must be saved before </w:t>
+      </w:r>
+      <w:r>
+        <w:rPr>
+          <w:b/>
+        </w:rPr>
+        <w:t>Parser.exe</w:t>
+      </w:r>
+      <w:r>
+        <w:t xml:space="preserve"> is run.</w:t>
+      </w:r>
     </w:p>
     <w:p>
       <w:pPr>
@@ -441,7 +466,15 @@
         <w:t xml:space="preserve">. </w:t>
       </w:r>
       <w:r>
-        <w:t>If the same write file is used twice, the second run will overwrite any data stored in the first. Therefore it is recommended to put all vocabulary words for a grade in one</w:t>
+        <w:t xml:space="preserve">If the same write file is used twice, the second run will overwrite any data stored in the first. </w:t>
+      </w:r>
+      <w:proofErr w:type="gramStart"/>
+      <w:r>
+        <w:t>Therefore</w:t>
+      </w:r>
+      <w:proofErr w:type="gramEnd"/>
+      <w:r>
+        <w:t xml:space="preserve"> it is recommended to put all vocabulary words for a grade in one</w:t>
       </w:r>
       <w:r>
         <w:t xml:space="preserve"> source</w:t>
@@ -482,10 +515,37 @@
       <w:r>
         <w:t xml:space="preserve"> will create it for you.</w:t>
       </w:r>
-    </w:p>
-    <w:p>
-      <w:r>
-        <w:t xml:space="preserve">After running </w:t>
+      <w:r>
+        <w:t xml:space="preserve"> </w:t>
+      </w:r>
+    </w:p>
+    <w:p>
+      <w:r>
+        <w:t xml:space="preserve">Any changes made to </w:t>
+      </w:r>
+      <w:r>
+        <w:rPr>
+          <w:b/>
+        </w:rPr>
+        <w:t xml:space="preserve">ParserParameters.txt </w:t>
+      </w:r>
+      <w:r>
+        <w:t xml:space="preserve">must be saved before </w:t>
+      </w:r>
+      <w:r>
+        <w:rPr>
+          <w:b/>
+        </w:rPr>
+        <w:t>Parser.exe</w:t>
+      </w:r>
+      <w:r>
+        <w:t xml:space="preserve"> is run. </w:t>
+      </w:r>
+      <w:r>
+        <w:t>After</w:t>
+      </w:r>
+      <w:r>
+        <w:t xml:space="preserve"> running </w:t>
       </w:r>
       <w:r>
         <w:rPr>
@@ -510,6 +570,7 @@
         </w:rPr>
       </w:pPr>
       <w:r>
+        <w:lastRenderedPageBreak/>
         <w:t xml:space="preserve">The second program is </w:t>
       </w:r>
       <w:r>
@@ -530,7 +591,6 @@
     </w:p>
     <w:p>
       <w:r>
-        <w:lastRenderedPageBreak/>
         <w:t xml:space="preserve">Note that if you want to skip the steps below for creating and running a macro, you may use </w:t>
       </w:r>
       <w:r>
@@ -540,7 +600,15 @@
         <w:t>Presentation1.pptm</w:t>
       </w:r>
       <w:r>
-        <w:t>, which should already have the macro loaded, along with the appropriate libraries. However you will still need parts of the following instructions to access</w:t>
+        <w:t xml:space="preserve">, which should already have the macro loaded, along with the appropriate libraries. </w:t>
+      </w:r>
+      <w:proofErr w:type="gramStart"/>
+      <w:r>
+        <w:t>However</w:t>
+      </w:r>
+      <w:proofErr w:type="gramEnd"/>
+      <w:r>
+        <w:t xml:space="preserve"> you will still need parts of the following instructions to access</w:t>
       </w:r>
       <w:r>
         <w:t xml:space="preserve"> and run</w:t>
@@ -569,17 +637,27 @@
       <w:r>
         <w:t xml:space="preserve">, use the code in </w:t>
       </w:r>
+      <w:proofErr w:type="spellStart"/>
+      <w:proofErr w:type="gramStart"/>
       <w:r>
         <w:rPr>
           <w:b/>
         </w:rPr>
         <w:t>PowerpointCreator</w:t>
       </w:r>
-      <w:r>
-        <w:rPr>
-          <w:b/>
-        </w:rPr>
-        <w:t>(2003).txt</w:t>
+      <w:proofErr w:type="spellEnd"/>
+      <w:r>
+        <w:rPr>
+          <w:b/>
+        </w:rPr>
+        <w:t>(</w:t>
+      </w:r>
+      <w:proofErr w:type="gramEnd"/>
+      <w:r>
+        <w:rPr>
+          <w:b/>
+        </w:rPr>
+        <w:t>2003).txt</w:t>
       </w:r>
       <w:r>
         <w:t xml:space="preserve">. </w:t>
@@ -1003,7 +1081,27 @@
           <w:sz w:val="22"/>
           <w:szCs w:val="22"/>
         </w:rPr>
-        <w:t xml:space="preserve">. Now, to create the macro, click the </w:t>
+        <w:t xml:space="preserve">. </w:t>
+      </w:r>
+      <w:r>
+        <w:rPr>
+          <w:rFonts w:asciiTheme="minorHAnsi" w:hAnsiTheme="minorHAnsi" w:cstheme="minorHAnsi"/>
+          <w:color w:val="2A2A2A"/>
+          <w:sz w:val="22"/>
+          <w:szCs w:val="22"/>
+        </w:rPr>
+        <w:t xml:space="preserve">Note: Depending on your version of PowerPoint, this change might only come into effect after closing and re-opening the file. </w:t>
+      </w:r>
+      <w:bookmarkStart w:id="0" w:name="_GoBack"/>
+      <w:bookmarkEnd w:id="0"/>
+      <w:r>
+        <w:rPr>
+          <w:rFonts w:asciiTheme="minorHAnsi" w:hAnsiTheme="minorHAnsi" w:cstheme="minorHAnsi"/>
+          <w:color w:val="2A2A2A"/>
+          <w:sz w:val="22"/>
+          <w:szCs w:val="22"/>
+        </w:rPr>
+        <w:t xml:space="preserve">Now, to create the macro, click the </w:t>
       </w:r>
       <w:r>
         <w:rPr>
@@ -1043,6 +1141,7 @@
         </w:rPr>
         <w:t xml:space="preserve">tab. In the dialog box, type </w:t>
       </w:r>
+      <w:proofErr w:type="spellStart"/>
       <w:r>
         <w:rPr>
           <w:rFonts w:asciiTheme="minorHAnsi" w:hAnsiTheme="minorHAnsi" w:cstheme="minorHAnsi"/>
@@ -1053,6 +1152,7 @@
         </w:rPr>
         <w:t>PowerpointCreator</w:t>
       </w:r>
+      <w:proofErr w:type="spellEnd"/>
       <w:r>
         <w:rPr>
           <w:rFonts w:asciiTheme="minorHAnsi" w:hAnsiTheme="minorHAnsi" w:cstheme="minorHAnsi"/>
@@ -1168,6 +1268,7 @@
         </w:rPr>
         <w:t xml:space="preserve">(or </w:t>
       </w:r>
+      <w:proofErr w:type="spellStart"/>
       <w:r>
         <w:rPr>
           <w:rFonts w:asciiTheme="minorHAnsi" w:hAnsiTheme="minorHAnsi" w:cstheme="minorHAnsi"/>
@@ -1178,6 +1279,7 @@
         </w:rPr>
         <w:t>PowerpointCreator</w:t>
       </w:r>
+      <w:proofErr w:type="spellEnd"/>
       <w:r>
         <w:rPr>
           <w:rFonts w:asciiTheme="minorHAnsi" w:hAnsiTheme="minorHAnsi" w:cstheme="minorHAnsi"/>
@@ -1303,6 +1405,7 @@
         </w:rPr>
         <w:t xml:space="preserve">The behavior of this macro is controlled by the lines following </w:t>
       </w:r>
+      <w:proofErr w:type="gramStart"/>
       <w:r>
         <w:rPr>
           <w:rFonts w:asciiTheme="minorHAnsi" w:hAnsiTheme="minorHAnsi" w:cstheme="minorHAnsi"/>
@@ -1313,6 +1416,7 @@
         </w:rPr>
         <w:t>‘ PARAMETERS</w:t>
       </w:r>
+      <w:proofErr w:type="gramEnd"/>
       <w:r>
         <w:rPr>
           <w:rFonts w:asciiTheme="minorHAnsi" w:hAnsiTheme="minorHAnsi" w:cstheme="minorHAnsi"/>
@@ -1339,14 +1443,25 @@
           <w:szCs w:val="22"/>
         </w:rPr>
       </w:pPr>
-      <w:r>
-        <w:rPr>
-          <w:rFonts w:asciiTheme="minorHAnsi" w:hAnsiTheme="minorHAnsi" w:cstheme="minorHAnsi"/>
-          <w:color w:val="2A2A2A"/>
-          <w:sz w:val="22"/>
-          <w:szCs w:val="22"/>
-        </w:rPr>
-        <w:t xml:space="preserve">FileName: This is the location of the file to read in vocabulary from, i.e. the one created by </w:t>
+      <w:proofErr w:type="spellStart"/>
+      <w:r>
+        <w:rPr>
+          <w:rFonts w:asciiTheme="minorHAnsi" w:hAnsiTheme="minorHAnsi" w:cstheme="minorHAnsi"/>
+          <w:color w:val="2A2A2A"/>
+          <w:sz w:val="22"/>
+          <w:szCs w:val="22"/>
+        </w:rPr>
+        <w:t>FileName</w:t>
+      </w:r>
+      <w:proofErr w:type="spellEnd"/>
+      <w:r>
+        <w:rPr>
+          <w:rFonts w:asciiTheme="minorHAnsi" w:hAnsiTheme="minorHAnsi" w:cstheme="minorHAnsi"/>
+          <w:color w:val="2A2A2A"/>
+          <w:sz w:val="22"/>
+          <w:szCs w:val="22"/>
+        </w:rPr>
+        <w:t xml:space="preserve">: This is the location of the file to read in vocabulary from, i.e. the one created by </w:t>
       </w:r>
       <w:r>
         <w:rPr>
@@ -1393,6 +1508,7 @@
           <w:szCs w:val="22"/>
         </w:rPr>
       </w:pPr>
+      <w:proofErr w:type="spellStart"/>
       <w:r>
         <w:rPr>
           <w:rFonts w:asciiTheme="minorHAnsi" w:hAnsiTheme="minorHAnsi" w:cstheme="minorHAnsi"/>
@@ -1409,7 +1525,17 @@
           <w:sz w:val="22"/>
           <w:szCs w:val="22"/>
         </w:rPr>
-        <w:t>Name: The image file containing the small home logo to display on each slide. It will hyperlink back to the table of contents slide. Do not include any directories; the file name is sufficient.</w:t>
+        <w:t>Name</w:t>
+      </w:r>
+      <w:proofErr w:type="spellEnd"/>
+      <w:r>
+        <w:rPr>
+          <w:rFonts w:asciiTheme="minorHAnsi" w:hAnsiTheme="minorHAnsi" w:cstheme="minorHAnsi"/>
+          <w:color w:val="2A2A2A"/>
+          <w:sz w:val="22"/>
+          <w:szCs w:val="22"/>
+        </w:rPr>
+        <w:t>: The image file containing the small home logo to display on each slide. It will hyperlink back to the table of contents slide. Do not include any directories; the file name is sufficient.</w:t>
       </w:r>
       <w:r>
         <w:rPr>
@@ -1446,14 +1572,25 @@
           <w:szCs w:val="22"/>
         </w:rPr>
       </w:pPr>
-      <w:r>
-        <w:rPr>
-          <w:rFonts w:asciiTheme="minorHAnsi" w:hAnsiTheme="minorHAnsi" w:cstheme="minorHAnsi"/>
-          <w:color w:val="2A2A2A"/>
-          <w:sz w:val="22"/>
-          <w:szCs w:val="22"/>
-        </w:rPr>
-        <w:t>DefaultTradSize: This is the font size for traditional words, if they are shorter than three characters. Longer words will automatically scale.</w:t>
+      <w:proofErr w:type="spellStart"/>
+      <w:r>
+        <w:rPr>
+          <w:rFonts w:asciiTheme="minorHAnsi" w:hAnsiTheme="minorHAnsi" w:cstheme="minorHAnsi"/>
+          <w:color w:val="2A2A2A"/>
+          <w:sz w:val="22"/>
+          <w:szCs w:val="22"/>
+        </w:rPr>
+        <w:t>DefaultTradSize</w:t>
+      </w:r>
+      <w:proofErr w:type="spellEnd"/>
+      <w:r>
+        <w:rPr>
+          <w:rFonts w:asciiTheme="minorHAnsi" w:hAnsiTheme="minorHAnsi" w:cstheme="minorHAnsi"/>
+          <w:color w:val="2A2A2A"/>
+          <w:sz w:val="22"/>
+          <w:szCs w:val="22"/>
+        </w:rPr>
+        <w:t>: This is the font size for traditional words, if they are shorter than three characters. Longer words will automatically scale.</w:t>
       </w:r>
     </w:p>
     <w:p>
@@ -1472,14 +1609,25 @@
           <w:szCs w:val="22"/>
         </w:rPr>
       </w:pPr>
-      <w:r>
-        <w:rPr>
-          <w:rFonts w:asciiTheme="minorHAnsi" w:hAnsiTheme="minorHAnsi" w:cstheme="minorHAnsi"/>
-          <w:color w:val="2A2A2A"/>
-          <w:sz w:val="22"/>
-          <w:szCs w:val="22"/>
-        </w:rPr>
-        <w:t>DefaultSimpSize: This is the font size for simplified words, if they are shorter than three characters. Longer words will automatically scale.</w:t>
+      <w:proofErr w:type="spellStart"/>
+      <w:r>
+        <w:rPr>
+          <w:rFonts w:asciiTheme="minorHAnsi" w:hAnsiTheme="minorHAnsi" w:cstheme="minorHAnsi"/>
+          <w:color w:val="2A2A2A"/>
+          <w:sz w:val="22"/>
+          <w:szCs w:val="22"/>
+        </w:rPr>
+        <w:t>DefaultSimpSize</w:t>
+      </w:r>
+      <w:proofErr w:type="spellEnd"/>
+      <w:r>
+        <w:rPr>
+          <w:rFonts w:asciiTheme="minorHAnsi" w:hAnsiTheme="minorHAnsi" w:cstheme="minorHAnsi"/>
+          <w:color w:val="2A2A2A"/>
+          <w:sz w:val="22"/>
+          <w:szCs w:val="22"/>
+        </w:rPr>
+        <w:t>: This is the font size for simplified words, if they are shorter than three characters. Longer words will automatically scale.</w:t>
       </w:r>
     </w:p>
     <w:p>
@@ -1498,14 +1646,25 @@
           <w:szCs w:val="22"/>
         </w:rPr>
       </w:pPr>
-      <w:r>
-        <w:rPr>
-          <w:rFonts w:asciiTheme="minorHAnsi" w:hAnsiTheme="minorHAnsi" w:cstheme="minorHAnsi"/>
-          <w:color w:val="2A2A2A"/>
-          <w:sz w:val="22"/>
-          <w:szCs w:val="22"/>
-        </w:rPr>
-        <w:t>DefaultPadding: This is the space maintained between traditional and simplified text boxes.</w:t>
+      <w:proofErr w:type="spellStart"/>
+      <w:r>
+        <w:rPr>
+          <w:rFonts w:asciiTheme="minorHAnsi" w:hAnsiTheme="minorHAnsi" w:cstheme="minorHAnsi"/>
+          <w:color w:val="2A2A2A"/>
+          <w:sz w:val="22"/>
+          <w:szCs w:val="22"/>
+        </w:rPr>
+        <w:t>DefaultPadding</w:t>
+      </w:r>
+      <w:proofErr w:type="spellEnd"/>
+      <w:r>
+        <w:rPr>
+          <w:rFonts w:asciiTheme="minorHAnsi" w:hAnsiTheme="minorHAnsi" w:cstheme="minorHAnsi"/>
+          <w:color w:val="2A2A2A"/>
+          <w:sz w:val="22"/>
+          <w:szCs w:val="22"/>
+        </w:rPr>
+        <w:t>: This is the space maintained between traditional and simplified text boxes.</w:t>
       </w:r>
     </w:p>
     <w:p>
@@ -1524,14 +1683,25 @@
           <w:szCs w:val="22"/>
         </w:rPr>
       </w:pPr>
-      <w:r>
-        <w:rPr>
-          <w:rFonts w:asciiTheme="minorHAnsi" w:hAnsiTheme="minorHAnsi" w:cstheme="minorHAnsi"/>
-          <w:color w:val="2A2A2A"/>
-          <w:sz w:val="22"/>
-          <w:szCs w:val="22"/>
-        </w:rPr>
-        <w:t xml:space="preserve">Fontname: The font to display characters in. Do not forget to include double quotes. </w:t>
+      <w:proofErr w:type="spellStart"/>
+      <w:r>
+        <w:rPr>
+          <w:rFonts w:asciiTheme="minorHAnsi" w:hAnsiTheme="minorHAnsi" w:cstheme="minorHAnsi"/>
+          <w:color w:val="2A2A2A"/>
+          <w:sz w:val="22"/>
+          <w:szCs w:val="22"/>
+        </w:rPr>
+        <w:t>Fontname</w:t>
+      </w:r>
+      <w:proofErr w:type="spellEnd"/>
+      <w:r>
+        <w:rPr>
+          <w:rFonts w:asciiTheme="minorHAnsi" w:hAnsiTheme="minorHAnsi" w:cstheme="minorHAnsi"/>
+          <w:color w:val="2A2A2A"/>
+          <w:sz w:val="22"/>
+          <w:szCs w:val="22"/>
+        </w:rPr>
+        <w:t xml:space="preserve">: The font to display characters in. Do not forget to include double quotes. </w:t>
       </w:r>
     </w:p>
     <w:p>
@@ -1550,14 +1720,25 @@
           <w:szCs w:val="22"/>
         </w:rPr>
       </w:pPr>
-      <w:r>
-        <w:rPr>
-          <w:rFonts w:asciiTheme="minorHAnsi" w:hAnsiTheme="minorHAnsi" w:cstheme="minorHAnsi"/>
-          <w:color w:val="2A2A2A"/>
-          <w:sz w:val="22"/>
-          <w:szCs w:val="22"/>
-        </w:rPr>
-        <w:t>TradBold: Defaults to true. Controls if traditional characters are bolded.</w:t>
+      <w:proofErr w:type="spellStart"/>
+      <w:r>
+        <w:rPr>
+          <w:rFonts w:asciiTheme="minorHAnsi" w:hAnsiTheme="minorHAnsi" w:cstheme="minorHAnsi"/>
+          <w:color w:val="2A2A2A"/>
+          <w:sz w:val="22"/>
+          <w:szCs w:val="22"/>
+        </w:rPr>
+        <w:t>TradBold</w:t>
+      </w:r>
+      <w:proofErr w:type="spellEnd"/>
+      <w:r>
+        <w:rPr>
+          <w:rFonts w:asciiTheme="minorHAnsi" w:hAnsiTheme="minorHAnsi" w:cstheme="minorHAnsi"/>
+          <w:color w:val="2A2A2A"/>
+          <w:sz w:val="22"/>
+          <w:szCs w:val="22"/>
+        </w:rPr>
+        <w:t>: Defaults to true. Controls if traditional characters are bolded.</w:t>
       </w:r>
     </w:p>
     <w:p>
@@ -1576,14 +1757,25 @@
           <w:szCs w:val="22"/>
         </w:rPr>
       </w:pPr>
-      <w:r>
-        <w:rPr>
-          <w:rFonts w:asciiTheme="minorHAnsi" w:hAnsiTheme="minorHAnsi" w:cstheme="minorHAnsi"/>
-          <w:color w:val="2A2A2A"/>
-          <w:sz w:val="22"/>
-          <w:szCs w:val="22"/>
-        </w:rPr>
-        <w:t>SimpBold: Defaults to true. Controls if simplified characters are bolded.</w:t>
+      <w:proofErr w:type="spellStart"/>
+      <w:r>
+        <w:rPr>
+          <w:rFonts w:asciiTheme="minorHAnsi" w:hAnsiTheme="minorHAnsi" w:cstheme="minorHAnsi"/>
+          <w:color w:val="2A2A2A"/>
+          <w:sz w:val="22"/>
+          <w:szCs w:val="22"/>
+        </w:rPr>
+        <w:t>SimpBold</w:t>
+      </w:r>
+      <w:proofErr w:type="spellEnd"/>
+      <w:r>
+        <w:rPr>
+          <w:rFonts w:asciiTheme="minorHAnsi" w:hAnsiTheme="minorHAnsi" w:cstheme="minorHAnsi"/>
+          <w:color w:val="2A2A2A"/>
+          <w:sz w:val="22"/>
+          <w:szCs w:val="22"/>
+        </w:rPr>
+        <w:t>: Defaults to true. Controls if simplified characters are bolded.</w:t>
       </w:r>
     </w:p>
     <w:p>
@@ -1602,14 +1794,65 @@
           <w:szCs w:val="22"/>
         </w:rPr>
       </w:pPr>
-      <w:r>
-        <w:rPr>
-          <w:rFonts w:asciiTheme="minorHAnsi" w:hAnsiTheme="minorHAnsi" w:cstheme="minorHAnsi"/>
-          <w:color w:val="2A2A2A"/>
-          <w:sz w:val="22"/>
-          <w:szCs w:val="22"/>
-        </w:rPr>
-        <w:t>TradRed, TradBlue, TradGreen: Controls the colour of traditional characters, as an RGB colour. Defaults to black.</w:t>
+      <w:proofErr w:type="spellStart"/>
+      <w:r>
+        <w:rPr>
+          <w:rFonts w:asciiTheme="minorHAnsi" w:hAnsiTheme="minorHAnsi" w:cstheme="minorHAnsi"/>
+          <w:color w:val="2A2A2A"/>
+          <w:sz w:val="22"/>
+          <w:szCs w:val="22"/>
+        </w:rPr>
+        <w:t>TradRed</w:t>
+      </w:r>
+      <w:proofErr w:type="spellEnd"/>
+      <w:r>
+        <w:rPr>
+          <w:rFonts w:asciiTheme="minorHAnsi" w:hAnsiTheme="minorHAnsi" w:cstheme="minorHAnsi"/>
+          <w:color w:val="2A2A2A"/>
+          <w:sz w:val="22"/>
+          <w:szCs w:val="22"/>
+        </w:rPr>
+        <w:t xml:space="preserve">, </w:t>
+      </w:r>
+      <w:proofErr w:type="spellStart"/>
+      <w:r>
+        <w:rPr>
+          <w:rFonts w:asciiTheme="minorHAnsi" w:hAnsiTheme="minorHAnsi" w:cstheme="minorHAnsi"/>
+          <w:color w:val="2A2A2A"/>
+          <w:sz w:val="22"/>
+          <w:szCs w:val="22"/>
+        </w:rPr>
+        <w:t>TradBlue</w:t>
+      </w:r>
+      <w:proofErr w:type="spellEnd"/>
+      <w:r>
+        <w:rPr>
+          <w:rFonts w:asciiTheme="minorHAnsi" w:hAnsiTheme="minorHAnsi" w:cstheme="minorHAnsi"/>
+          <w:color w:val="2A2A2A"/>
+          <w:sz w:val="22"/>
+          <w:szCs w:val="22"/>
+        </w:rPr>
+        <w:t xml:space="preserve">, </w:t>
+      </w:r>
+      <w:proofErr w:type="spellStart"/>
+      <w:r>
+        <w:rPr>
+          <w:rFonts w:asciiTheme="minorHAnsi" w:hAnsiTheme="minorHAnsi" w:cstheme="minorHAnsi"/>
+          <w:color w:val="2A2A2A"/>
+          <w:sz w:val="22"/>
+          <w:szCs w:val="22"/>
+        </w:rPr>
+        <w:t>TradGreen</w:t>
+      </w:r>
+      <w:proofErr w:type="spellEnd"/>
+      <w:r>
+        <w:rPr>
+          <w:rFonts w:asciiTheme="minorHAnsi" w:hAnsiTheme="minorHAnsi" w:cstheme="minorHAnsi"/>
+          <w:color w:val="2A2A2A"/>
+          <w:sz w:val="22"/>
+          <w:szCs w:val="22"/>
+        </w:rPr>
+        <w:t>: Controls the colour of traditional characters, as an RGB colour. Defaults to black.</w:t>
       </w:r>
     </w:p>
     <w:p>
@@ -1628,14 +1871,65 @@
           <w:szCs w:val="22"/>
         </w:rPr>
       </w:pPr>
-      <w:r>
-        <w:rPr>
-          <w:rFonts w:asciiTheme="minorHAnsi" w:hAnsiTheme="minorHAnsi" w:cstheme="minorHAnsi"/>
-          <w:color w:val="2A2A2A"/>
-          <w:sz w:val="22"/>
-          <w:szCs w:val="22"/>
-        </w:rPr>
-        <w:t>SimpRed, SimpBlue, SimpGreen: Controls the colour of simplified characters, as an RGB colour. Defaults to blue.</w:t>
+      <w:proofErr w:type="spellStart"/>
+      <w:r>
+        <w:rPr>
+          <w:rFonts w:asciiTheme="minorHAnsi" w:hAnsiTheme="minorHAnsi" w:cstheme="minorHAnsi"/>
+          <w:color w:val="2A2A2A"/>
+          <w:sz w:val="22"/>
+          <w:szCs w:val="22"/>
+        </w:rPr>
+        <w:t>SimpRed</w:t>
+      </w:r>
+      <w:proofErr w:type="spellEnd"/>
+      <w:r>
+        <w:rPr>
+          <w:rFonts w:asciiTheme="minorHAnsi" w:hAnsiTheme="minorHAnsi" w:cstheme="minorHAnsi"/>
+          <w:color w:val="2A2A2A"/>
+          <w:sz w:val="22"/>
+          <w:szCs w:val="22"/>
+        </w:rPr>
+        <w:t xml:space="preserve">, </w:t>
+      </w:r>
+      <w:proofErr w:type="spellStart"/>
+      <w:r>
+        <w:rPr>
+          <w:rFonts w:asciiTheme="minorHAnsi" w:hAnsiTheme="minorHAnsi" w:cstheme="minorHAnsi"/>
+          <w:color w:val="2A2A2A"/>
+          <w:sz w:val="22"/>
+          <w:szCs w:val="22"/>
+        </w:rPr>
+        <w:t>SimpBlue</w:t>
+      </w:r>
+      <w:proofErr w:type="spellEnd"/>
+      <w:r>
+        <w:rPr>
+          <w:rFonts w:asciiTheme="minorHAnsi" w:hAnsiTheme="minorHAnsi" w:cstheme="minorHAnsi"/>
+          <w:color w:val="2A2A2A"/>
+          <w:sz w:val="22"/>
+          <w:szCs w:val="22"/>
+        </w:rPr>
+        <w:t xml:space="preserve">, </w:t>
+      </w:r>
+      <w:proofErr w:type="spellStart"/>
+      <w:r>
+        <w:rPr>
+          <w:rFonts w:asciiTheme="minorHAnsi" w:hAnsiTheme="minorHAnsi" w:cstheme="minorHAnsi"/>
+          <w:color w:val="2A2A2A"/>
+          <w:sz w:val="22"/>
+          <w:szCs w:val="22"/>
+        </w:rPr>
+        <w:t>SimpGreen</w:t>
+      </w:r>
+      <w:proofErr w:type="spellEnd"/>
+      <w:r>
+        <w:rPr>
+          <w:rFonts w:asciiTheme="minorHAnsi" w:hAnsiTheme="minorHAnsi" w:cstheme="minorHAnsi"/>
+          <w:color w:val="2A2A2A"/>
+          <w:sz w:val="22"/>
+          <w:szCs w:val="22"/>
+        </w:rPr>
+        <w:t>: Controls the colour of simplified characters, as an RGB colour. Defaults to blue.</w:t>
       </w:r>
     </w:p>
     <w:p>
@@ -1654,14 +1948,25 @@
           <w:szCs w:val="22"/>
         </w:rPr>
       </w:pPr>
-      <w:r>
-        <w:rPr>
-          <w:rFonts w:asciiTheme="minorHAnsi" w:hAnsiTheme="minorHAnsi" w:cstheme="minorHAnsi"/>
-          <w:color w:val="2A2A2A"/>
-          <w:sz w:val="22"/>
-          <w:szCs w:val="22"/>
-        </w:rPr>
-        <w:t xml:space="preserve">ColumnNum: The number of columns to include in the table of contents on the first slide. Defaults to 20. The number of rows </w:t>
+      <w:proofErr w:type="spellStart"/>
+      <w:r>
+        <w:rPr>
+          <w:rFonts w:asciiTheme="minorHAnsi" w:hAnsiTheme="minorHAnsi" w:cstheme="minorHAnsi"/>
+          <w:color w:val="2A2A2A"/>
+          <w:sz w:val="22"/>
+          <w:szCs w:val="22"/>
+        </w:rPr>
+        <w:t>ColumnNum</w:t>
+      </w:r>
+      <w:proofErr w:type="spellEnd"/>
+      <w:r>
+        <w:rPr>
+          <w:rFonts w:asciiTheme="minorHAnsi" w:hAnsiTheme="minorHAnsi" w:cstheme="minorHAnsi"/>
+          <w:color w:val="2A2A2A"/>
+          <w:sz w:val="22"/>
+          <w:szCs w:val="22"/>
+        </w:rPr>
+        <w:t xml:space="preserve">: The number of columns to include in the table of contents on the first slide. Defaults to 20. The number of rows </w:t>
       </w:r>
       <w:r>
         <w:rPr>
@@ -1691,6 +1996,7 @@
           <w:sz w:val="22"/>
           <w:szCs w:val="22"/>
         </w:rPr>
+        <w:lastRenderedPageBreak/>
         <w:t>The macro can now be run. Click the small green arrow to run it. After the macro is run, it will create a presentation to which manual changes can be made</w:t>
       </w:r>
       <w:r>
@@ -1700,17 +2006,7 @@
           <w:sz w:val="22"/>
           <w:szCs w:val="22"/>
         </w:rPr>
-        <w:t xml:space="preserve">. A slide title will need to be added, and the size and </w:t>
-      </w:r>
-      <w:r>
-        <w:rPr>
-          <w:rFonts w:asciiTheme="minorHAnsi" w:hAnsiTheme="minorHAnsi" w:cstheme="minorHAnsi"/>
-          <w:color w:val="2A2A2A"/>
-          <w:sz w:val="22"/>
-          <w:szCs w:val="22"/>
-        </w:rPr>
-        <w:lastRenderedPageBreak/>
-        <w:t>formatting of the table of contents will need to be adjusted.</w:t>
+        <w:t>. A slide title will need to be added, and the size and formatting of the table of contents will need to be adjusted.</w:t>
       </w:r>
       <w:r>
         <w:rPr>
@@ -1868,7 +2164,16 @@
           <w:sz w:val="22"/>
           <w:szCs w:val="22"/>
         </w:rPr>
-        <w:t xml:space="preserve">, and paste the vocabulary contents </w:t>
+        <w:t xml:space="preserve">, </w:t>
+      </w:r>
+      <w:r>
+        <w:rPr>
+          <w:rFonts w:asciiTheme="minorHAnsi" w:hAnsiTheme="minorHAnsi" w:cstheme="minorHAnsi"/>
+          <w:color w:val="2A2A2A"/>
+          <w:sz w:val="22"/>
+          <w:szCs w:val="22"/>
+        </w:rPr>
+        <w:t xml:space="preserve">paste the vocabulary contents </w:t>
       </w:r>
       <w:r>
         <w:rPr>
@@ -1886,7 +2191,25 @@
           <w:sz w:val="22"/>
           <w:szCs w:val="22"/>
         </w:rPr>
-        <w:t xml:space="preserve"> the webpage. This might create the following in </w:t>
+        <w:t xml:space="preserve"> the webpage</w:t>
+      </w:r>
+      <w:r>
+        <w:rPr>
+          <w:rFonts w:asciiTheme="minorHAnsi" w:hAnsiTheme="minorHAnsi" w:cstheme="minorHAnsi"/>
+          <w:color w:val="2A2A2A"/>
+          <w:sz w:val="22"/>
+          <w:szCs w:val="22"/>
+        </w:rPr>
+        <w:t>, and save the file</w:t>
+      </w:r>
+      <w:r>
+        <w:rPr>
+          <w:rFonts w:asciiTheme="minorHAnsi" w:hAnsiTheme="minorHAnsi" w:cstheme="minorHAnsi"/>
+          <w:color w:val="2A2A2A"/>
+          <w:sz w:val="22"/>
+          <w:szCs w:val="22"/>
+        </w:rPr>
+        <w:t xml:space="preserve">. This might create the following in </w:t>
       </w:r>
       <w:r>
         <w:rPr>
@@ -1956,7 +2279,67 @@
           <w:sz w:val="20"/>
           <w:szCs w:val="20"/>
         </w:rPr>
-        <w:t>(xiāng pēn pēn) delicious</w:t>
+        <w:t>(</w:t>
+      </w:r>
+      <w:proofErr w:type="spellStart"/>
+      <w:r>
+        <w:rPr>
+          <w:rStyle w:val="termtext"/>
+          <w:rFonts w:ascii="Courier New" w:hAnsi="Courier New" w:cs="Courier New"/>
+          <w:sz w:val="20"/>
+          <w:szCs w:val="20"/>
+        </w:rPr>
+        <w:t>xiāng</w:t>
+      </w:r>
+      <w:proofErr w:type="spellEnd"/>
+      <w:r>
+        <w:rPr>
+          <w:rStyle w:val="termtext"/>
+          <w:rFonts w:ascii="Courier New" w:hAnsi="Courier New" w:cs="Courier New"/>
+          <w:sz w:val="20"/>
+          <w:szCs w:val="20"/>
+        </w:rPr>
+        <w:t xml:space="preserve"> </w:t>
+      </w:r>
+      <w:proofErr w:type="spellStart"/>
+      <w:r>
+        <w:rPr>
+          <w:rStyle w:val="termtext"/>
+          <w:rFonts w:ascii="Courier New" w:hAnsi="Courier New" w:cs="Courier New"/>
+          <w:sz w:val="20"/>
+          <w:szCs w:val="20"/>
+        </w:rPr>
+        <w:t>pēn</w:t>
+      </w:r>
+      <w:proofErr w:type="spellEnd"/>
+      <w:r>
+        <w:rPr>
+          <w:rStyle w:val="termtext"/>
+          <w:rFonts w:ascii="Courier New" w:hAnsi="Courier New" w:cs="Courier New"/>
+          <w:sz w:val="20"/>
+          <w:szCs w:val="20"/>
+        </w:rPr>
+        <w:t xml:space="preserve"> </w:t>
+      </w:r>
+      <w:proofErr w:type="spellStart"/>
+      <w:r>
+        <w:rPr>
+          <w:rStyle w:val="termtext"/>
+          <w:rFonts w:ascii="Courier New" w:hAnsi="Courier New" w:cs="Courier New"/>
+          <w:sz w:val="20"/>
+          <w:szCs w:val="20"/>
+        </w:rPr>
+        <w:t>pēn</w:t>
+      </w:r>
+      <w:proofErr w:type="spellEnd"/>
+      <w:r>
+        <w:rPr>
+          <w:rStyle w:val="termtext"/>
+          <w:rFonts w:ascii="Courier New" w:hAnsi="Courier New" w:cs="Courier New"/>
+          <w:sz w:val="20"/>
+          <w:szCs w:val="20"/>
+        </w:rPr>
+        <w:t>) delicious</w:t>
       </w:r>
     </w:p>
     <w:p>
@@ -2007,7 +2390,67 @@
           <w:sz w:val="20"/>
           <w:szCs w:val="20"/>
         </w:rPr>
-        <w:t>(rè téng téng) hot</w:t>
+        <w:t>(</w:t>
+      </w:r>
+      <w:proofErr w:type="spellStart"/>
+      <w:r>
+        <w:rPr>
+          <w:rStyle w:val="termtext"/>
+          <w:rFonts w:ascii="Courier New" w:hAnsi="Courier New" w:cs="Courier New"/>
+          <w:sz w:val="20"/>
+          <w:szCs w:val="20"/>
+        </w:rPr>
+        <w:t>rè</w:t>
+      </w:r>
+      <w:proofErr w:type="spellEnd"/>
+      <w:r>
+        <w:rPr>
+          <w:rStyle w:val="termtext"/>
+          <w:rFonts w:ascii="Courier New" w:hAnsi="Courier New" w:cs="Courier New"/>
+          <w:sz w:val="20"/>
+          <w:szCs w:val="20"/>
+        </w:rPr>
+        <w:t xml:space="preserve"> </w:t>
+      </w:r>
+      <w:proofErr w:type="spellStart"/>
+      <w:r>
+        <w:rPr>
+          <w:rStyle w:val="termtext"/>
+          <w:rFonts w:ascii="Courier New" w:hAnsi="Courier New" w:cs="Courier New"/>
+          <w:sz w:val="20"/>
+          <w:szCs w:val="20"/>
+        </w:rPr>
+        <w:t>téng</w:t>
+      </w:r>
+      <w:proofErr w:type="spellEnd"/>
+      <w:r>
+        <w:rPr>
+          <w:rStyle w:val="termtext"/>
+          <w:rFonts w:ascii="Courier New" w:hAnsi="Courier New" w:cs="Courier New"/>
+          <w:sz w:val="20"/>
+          <w:szCs w:val="20"/>
+        </w:rPr>
+        <w:t xml:space="preserve"> </w:t>
+      </w:r>
+      <w:proofErr w:type="spellStart"/>
+      <w:r>
+        <w:rPr>
+          <w:rStyle w:val="termtext"/>
+          <w:rFonts w:ascii="Courier New" w:hAnsi="Courier New" w:cs="Courier New"/>
+          <w:sz w:val="20"/>
+          <w:szCs w:val="20"/>
+        </w:rPr>
+        <w:t>téng</w:t>
+      </w:r>
+      <w:proofErr w:type="spellEnd"/>
+      <w:r>
+        <w:rPr>
+          <w:rStyle w:val="termtext"/>
+          <w:rFonts w:ascii="Courier New" w:hAnsi="Courier New" w:cs="Courier New"/>
+          <w:sz w:val="20"/>
+          <w:szCs w:val="20"/>
+        </w:rPr>
+        <w:t>) hot</w:t>
       </w:r>
     </w:p>
     <w:p>
@@ -2058,7 +2501,47 @@
           <w:sz w:val="20"/>
           <w:szCs w:val="20"/>
         </w:rPr>
-        <w:t>(bāo zi) steamed stuffed bun</w:t>
+        <w:t>(</w:t>
+      </w:r>
+      <w:proofErr w:type="spellStart"/>
+      <w:r>
+        <w:rPr>
+          <w:rStyle w:val="termtext"/>
+          <w:rFonts w:ascii="Courier New" w:hAnsi="Courier New" w:cs="Courier New"/>
+          <w:sz w:val="20"/>
+          <w:szCs w:val="20"/>
+        </w:rPr>
+        <w:t>bāo</w:t>
+      </w:r>
+      <w:proofErr w:type="spellEnd"/>
+      <w:r>
+        <w:rPr>
+          <w:rStyle w:val="termtext"/>
+          <w:rFonts w:ascii="Courier New" w:hAnsi="Courier New" w:cs="Courier New"/>
+          <w:sz w:val="20"/>
+          <w:szCs w:val="20"/>
+        </w:rPr>
+        <w:t xml:space="preserve"> </w:t>
+      </w:r>
+      <w:proofErr w:type="spellStart"/>
+      <w:r>
+        <w:rPr>
+          <w:rStyle w:val="termtext"/>
+          <w:rFonts w:ascii="Courier New" w:hAnsi="Courier New" w:cs="Courier New"/>
+          <w:sz w:val="20"/>
+          <w:szCs w:val="20"/>
+        </w:rPr>
+        <w:t>zi</w:t>
+      </w:r>
+      <w:proofErr w:type="spellEnd"/>
+      <w:r>
+        <w:rPr>
+          <w:rStyle w:val="termtext"/>
+          <w:rFonts w:ascii="Courier New" w:hAnsi="Courier New" w:cs="Courier New"/>
+          <w:sz w:val="20"/>
+          <w:szCs w:val="20"/>
+        </w:rPr>
+        <w:t>) steamed stuffed bun</w:t>
       </w:r>
     </w:p>
     <w:p>
@@ -2109,7 +2592,27 @@
           <w:sz w:val="20"/>
           <w:szCs w:val="20"/>
         </w:rPr>
-        <w:t>(lóu) particle expressing chagrin</w:t>
+        <w:t>(</w:t>
+      </w:r>
+      <w:proofErr w:type="spellStart"/>
+      <w:r>
+        <w:rPr>
+          <w:rStyle w:val="termtext"/>
+          <w:rFonts w:ascii="Courier New" w:hAnsi="Courier New" w:cs="Courier New"/>
+          <w:sz w:val="20"/>
+          <w:szCs w:val="20"/>
+        </w:rPr>
+        <w:t>lóu</w:t>
+      </w:r>
+      <w:proofErr w:type="spellEnd"/>
+      <w:r>
+        <w:rPr>
+          <w:rStyle w:val="termtext"/>
+          <w:rFonts w:ascii="Courier New" w:hAnsi="Courier New" w:cs="Courier New"/>
+          <w:sz w:val="20"/>
+          <w:szCs w:val="20"/>
+        </w:rPr>
+        <w:t>) particle expressing chagrin</w:t>
       </w:r>
     </w:p>
     <w:p>
@@ -2151,7 +2654,27 @@
           <w:sz w:val="20"/>
           <w:szCs w:val="20"/>
         </w:rPr>
-        <w:t>(yōu) deer bleating</w:t>
+        <w:t>(</w:t>
+      </w:r>
+      <w:proofErr w:type="spellStart"/>
+      <w:r>
+        <w:rPr>
+          <w:rStyle w:val="termtext"/>
+          <w:rFonts w:ascii="Courier New" w:hAnsi="Courier New" w:cs="Courier New"/>
+          <w:sz w:val="20"/>
+          <w:szCs w:val="20"/>
+        </w:rPr>
+        <w:t>yōu</w:t>
+      </w:r>
+      <w:proofErr w:type="spellEnd"/>
+      <w:r>
+        <w:rPr>
+          <w:rStyle w:val="termtext"/>
+          <w:rFonts w:ascii="Courier New" w:hAnsi="Courier New" w:cs="Courier New"/>
+          <w:sz w:val="20"/>
+          <w:szCs w:val="20"/>
+        </w:rPr>
+        <w:t>) deer bleating</w:t>
       </w:r>
     </w:p>
     <w:p>
@@ -2202,7 +2725,27 @@
           <w:sz w:val="20"/>
           <w:szCs w:val="20"/>
         </w:rPr>
-        <w:t>(líng) skilled</w:t>
+        <w:t>(</w:t>
+      </w:r>
+      <w:proofErr w:type="spellStart"/>
+      <w:r>
+        <w:rPr>
+          <w:rStyle w:val="termtext"/>
+          <w:rFonts w:ascii="Courier New" w:hAnsi="Courier New" w:cs="Courier New"/>
+          <w:sz w:val="20"/>
+          <w:szCs w:val="20"/>
+        </w:rPr>
+        <w:t>líng</w:t>
+      </w:r>
+      <w:proofErr w:type="spellEnd"/>
+      <w:r>
+        <w:rPr>
+          <w:rStyle w:val="termtext"/>
+          <w:rFonts w:ascii="Courier New" w:hAnsi="Courier New" w:cs="Courier New"/>
+          <w:sz w:val="20"/>
+          <w:szCs w:val="20"/>
+        </w:rPr>
+        <w:t>) skilled</w:t>
       </w:r>
     </w:p>
     <w:p>
@@ -2253,7 +2796,47 @@
           <w:sz w:val="20"/>
           <w:szCs w:val="20"/>
         </w:rPr>
-        <w:t>(chī xiàng) eating manners</w:t>
+        <w:t>(</w:t>
+      </w:r>
+      <w:proofErr w:type="spellStart"/>
+      <w:r>
+        <w:rPr>
+          <w:rStyle w:val="termtext"/>
+          <w:rFonts w:ascii="Courier New" w:hAnsi="Courier New" w:cs="Courier New"/>
+          <w:sz w:val="20"/>
+          <w:szCs w:val="20"/>
+        </w:rPr>
+        <w:t>chī</w:t>
+      </w:r>
+      <w:proofErr w:type="spellEnd"/>
+      <w:r>
+        <w:rPr>
+          <w:rStyle w:val="termtext"/>
+          <w:rFonts w:ascii="Courier New" w:hAnsi="Courier New" w:cs="Courier New"/>
+          <w:sz w:val="20"/>
+          <w:szCs w:val="20"/>
+        </w:rPr>
+        <w:t xml:space="preserve"> </w:t>
+      </w:r>
+      <w:proofErr w:type="spellStart"/>
+      <w:r>
+        <w:rPr>
+          <w:rStyle w:val="termtext"/>
+          <w:rFonts w:ascii="Courier New" w:hAnsi="Courier New" w:cs="Courier New"/>
+          <w:sz w:val="20"/>
+          <w:szCs w:val="20"/>
+        </w:rPr>
+        <w:t>xiàng</w:t>
+      </w:r>
+      <w:proofErr w:type="spellEnd"/>
+      <w:r>
+        <w:rPr>
+          <w:rStyle w:val="termtext"/>
+          <w:rFonts w:ascii="Courier New" w:hAnsi="Courier New" w:cs="Courier New"/>
+          <w:sz w:val="20"/>
+          <w:szCs w:val="20"/>
+        </w:rPr>
+        <w:t>) eating manners</w:t>
       </w:r>
     </w:p>
     <w:p>
@@ -2304,7 +2887,47 @@
           <w:sz w:val="20"/>
           <w:szCs w:val="20"/>
         </w:rPr>
-        <w:t>(guī jǔ) rule</w:t>
+        <w:t>(</w:t>
+      </w:r>
+      <w:proofErr w:type="spellStart"/>
+      <w:r>
+        <w:rPr>
+          <w:rStyle w:val="termtext"/>
+          <w:rFonts w:ascii="Courier New" w:hAnsi="Courier New" w:cs="Courier New"/>
+          <w:sz w:val="20"/>
+          <w:szCs w:val="20"/>
+        </w:rPr>
+        <w:t>guī</w:t>
+      </w:r>
+      <w:proofErr w:type="spellEnd"/>
+      <w:r>
+        <w:rPr>
+          <w:rStyle w:val="termtext"/>
+          <w:rFonts w:ascii="Courier New" w:hAnsi="Courier New" w:cs="Courier New"/>
+          <w:sz w:val="20"/>
+          <w:szCs w:val="20"/>
+        </w:rPr>
+        <w:t xml:space="preserve"> </w:t>
+      </w:r>
+      <w:proofErr w:type="spellStart"/>
+      <w:r>
+        <w:rPr>
+          <w:rStyle w:val="termtext"/>
+          <w:rFonts w:ascii="Courier New" w:hAnsi="Courier New" w:cs="Courier New"/>
+          <w:sz w:val="20"/>
+          <w:szCs w:val="20"/>
+        </w:rPr>
+        <w:t>jǔ</w:t>
+      </w:r>
+      <w:proofErr w:type="spellEnd"/>
+      <w:r>
+        <w:rPr>
+          <w:rStyle w:val="termtext"/>
+          <w:rFonts w:ascii="Courier New" w:hAnsi="Courier New" w:cs="Courier New"/>
+          <w:sz w:val="20"/>
+          <w:szCs w:val="20"/>
+        </w:rPr>
+        <w:t>) rule</w:t>
       </w:r>
     </w:p>
     <w:p>
@@ -2346,7 +2969,27 @@
           <w:sz w:val="20"/>
           <w:szCs w:val="20"/>
         </w:rPr>
-        <w:t>(sāi) stuff</w:t>
+        <w:t>(</w:t>
+      </w:r>
+      <w:proofErr w:type="spellStart"/>
+      <w:r>
+        <w:rPr>
+          <w:rStyle w:val="termtext"/>
+          <w:rFonts w:ascii="Courier New" w:hAnsi="Courier New" w:cs="Courier New"/>
+          <w:sz w:val="20"/>
+          <w:szCs w:val="20"/>
+        </w:rPr>
+        <w:t>sāi</w:t>
+      </w:r>
+      <w:proofErr w:type="spellEnd"/>
+      <w:r>
+        <w:rPr>
+          <w:rStyle w:val="termtext"/>
+          <w:rFonts w:ascii="Courier New" w:hAnsi="Courier New" w:cs="Courier New"/>
+          <w:sz w:val="20"/>
+          <w:szCs w:val="20"/>
+        </w:rPr>
+        <w:t>) stuff</w:t>
       </w:r>
     </w:p>
     <w:p>
@@ -2397,7 +3040,47 @@
           <w:sz w:val="20"/>
           <w:szCs w:val="20"/>
         </w:rPr>
-        <w:t>(luàn jiǎng) say what should not be said</w:t>
+        <w:t>(</w:t>
+      </w:r>
+      <w:proofErr w:type="spellStart"/>
+      <w:r>
+        <w:rPr>
+          <w:rStyle w:val="termtext"/>
+          <w:rFonts w:ascii="Courier New" w:hAnsi="Courier New" w:cs="Courier New"/>
+          <w:sz w:val="20"/>
+          <w:szCs w:val="20"/>
+        </w:rPr>
+        <w:t>luàn</w:t>
+      </w:r>
+      <w:proofErr w:type="spellEnd"/>
+      <w:r>
+        <w:rPr>
+          <w:rStyle w:val="termtext"/>
+          <w:rFonts w:ascii="Courier New" w:hAnsi="Courier New" w:cs="Courier New"/>
+          <w:sz w:val="20"/>
+          <w:szCs w:val="20"/>
+        </w:rPr>
+        <w:t xml:space="preserve"> </w:t>
+      </w:r>
+      <w:proofErr w:type="spellStart"/>
+      <w:r>
+        <w:rPr>
+          <w:rStyle w:val="termtext"/>
+          <w:rFonts w:ascii="Courier New" w:hAnsi="Courier New" w:cs="Courier New"/>
+          <w:sz w:val="20"/>
+          <w:szCs w:val="20"/>
+        </w:rPr>
+        <w:t>jiǎng</w:t>
+      </w:r>
+      <w:proofErr w:type="spellEnd"/>
+      <w:r>
+        <w:rPr>
+          <w:rStyle w:val="termtext"/>
+          <w:rFonts w:ascii="Courier New" w:hAnsi="Courier New" w:cs="Courier New"/>
+          <w:sz w:val="20"/>
+          <w:szCs w:val="20"/>
+        </w:rPr>
+        <w:t>) say what should not be said</w:t>
       </w:r>
     </w:p>
     <w:p>
@@ -2448,7 +3131,47 @@
           <w:sz w:val="20"/>
           <w:szCs w:val="20"/>
         </w:rPr>
-        <w:t>(gào zhuàng) complain to</w:t>
+        <w:t>(</w:t>
+      </w:r>
+      <w:proofErr w:type="spellStart"/>
+      <w:r>
+        <w:rPr>
+          <w:rStyle w:val="termtext"/>
+          <w:rFonts w:ascii="Courier New" w:hAnsi="Courier New" w:cs="Courier New"/>
+          <w:sz w:val="20"/>
+          <w:szCs w:val="20"/>
+        </w:rPr>
+        <w:t>gào</w:t>
+      </w:r>
+      <w:proofErr w:type="spellEnd"/>
+      <w:r>
+        <w:rPr>
+          <w:rStyle w:val="termtext"/>
+          <w:rFonts w:ascii="Courier New" w:hAnsi="Courier New" w:cs="Courier New"/>
+          <w:sz w:val="20"/>
+          <w:szCs w:val="20"/>
+        </w:rPr>
+        <w:t xml:space="preserve"> </w:t>
+      </w:r>
+      <w:proofErr w:type="spellStart"/>
+      <w:r>
+        <w:rPr>
+          <w:rStyle w:val="termtext"/>
+          <w:rFonts w:ascii="Courier New" w:hAnsi="Courier New" w:cs="Courier New"/>
+          <w:sz w:val="20"/>
+          <w:szCs w:val="20"/>
+        </w:rPr>
+        <w:t>zhuàng</w:t>
+      </w:r>
+      <w:proofErr w:type="spellEnd"/>
+      <w:r>
+        <w:rPr>
+          <w:rStyle w:val="termtext"/>
+          <w:rFonts w:ascii="Courier New" w:hAnsi="Courier New" w:cs="Courier New"/>
+          <w:sz w:val="20"/>
+          <w:szCs w:val="20"/>
+        </w:rPr>
+        <w:t>) complain to</w:t>
       </w:r>
     </w:p>
     <w:p>
@@ -2499,8 +3222,59 @@
           <w:sz w:val="20"/>
           <w:szCs w:val="20"/>
         </w:rPr>
-        <w:t>(hù xiāng) mutua</w:t>
-      </w:r>
+        <w:t>(</w:t>
+      </w:r>
+      <w:proofErr w:type="spellStart"/>
+      <w:r>
+        <w:rPr>
+          <w:rStyle w:val="termtext"/>
+          <w:rFonts w:ascii="Courier New" w:hAnsi="Courier New" w:cs="Courier New"/>
+          <w:sz w:val="20"/>
+          <w:szCs w:val="20"/>
+        </w:rPr>
+        <w:t>hù</w:t>
+      </w:r>
+      <w:proofErr w:type="spellEnd"/>
+      <w:r>
+        <w:rPr>
+          <w:rStyle w:val="termtext"/>
+          <w:rFonts w:ascii="Courier New" w:hAnsi="Courier New" w:cs="Courier New"/>
+          <w:sz w:val="20"/>
+          <w:szCs w:val="20"/>
+        </w:rPr>
+        <w:t xml:space="preserve"> </w:t>
+      </w:r>
+      <w:proofErr w:type="spellStart"/>
+      <w:r>
+        <w:rPr>
+          <w:rStyle w:val="termtext"/>
+          <w:rFonts w:ascii="Courier New" w:hAnsi="Courier New" w:cs="Courier New"/>
+          <w:sz w:val="20"/>
+          <w:szCs w:val="20"/>
+        </w:rPr>
+        <w:t>xiāng</w:t>
+      </w:r>
+      <w:proofErr w:type="spellEnd"/>
+      <w:r>
+        <w:rPr>
+          <w:rStyle w:val="termtext"/>
+          <w:rFonts w:ascii="Courier New" w:hAnsi="Courier New" w:cs="Courier New"/>
+          <w:sz w:val="20"/>
+          <w:szCs w:val="20"/>
+        </w:rPr>
+        <w:t xml:space="preserve">) </w:t>
+      </w:r>
+      <w:proofErr w:type="spellStart"/>
+      <w:r>
+        <w:rPr>
+          <w:rStyle w:val="termtext"/>
+          <w:rFonts w:ascii="Courier New" w:hAnsi="Courier New" w:cs="Courier New"/>
+          <w:sz w:val="20"/>
+          <w:szCs w:val="20"/>
+        </w:rPr>
+        <w:t>mutua</w:t>
+      </w:r>
+      <w:proofErr w:type="spellEnd"/>
     </w:p>
     <w:p>
       <w:pPr>
@@ -2550,7 +3324,47 @@
           <w:sz w:val="20"/>
           <w:szCs w:val="20"/>
         </w:rPr>
-        <w:t>(lǐ ràng) politeness or mutual courtesy</w:t>
+        <w:t>(</w:t>
+      </w:r>
+      <w:proofErr w:type="spellStart"/>
+      <w:r>
+        <w:rPr>
+          <w:rStyle w:val="termtext"/>
+          <w:rFonts w:ascii="Courier New" w:hAnsi="Courier New" w:cs="Courier New"/>
+          <w:sz w:val="20"/>
+          <w:szCs w:val="20"/>
+        </w:rPr>
+        <w:t>lǐ</w:t>
+      </w:r>
+      <w:proofErr w:type="spellEnd"/>
+      <w:r>
+        <w:rPr>
+          <w:rStyle w:val="termtext"/>
+          <w:rFonts w:ascii="Courier New" w:hAnsi="Courier New" w:cs="Courier New"/>
+          <w:sz w:val="20"/>
+          <w:szCs w:val="20"/>
+        </w:rPr>
+        <w:t xml:space="preserve"> </w:t>
+      </w:r>
+      <w:proofErr w:type="spellStart"/>
+      <w:r>
+        <w:rPr>
+          <w:rStyle w:val="termtext"/>
+          <w:rFonts w:ascii="Courier New" w:hAnsi="Courier New" w:cs="Courier New"/>
+          <w:sz w:val="20"/>
+          <w:szCs w:val="20"/>
+        </w:rPr>
+        <w:t>ràng</w:t>
+      </w:r>
+      <w:proofErr w:type="spellEnd"/>
+      <w:r>
+        <w:rPr>
+          <w:rStyle w:val="termtext"/>
+          <w:rFonts w:ascii="Courier New" w:hAnsi="Courier New" w:cs="Courier New"/>
+          <w:sz w:val="20"/>
+          <w:szCs w:val="20"/>
+        </w:rPr>
+        <w:t>) politeness or mutual courtesy</w:t>
       </w:r>
     </w:p>
     <w:p>
@@ -2601,7 +3415,47 @@
           <w:sz w:val="20"/>
           <w:szCs w:val="20"/>
         </w:rPr>
-        <w:t>(bái chī) eat for free</w:t>
+        <w:t>(</w:t>
+      </w:r>
+      <w:proofErr w:type="spellStart"/>
+      <w:r>
+        <w:rPr>
+          <w:rStyle w:val="termtext"/>
+          <w:rFonts w:ascii="Courier New" w:hAnsi="Courier New" w:cs="Courier New"/>
+          <w:sz w:val="20"/>
+          <w:szCs w:val="20"/>
+        </w:rPr>
+        <w:t>bái</w:t>
+      </w:r>
+      <w:proofErr w:type="spellEnd"/>
+      <w:r>
+        <w:rPr>
+          <w:rStyle w:val="termtext"/>
+          <w:rFonts w:ascii="Courier New" w:hAnsi="Courier New" w:cs="Courier New"/>
+          <w:sz w:val="20"/>
+          <w:szCs w:val="20"/>
+        </w:rPr>
+        <w:t xml:space="preserve"> </w:t>
+      </w:r>
+      <w:proofErr w:type="spellStart"/>
+      <w:r>
+        <w:rPr>
+          <w:rStyle w:val="termtext"/>
+          <w:rFonts w:ascii="Courier New" w:hAnsi="Courier New" w:cs="Courier New"/>
+          <w:sz w:val="20"/>
+          <w:szCs w:val="20"/>
+        </w:rPr>
+        <w:t>chī</w:t>
+      </w:r>
+      <w:proofErr w:type="spellEnd"/>
+      <w:r>
+        <w:rPr>
+          <w:rStyle w:val="termtext"/>
+          <w:rFonts w:ascii="Courier New" w:hAnsi="Courier New" w:cs="Courier New"/>
+          <w:sz w:val="20"/>
+          <w:szCs w:val="20"/>
+        </w:rPr>
+        <w:t>) eat for free</w:t>
       </w:r>
     </w:p>
     <w:p>
@@ -2652,7 +3506,47 @@
           <w:sz w:val="20"/>
           <w:szCs w:val="20"/>
         </w:rPr>
-        <w:t>(mó shù) magic</w:t>
+        <w:t>(</w:t>
+      </w:r>
+      <w:proofErr w:type="spellStart"/>
+      <w:r>
+        <w:rPr>
+          <w:rStyle w:val="termtext"/>
+          <w:rFonts w:ascii="Courier New" w:hAnsi="Courier New" w:cs="Courier New"/>
+          <w:sz w:val="20"/>
+          <w:szCs w:val="20"/>
+        </w:rPr>
+        <w:t>mó</w:t>
+      </w:r>
+      <w:proofErr w:type="spellEnd"/>
+      <w:r>
+        <w:rPr>
+          <w:rStyle w:val="termtext"/>
+          <w:rFonts w:ascii="Courier New" w:hAnsi="Courier New" w:cs="Courier New"/>
+          <w:sz w:val="20"/>
+          <w:szCs w:val="20"/>
+        </w:rPr>
+        <w:t xml:space="preserve"> </w:t>
+      </w:r>
+      <w:proofErr w:type="spellStart"/>
+      <w:r>
+        <w:rPr>
+          <w:rStyle w:val="termtext"/>
+          <w:rFonts w:ascii="Courier New" w:hAnsi="Courier New" w:cs="Courier New"/>
+          <w:sz w:val="20"/>
+          <w:szCs w:val="20"/>
+        </w:rPr>
+        <w:t>shù</w:t>
+      </w:r>
+      <w:proofErr w:type="spellEnd"/>
+      <w:r>
+        <w:rPr>
+          <w:rStyle w:val="termtext"/>
+          <w:rFonts w:ascii="Courier New" w:hAnsi="Courier New" w:cs="Courier New"/>
+          <w:sz w:val="20"/>
+          <w:szCs w:val="20"/>
+        </w:rPr>
+        <w:t>) magic</w:t>
       </w:r>
     </w:p>
     <w:p>
@@ -2703,7 +3597,47 @@
           <w:sz w:val="20"/>
           <w:szCs w:val="20"/>
         </w:rPr>
-        <w:t>(shèng xià) to remain</w:t>
+        <w:t>(</w:t>
+      </w:r>
+      <w:proofErr w:type="spellStart"/>
+      <w:r>
+        <w:rPr>
+          <w:rStyle w:val="termtext"/>
+          <w:rFonts w:ascii="Courier New" w:hAnsi="Courier New" w:cs="Courier New"/>
+          <w:sz w:val="20"/>
+          <w:szCs w:val="20"/>
+        </w:rPr>
+        <w:t>shèng</w:t>
+      </w:r>
+      <w:proofErr w:type="spellEnd"/>
+      <w:r>
+        <w:rPr>
+          <w:rStyle w:val="termtext"/>
+          <w:rFonts w:ascii="Courier New" w:hAnsi="Courier New" w:cs="Courier New"/>
+          <w:sz w:val="20"/>
+          <w:szCs w:val="20"/>
+        </w:rPr>
+        <w:t xml:space="preserve"> </w:t>
+      </w:r>
+      <w:proofErr w:type="spellStart"/>
+      <w:r>
+        <w:rPr>
+          <w:rStyle w:val="termtext"/>
+          <w:rFonts w:ascii="Courier New" w:hAnsi="Courier New" w:cs="Courier New"/>
+          <w:sz w:val="20"/>
+          <w:szCs w:val="20"/>
+        </w:rPr>
+        <w:t>xià</w:t>
+      </w:r>
+      <w:proofErr w:type="spellEnd"/>
+      <w:r>
+        <w:rPr>
+          <w:rStyle w:val="termtext"/>
+          <w:rFonts w:ascii="Courier New" w:hAnsi="Courier New" w:cs="Courier New"/>
+          <w:sz w:val="20"/>
+          <w:szCs w:val="20"/>
+        </w:rPr>
+        <w:t>) to remain</w:t>
       </w:r>
     </w:p>
     <w:p>
@@ -2754,7 +3688,47 @@
           <w:sz w:val="20"/>
           <w:szCs w:val="20"/>
         </w:rPr>
-        <w:t>(kùn nán) difficult</w:t>
+        <w:t>(</w:t>
+      </w:r>
+      <w:proofErr w:type="spellStart"/>
+      <w:r>
+        <w:rPr>
+          <w:rStyle w:val="termtext"/>
+          <w:rFonts w:ascii="Courier New" w:hAnsi="Courier New" w:cs="Courier New"/>
+          <w:sz w:val="20"/>
+          <w:szCs w:val="20"/>
+        </w:rPr>
+        <w:t>kùn</w:t>
+      </w:r>
+      <w:proofErr w:type="spellEnd"/>
+      <w:r>
+        <w:rPr>
+          <w:rStyle w:val="termtext"/>
+          <w:rFonts w:ascii="Courier New" w:hAnsi="Courier New" w:cs="Courier New"/>
+          <w:sz w:val="20"/>
+          <w:szCs w:val="20"/>
+        </w:rPr>
+        <w:t xml:space="preserve"> </w:t>
+      </w:r>
+      <w:proofErr w:type="spellStart"/>
+      <w:r>
+        <w:rPr>
+          <w:rStyle w:val="termtext"/>
+          <w:rFonts w:ascii="Courier New" w:hAnsi="Courier New" w:cs="Courier New"/>
+          <w:sz w:val="20"/>
+          <w:szCs w:val="20"/>
+        </w:rPr>
+        <w:t>nán</w:t>
+      </w:r>
+      <w:proofErr w:type="spellEnd"/>
+      <w:r>
+        <w:rPr>
+          <w:rStyle w:val="termtext"/>
+          <w:rFonts w:ascii="Courier New" w:hAnsi="Courier New" w:cs="Courier New"/>
+          <w:sz w:val="20"/>
+          <w:szCs w:val="20"/>
+        </w:rPr>
+        <w:t>) difficult</w:t>
       </w:r>
     </w:p>
     <w:p>
@@ -2782,6 +3756,7 @@
         <w:rPr>
           <w:rFonts w:cstheme="minorHAnsi"/>
         </w:rPr>
+        <w:lastRenderedPageBreak/>
         <w:t xml:space="preserve">Note that there will be non-Chinese definitions and words. </w:t>
       </w:r>
       <w:r>
@@ -2848,7 +3823,6 @@
         <w:rPr>
           <w:rFonts w:cstheme="minorHAnsi"/>
         </w:rPr>
-        <w:lastRenderedPageBreak/>
         <w:t xml:space="preserve">Source file: Sample.txt, </w:t>
       </w:r>
       <w:r>
@@ -3823,11 +4797,19 @@
         </w:rPr>
         <w:t xml:space="preserve">, and under parameters, set </w:t>
       </w:r>
-      <w:r>
-        <w:rPr>
-          <w:rFonts w:cstheme="minorHAnsi"/>
-        </w:rPr>
-        <w:t>FileName = "Output.txt"</w:t>
+      <w:proofErr w:type="spellStart"/>
+      <w:r>
+        <w:rPr>
+          <w:rFonts w:cstheme="minorHAnsi"/>
+        </w:rPr>
+        <w:t>FileName</w:t>
+      </w:r>
+      <w:proofErr w:type="spellEnd"/>
+      <w:r>
+        <w:rPr>
+          <w:rFonts w:cstheme="minorHAnsi"/>
+        </w:rPr>
+        <w:t xml:space="preserve"> = "Output.txt"</w:t>
       </w:r>
       <w:r>
         <w:rPr>
@@ -4039,7 +5021,7 @@
 </file>
 
 <file path=word/numbering.xml><?xml version="1.0" encoding="utf-8"?>
-<w:numbering xmlns:wpc="http://schemas.microsoft.com/office/word/2010/wordprocessingCanvas" xmlns:cx="http://schemas.microsoft.com/office/drawing/2014/chartex" xmlns:cx1="http://schemas.microsoft.com/office/drawing/2015/9/8/chartex" xmlns:cx2="http://schemas.microsoft.com/office/drawing/2015/10/21/chartex" xmlns:cx3="http://schemas.microsoft.com/office/drawing/2016/5/9/chartex" xmlns:cx4="http://schemas.microsoft.com/office/drawing/2016/5/10/chartex" xmlns:cx5="http://schemas.microsoft.com/office/drawing/2016/5/11/chartex" xmlns:cx6="http://schemas.microsoft.com/office/drawing/2016/5/12/chartex" xmlns:cx7="http://schemas.microsoft.com/office/drawing/2016/5/13/chartex" xmlns:cx8="http://schemas.microsoft.com/office/drawing/2016/5/14/chartex" xmlns:mc="http://schemas.openxmlformats.org/markup-compatibility/2006" xmlns:aink="http://schemas.microsoft.com/office/drawing/2016/ink" xmlns:o="urn:schemas-microsoft-com:office:office" xmlns:r="http://schemas.openxmlformats.org/officeDocument/2006/relationships" xmlns:m="http://schemas.openxmlformats.org/officeDocument/2006/math" xmlns:v="urn:schemas-microsoft-com:vml" xmlns:wp14="http://schemas.microsoft.com/office/word/2010/wordprocessingDrawing" xmlns:wp="http://schemas.openxmlformats.org/drawingml/2006/wordprocessingDrawing" xmlns:w10="urn:schemas-microsoft-com:office:word" xmlns:w="http://schemas.openxmlformats.org/wordprocessingml/2006/main" xmlns:w14="http://schemas.microsoft.com/office/word/2010/wordml" xmlns:w15="http://schemas.microsoft.com/office/word/2012/wordml" xmlns:w16se="http://schemas.microsoft.com/office/word/2015/wordml/symex" xmlns:wpg="http://schemas.microsoft.com/office/word/2010/wordprocessingGroup" xmlns:wpi="http://schemas.microsoft.com/office/word/2010/wordprocessingInk" xmlns:wne="http://schemas.microsoft.com/office/word/2006/wordml" xmlns:wps="http://schemas.microsoft.com/office/word/2010/wordprocessingShape" mc:Ignorable="w14 w15 w16se wp14">
+<w:numbering xmlns:wpc="http://schemas.microsoft.com/office/word/2010/wordprocessingCanvas" xmlns:cx="http://schemas.microsoft.com/office/drawing/2014/chartex" xmlns:cx1="http://schemas.microsoft.com/office/drawing/2015/9/8/chartex" xmlns:cx2="http://schemas.microsoft.com/office/drawing/2015/10/21/chartex" xmlns:cx3="http://schemas.microsoft.com/office/drawing/2016/5/9/chartex" xmlns:cx4="http://schemas.microsoft.com/office/drawing/2016/5/10/chartex" xmlns:cx5="http://schemas.microsoft.com/office/drawing/2016/5/11/chartex" xmlns:cx6="http://schemas.microsoft.com/office/drawing/2016/5/12/chartex" xmlns:cx7="http://schemas.microsoft.com/office/drawing/2016/5/13/chartex" xmlns:cx8="http://schemas.microsoft.com/office/drawing/2016/5/14/chartex" xmlns:mc="http://schemas.openxmlformats.org/markup-compatibility/2006" xmlns:aink="http://schemas.microsoft.com/office/drawing/2016/ink" xmlns:am3d="http://schemas.microsoft.com/office/drawing/2017/model3d" xmlns:o="urn:schemas-microsoft-com:office:office" xmlns:r="http://schemas.openxmlformats.org/officeDocument/2006/relationships" xmlns:m="http://schemas.openxmlformats.org/officeDocument/2006/math" xmlns:v="urn:schemas-microsoft-com:vml" xmlns:wp14="http://schemas.microsoft.com/office/word/2010/wordprocessingDrawing" xmlns:wp="http://schemas.openxmlformats.org/drawingml/2006/wordprocessingDrawing" xmlns:w10="urn:schemas-microsoft-com:office:word" xmlns:w="http://schemas.openxmlformats.org/wordprocessingml/2006/main" xmlns:w14="http://schemas.microsoft.com/office/word/2010/wordml" xmlns:w15="http://schemas.microsoft.com/office/word/2012/wordml" xmlns:w16se="http://schemas.microsoft.com/office/word/2015/wordml/symex" xmlns:wpg="http://schemas.microsoft.com/office/word/2010/wordprocessingGroup" xmlns:wpi="http://schemas.microsoft.com/office/word/2010/wordprocessingInk" xmlns:wne="http://schemas.microsoft.com/office/word/2006/wordml" xmlns:wps="http://schemas.microsoft.com/office/word/2010/wordprocessingShape" mc:Ignorable="w14 w15 w16se wp14">
   <w:abstractNum w:abstractNumId="0" w15:restartNumberingAfterBreak="0">
     <w:nsid w:val="102502EB"/>
     <w:multiLevelType w:val="hybridMultilevel"/>
@@ -4524,7 +5506,7 @@
       </w:pPr>
     </w:pPrDefault>
   </w:docDefaults>
-  <w:latentStyles w:defLockedState="0" w:defUIPriority="99" w:defSemiHidden="0" w:defUnhideWhenUsed="0" w:defQFormat="0" w:count="374">
+  <w:latentStyles w:defLockedState="0" w:defUIPriority="99" w:defSemiHidden="0" w:defUnhideWhenUsed="0" w:defQFormat="0" w:count="375">
     <w:lsdException w:name="Normal" w:uiPriority="0" w:qFormat="1"/>
     <w:lsdException w:name="heading 1" w:uiPriority="9" w:qFormat="1"/>
     <w:lsdException w:name="heading 2" w:semiHidden="1" w:uiPriority="9" w:unhideWhenUsed="1" w:qFormat="1"/>
@@ -4630,7 +5612,6 @@
     <w:lsdException w:name="HTML Sample" w:semiHidden="1" w:unhideWhenUsed="1"/>
     <w:lsdException w:name="HTML Typewriter" w:semiHidden="1" w:unhideWhenUsed="1"/>
     <w:lsdException w:name="HTML Variable" w:semiHidden="1" w:unhideWhenUsed="1"/>
-    <w:lsdException w:name="Normal Table" w:semiHidden="1" w:unhideWhenUsed="1"/>
     <w:lsdException w:name="annotation subject" w:semiHidden="1" w:unhideWhenUsed="1"/>
     <w:lsdException w:name="No List" w:semiHidden="1" w:unhideWhenUsed="1"/>
     <w:lsdException w:name="Outline List 1" w:semiHidden="1" w:unhideWhenUsed="1"/>
@@ -4677,10 +5658,8 @@
     <w:lsdException w:name="Table Subtle 2" w:semiHidden="1" w:unhideWhenUsed="1"/>
     <w:lsdException w:name="Table Web 1" w:semiHidden="1" w:unhideWhenUsed="1"/>
     <w:lsdException w:name="Table Web 2" w:semiHidden="1" w:unhideWhenUsed="1"/>
-    <w:lsdException w:name="Table Web 3" w:semiHidden="1" w:unhideWhenUsed="1"/>
     <w:lsdException w:name="Balloon Text" w:semiHidden="1" w:unhideWhenUsed="1"/>
     <w:lsdException w:name="Table Grid" w:uiPriority="39"/>
-    <w:lsdException w:name="Table Theme" w:semiHidden="1" w:unhideWhenUsed="1"/>
     <w:lsdException w:name="Placeholder Text" w:semiHidden="1"/>
     <w:lsdException w:name="No Spacing" w:uiPriority="1" w:qFormat="1"/>
     <w:lsdException w:name="Light Shading" w:uiPriority="60"/>
@@ -4899,6 +5878,7 @@
     <w:lsdException w:name="Mention" w:semiHidden="1" w:unhideWhenUsed="1"/>
     <w:lsdException w:name="Smart Hyperlink" w:semiHidden="1" w:unhideWhenUsed="1"/>
     <w:lsdException w:name="Hashtag" w:semiHidden="1" w:unhideWhenUsed="1"/>
+    <w:lsdException w:name="Unresolved Mention" w:semiHidden="1" w:unhideWhenUsed="1"/>
   </w:latentStyles>
   <w:style w:type="paragraph" w:default="1" w:styleId="Normal">
     <w:name w:val="Normal"/>

</xml_diff>